<commit_message>
Git de fin de journee 25 oct 2018
</commit_message>
<xml_diff>
--- a/10 - Qualimétrie/Reprise AFCEPF - Qualimétrie.docx
+++ b/10 - Qualimétrie/Reprise AFCEPF - Qualimétrie.docx
@@ -44,9 +44,8 @@
           <w:szCs w:val="28"/>
           <w:highlight w:val="black"/>
         </w:rPr>
-        <w:t xml:space="preserve">AFCEPF – Cours du 23 octobre </w:t>
-      </w:r>
-      <w:proofErr w:type="gramStart"/>
+        <w:t>AFCEPF – Cours du 23 octobre 2018</w:t>
+      </w:r>
       <w:r>
         <w:rPr>
           <w:rFonts w:ascii="Verdana" w:hAnsi="Verdana"/>
@@ -56,17 +55,6 @@
           <w:szCs w:val="28"/>
           <w:highlight w:val="black"/>
         </w:rPr>
-        <w:t>2018</w:t>
-      </w:r>
-      <w:r>
-        <w:rPr>
-          <w:rFonts w:ascii="Verdana" w:hAnsi="Verdana"/>
-          <w:b/>
-          <w:color w:val="FFFFFF" w:themeColor="background1"/>
-          <w:sz w:val="28"/>
-          <w:szCs w:val="28"/>
-          <w:highlight w:val="black"/>
-        </w:rPr>
         <w:t xml:space="preserve">  </w:t>
       </w:r>
       <w:r>
@@ -80,7 +68,6 @@
         </w:rPr>
         <w:t>.</w:t>
       </w:r>
-      <w:proofErr w:type="gramEnd"/>
     </w:p>
     <w:p/>
     <w:sdt>
@@ -134,7 +121,7 @@
           <w:r>
             <w:fldChar w:fldCharType="separate"/>
           </w:r>
-          <w:hyperlink w:anchor="_Toc528228073" w:history="1">
+          <w:hyperlink w:anchor="_Toc528248566" w:history="1">
             <w:r>
               <w:rPr>
                 <w:rStyle w:val="Lienhypertexte"/>
@@ -161,7 +148,7 @@
                 <w:noProof/>
                 <w:webHidden/>
               </w:rPr>
-              <w:instrText xml:space="preserve"> PAGEREF _Toc528228073 \h </w:instrText>
+              <w:instrText xml:space="preserve"> PAGEREF _Toc528248566 \h </w:instrText>
             </w:r>
             <w:r>
               <w:rPr>
@@ -204,7 +191,7 @@
               <w:lang w:eastAsia="fr-FR"/>
             </w:rPr>
           </w:pPr>
-          <w:hyperlink w:anchor="_Toc528228074" w:history="1">
+          <w:hyperlink w:anchor="_Toc528248567" w:history="1">
             <w:r>
               <w:rPr>
                 <w:rStyle w:val="Lienhypertexte"/>
@@ -231,7 +218,7 @@
                 <w:noProof/>
                 <w:webHidden/>
               </w:rPr>
-              <w:instrText xml:space="preserve"> PAGEREF _Toc528228074 \h </w:instrText>
+              <w:instrText xml:space="preserve"> PAGEREF _Toc528248567 \h </w:instrText>
             </w:r>
             <w:r>
               <w:rPr>
@@ -274,7 +261,7 @@
               <w:lang w:eastAsia="fr-FR"/>
             </w:rPr>
           </w:pPr>
-          <w:hyperlink w:anchor="_Toc528228075" w:history="1">
+          <w:hyperlink w:anchor="_Toc528248568" w:history="1">
             <w:r>
               <w:rPr>
                 <w:rStyle w:val="Lienhypertexte"/>
@@ -301,7 +288,7 @@
                 <w:noProof/>
                 <w:webHidden/>
               </w:rPr>
-              <w:instrText xml:space="preserve"> PAGEREF _Toc528228075 \h </w:instrText>
+              <w:instrText xml:space="preserve"> PAGEREF _Toc528248568 \h </w:instrText>
             </w:r>
             <w:r>
               <w:rPr>
@@ -344,7 +331,7 @@
               <w:lang w:eastAsia="fr-FR"/>
             </w:rPr>
           </w:pPr>
-          <w:hyperlink w:anchor="_Toc528228076" w:history="1">
+          <w:hyperlink w:anchor="_Toc528248569" w:history="1">
             <w:r>
               <w:rPr>
                 <w:rStyle w:val="Lienhypertexte"/>
@@ -371,7 +358,7 @@
                 <w:noProof/>
                 <w:webHidden/>
               </w:rPr>
-              <w:instrText xml:space="preserve"> PAGEREF _Toc528228076 \h </w:instrText>
+              <w:instrText xml:space="preserve"> PAGEREF _Toc528248569 \h </w:instrText>
             </w:r>
             <w:r>
               <w:rPr>
@@ -414,7 +401,7 @@
               <w:lang w:eastAsia="fr-FR"/>
             </w:rPr>
           </w:pPr>
-          <w:hyperlink w:anchor="_Toc528228077" w:history="1">
+          <w:hyperlink w:anchor="_Toc528248570" w:history="1">
             <w:r>
               <w:rPr>
                 <w:rStyle w:val="Lienhypertexte"/>
@@ -441,7 +428,7 @@
                 <w:noProof/>
                 <w:webHidden/>
               </w:rPr>
-              <w:instrText xml:space="preserve"> PAGEREF _Toc528228077 \h </w:instrText>
+              <w:instrText xml:space="preserve"> PAGEREF _Toc528248570 \h </w:instrText>
             </w:r>
             <w:r>
               <w:rPr>
@@ -484,7 +471,7 @@
               <w:lang w:eastAsia="fr-FR"/>
             </w:rPr>
           </w:pPr>
-          <w:hyperlink w:anchor="_Toc528228078" w:history="1">
+          <w:hyperlink w:anchor="_Toc528248571" w:history="1">
             <w:r>
               <w:rPr>
                 <w:rStyle w:val="Lienhypertexte"/>
@@ -511,7 +498,7 @@
                 <w:noProof/>
                 <w:webHidden/>
               </w:rPr>
-              <w:instrText xml:space="preserve"> PAGEREF _Toc528228078 \h </w:instrText>
+              <w:instrText xml:space="preserve"> PAGEREF _Toc528248571 \h </w:instrText>
             </w:r>
             <w:r>
               <w:rPr>
@@ -554,7 +541,7 @@
               <w:lang w:eastAsia="fr-FR"/>
             </w:rPr>
           </w:pPr>
-          <w:hyperlink w:anchor="_Toc528228079" w:history="1">
+          <w:hyperlink w:anchor="_Toc528248572" w:history="1">
             <w:r>
               <w:rPr>
                 <w:rStyle w:val="Lienhypertexte"/>
@@ -581,7 +568,7 @@
                 <w:noProof/>
                 <w:webHidden/>
               </w:rPr>
-              <w:instrText xml:space="preserve"> PAGEREF _Toc528228079 \h </w:instrText>
+              <w:instrText xml:space="preserve"> PAGEREF _Toc528248572 \h </w:instrText>
             </w:r>
             <w:r>
               <w:rPr>
@@ -624,7 +611,7 @@
               <w:lang w:eastAsia="fr-FR"/>
             </w:rPr>
           </w:pPr>
-          <w:hyperlink w:anchor="_Toc528228080" w:history="1">
+          <w:hyperlink w:anchor="_Toc528248573" w:history="1">
             <w:r>
               <w:rPr>
                 <w:rStyle w:val="Lienhypertexte"/>
@@ -651,7 +638,7 @@
                 <w:noProof/>
                 <w:webHidden/>
               </w:rPr>
-              <w:instrText xml:space="preserve"> PAGEREF _Toc528228080 \h </w:instrText>
+              <w:instrText xml:space="preserve"> PAGEREF _Toc528248573 \h </w:instrText>
             </w:r>
             <w:r>
               <w:rPr>
@@ -694,7 +681,7 @@
               <w:lang w:eastAsia="fr-FR"/>
             </w:rPr>
           </w:pPr>
-          <w:hyperlink w:anchor="_Toc528228081" w:history="1">
+          <w:hyperlink w:anchor="_Toc528248574" w:history="1">
             <w:r>
               <w:rPr>
                 <w:rStyle w:val="Lienhypertexte"/>
@@ -722,7 +709,7 @@
                 <w:noProof/>
                 <w:webHidden/>
               </w:rPr>
-              <w:instrText xml:space="preserve"> PAGEREF _Toc528228081 \h </w:instrText>
+              <w:instrText xml:space="preserve"> PAGEREF _Toc528248574 \h </w:instrText>
             </w:r>
             <w:r>
               <w:rPr>
@@ -754,6 +741,83 @@
           </w:hyperlink>
         </w:p>
         <w:p>
+          <w:pPr>
+            <w:pStyle w:val="TM2"/>
+            <w:tabs>
+              <w:tab w:val="right" w:leader="dot" w:pos="9062"/>
+            </w:tabs>
+            <w:rPr>
+              <w:rFonts w:eastAsiaTheme="minorEastAsia"/>
+              <w:noProof/>
+              <w:lang w:eastAsia="fr-FR"/>
+            </w:rPr>
+          </w:pPr>
+          <w:hyperlink w:anchor="_Toc528248575" w:history="1">
+            <w:r>
+              <w:rPr>
+                <w:rStyle w:val="Lienhypertexte"/>
+                <w:noProof/>
+              </w:rPr>
+              <w:t>Installation de Sonar</w:t>
+            </w:r>
+            <w:r>
+              <w:rPr>
+                <w:noProof/>
+                <w:webHidden/>
+              </w:rPr>
+              <w:tab/>
+            </w:r>
+            <w:r>
+              <w:rPr>
+                <w:noProof/>
+                <w:webHidden/>
+              </w:rPr>
+              <w:fldChar w:fldCharType="begin"/>
+            </w:r>
+            <w:r>
+              <w:rPr>
+                <w:noProof/>
+                <w:webHidden/>
+              </w:rPr>
+              <w:instrText xml:space="preserve"> PAGEREF _Toc528248575 \h </w:instrText>
+            </w:r>
+            <w:r>
+              <w:rPr>
+                <w:noProof/>
+                <w:webHidden/>
+              </w:rPr>
+            </w:r>
+            <w:r>
+              <w:rPr>
+                <w:noProof/>
+                <w:webHidden/>
+              </w:rPr>
+              <w:fldChar w:fldCharType="separate"/>
+            </w:r>
+            <w:r>
+              <w:rPr>
+                <w:noProof/>
+                <w:webHidden/>
+              </w:rPr>
+              <w:t>3</w:t>
+            </w:r>
+            <w:r>
+              <w:rPr>
+                <w:noProof/>
+                <w:webHidden/>
+              </w:rPr>
+              <w:t>7</w:t>
+            </w:r>
+            <w:r>
+              <w:rPr>
+                <w:noProof/>
+                <w:webHidden/>
+              </w:rPr>
+              <w:fldChar w:fldCharType="end"/>
+            </w:r>
+          </w:hyperlink>
+        </w:p>
+        <w:p>
           <w:r>
             <w:rPr>
               <w:b/>
@@ -773,7 +837,7 @@
       <w:pPr>
         <w:pStyle w:val="Titre1"/>
       </w:pPr>
-      <w:bookmarkStart w:id="0" w:name="_Toc528228073"/>
+      <w:bookmarkStart w:id="0" w:name="_Toc528248566"/>
       <w:r>
         <w:lastRenderedPageBreak/>
         <w:t>AFCEPF – Cours du 23 octobre 2018</w:t>
@@ -800,20 +864,10 @@
     </w:p>
     <w:p>
       <w:r>
-        <w:t xml:space="preserve">Lignes de commande </w:t>
-      </w:r>
-      <w:proofErr w:type="spellStart"/>
-      <w:r>
-        <w:t>maven</w:t>
-      </w:r>
-      <w:proofErr w:type="spellEnd"/>
-      <w:r>
-        <w:t xml:space="preserve"> sont instanciées par des -D</w:t>
-      </w:r>
-    </w:p>
-    <w:p>
-      <w:proofErr w:type="spellStart"/>
-      <w:proofErr w:type="gramStart"/>
+        <w:t>Lignes de commande maven sont instanciées par des -D</w:t>
+      </w:r>
+    </w:p>
+    <w:p>
       <w:r>
         <w:rPr>
           <w:b/>
@@ -821,210 +875,8 @@
           <w:i/>
           <w:iCs/>
         </w:rPr>
-        <w:t>mvn</w:t>
-      </w:r>
-      <w:proofErr w:type="spellEnd"/>
-      <w:proofErr w:type="gramEnd"/>
-      <w:r>
-        <w:rPr>
-          <w:b/>
-          <w:bCs/>
-          <w:i/>
-          <w:iCs/>
-        </w:rPr>
-        <w:t xml:space="preserve"> </w:t>
-      </w:r>
-      <w:proofErr w:type="spellStart"/>
-      <w:r>
-        <w:rPr>
-          <w:b/>
-          <w:bCs/>
-          <w:i/>
-          <w:iCs/>
-        </w:rPr>
-        <w:t>archetype:generate</w:t>
-      </w:r>
-      <w:proofErr w:type="spellEnd"/>
-      <w:r>
-        <w:rPr>
-          <w:b/>
-          <w:bCs/>
-          <w:i/>
-          <w:iCs/>
-        </w:rPr>
-        <w:t xml:space="preserve"> -</w:t>
-      </w:r>
-      <w:proofErr w:type="spellStart"/>
-      <w:r>
-        <w:rPr>
-          <w:b/>
-          <w:bCs/>
-          <w:i/>
-          <w:iCs/>
-        </w:rPr>
-        <w:t>DarchetypeArtifactId</w:t>
-      </w:r>
-      <w:proofErr w:type="spellEnd"/>
-      <w:r>
-        <w:rPr>
-          <w:b/>
-          <w:bCs/>
-          <w:i/>
-          <w:iCs/>
-        </w:rPr>
-        <w:t>=</w:t>
-      </w:r>
-      <w:proofErr w:type="spellStart"/>
-      <w:r>
-        <w:rPr>
-          <w:b/>
-          <w:bCs/>
-          <w:i/>
-          <w:iCs/>
-        </w:rPr>
-        <w:t>maven-archetype-quickstart</w:t>
-      </w:r>
-      <w:proofErr w:type="spellEnd"/>
-      <w:r>
-        <w:rPr>
-          <w:b/>
-          <w:bCs/>
-          <w:i/>
-          <w:iCs/>
-        </w:rPr>
-        <w:t xml:space="preserve"> -</w:t>
-      </w:r>
-      <w:proofErr w:type="spellStart"/>
-      <w:r>
-        <w:rPr>
-          <w:b/>
-          <w:bCs/>
-          <w:i/>
-          <w:iCs/>
-        </w:rPr>
-        <w:t>DgroupId</w:t>
-      </w:r>
-      <w:proofErr w:type="spellEnd"/>
-      <w:r>
-        <w:rPr>
-          <w:b/>
-          <w:bCs/>
-          <w:i/>
-          <w:iCs/>
-        </w:rPr>
-        <w:t>=</w:t>
-      </w:r>
-      <w:proofErr w:type="spellStart"/>
-      <w:r>
-        <w:rPr>
-          <w:b/>
-          <w:bCs/>
-          <w:i/>
-          <w:iCs/>
-        </w:rPr>
-        <w:t>com.henix.mavenapps</w:t>
-      </w:r>
-      <w:proofErr w:type="spellEnd"/>
-      <w:r>
-        <w:rPr>
-          <w:b/>
-          <w:bCs/>
-          <w:i/>
-          <w:iCs/>
-        </w:rPr>
-        <w:t xml:space="preserve"> -</w:t>
-      </w:r>
-      <w:proofErr w:type="spellStart"/>
-      <w:r>
-        <w:rPr>
-          <w:b/>
-          <w:bCs/>
-          <w:i/>
-          <w:iCs/>
-        </w:rPr>
-        <w:t>DartifactId</w:t>
-      </w:r>
-      <w:proofErr w:type="spellEnd"/>
-      <w:r>
-        <w:rPr>
-          <w:b/>
-          <w:bCs/>
-          <w:i/>
-          <w:iCs/>
-        </w:rPr>
-        <w:t>=</w:t>
-      </w:r>
-      <w:proofErr w:type="spellStart"/>
-      <w:r>
-        <w:rPr>
-          <w:b/>
-          <w:bCs/>
-          <w:i/>
-          <w:iCs/>
-        </w:rPr>
-        <w:t>monappli</w:t>
-      </w:r>
-      <w:proofErr w:type="spellEnd"/>
-      <w:r>
-        <w:rPr>
-          <w:b/>
-          <w:bCs/>
-          <w:i/>
-          <w:iCs/>
-        </w:rPr>
-        <w:t xml:space="preserve"> -</w:t>
-      </w:r>
-      <w:proofErr w:type="spellStart"/>
-      <w:r>
-        <w:rPr>
-          <w:b/>
-          <w:bCs/>
-          <w:i/>
-          <w:iCs/>
-        </w:rPr>
-        <w:t>Dversion</w:t>
-      </w:r>
-      <w:proofErr w:type="spellEnd"/>
-      <w:r>
-        <w:rPr>
-          <w:b/>
-          <w:bCs/>
-          <w:i/>
-          <w:iCs/>
-        </w:rPr>
-        <w:t>=1.0-SNAPSHOT -</w:t>
-      </w:r>
-      <w:proofErr w:type="spellStart"/>
-      <w:r>
-        <w:rPr>
-          <w:b/>
-          <w:bCs/>
-          <w:i/>
-          <w:iCs/>
-        </w:rPr>
-        <w:t>DpackageName</w:t>
-      </w:r>
-      <w:proofErr w:type="spellEnd"/>
-      <w:r>
-        <w:rPr>
-          <w:b/>
-          <w:bCs/>
-          <w:i/>
-          <w:iCs/>
-        </w:rPr>
-        <w:t>=</w:t>
-      </w:r>
-      <w:proofErr w:type="spellStart"/>
-      <w:r>
-        <w:rPr>
-          <w:b/>
-          <w:bCs/>
-          <w:i/>
-          <w:iCs/>
-        </w:rPr>
-        <w:t>com.henix.mavenapps.monappli</w:t>
-      </w:r>
-      <w:proofErr w:type="spellEnd"/>
+        <w:t>mvn archetype:generate -DarchetypeArtifactId=maven-archetype-quickstart -DgroupId=com.henix.mavenapps -DartifactId=monappli -Dversion=1.0-SNAPSHOT -DpackageName=com.henix.mavenapps.monappli</w:t>
+      </w:r>
     </w:p>
     <w:p/>
     <w:p>
@@ -1037,69 +889,25 @@
         <w:rPr>
           <w:lang w:val="en-US"/>
         </w:rPr>
-        <w:t xml:space="preserve">Shell </w:t>
-      </w:r>
-      <w:proofErr w:type="gramStart"/>
-      <w:r>
+        <w:t>Shell bash : linux</w:t>
+      </w:r>
+    </w:p>
+    <w:p>
+      <w:pPr>
         <w:rPr>
           <w:lang w:val="en-US"/>
         </w:rPr>
-        <w:t>bash :</w:t>
-      </w:r>
-      <w:proofErr w:type="gramEnd"/>
+      </w:pPr>
       <w:r>
         <w:rPr>
           <w:lang w:val="en-US"/>
         </w:rPr>
-        <w:t xml:space="preserve"> </w:t>
-      </w:r>
-      <w:proofErr w:type="spellStart"/>
-      <w:r>
-        <w:rPr>
-          <w:lang w:val="en-US"/>
-        </w:rPr>
-        <w:t>linux</w:t>
-      </w:r>
-      <w:proofErr w:type="spellEnd"/>
-    </w:p>
-    <w:p>
-      <w:pPr>
-        <w:rPr>
-          <w:lang w:val="en-US"/>
-        </w:rPr>
-      </w:pPr>
-      <w:r>
-        <w:rPr>
-          <w:lang w:val="en-US"/>
-        </w:rPr>
-        <w:t xml:space="preserve">Power </w:t>
-      </w:r>
-      <w:proofErr w:type="gramStart"/>
-      <w:r>
-        <w:rPr>
-          <w:lang w:val="en-US"/>
-        </w:rPr>
-        <w:t>shell :</w:t>
-      </w:r>
-      <w:proofErr w:type="gramEnd"/>
-      <w:r>
-        <w:rPr>
-          <w:lang w:val="en-US"/>
-        </w:rPr>
-        <w:t xml:space="preserve"> windows</w:t>
-      </w:r>
-    </w:p>
-    <w:p>
-      <w:r>
-        <w:t xml:space="preserve">La ligne de commande a créé le </w:t>
-      </w:r>
-      <w:proofErr w:type="spellStart"/>
-      <w:r>
-        <w:t>repertoire</w:t>
-      </w:r>
-      <w:proofErr w:type="spellEnd"/>
-      <w:r>
-        <w:t> :</w:t>
+        <w:t>Power shell : windows</w:t>
+      </w:r>
+    </w:p>
+    <w:p>
+      <w:r>
+        <w:t>La ligne de commande a créé le repertoire :</w:t>
       </w:r>
     </w:p>
     <w:p>
@@ -1198,48 +1006,20 @@
         <w:rPr>
           <w:bCs/>
         </w:rPr>
-        <w:t xml:space="preserve">« Maven test » veut dire « go </w:t>
-      </w:r>
-      <w:proofErr w:type="spellStart"/>
-      <w:r>
+        <w:t>« Maven test » veut dire « go maven, jusqu’à la phase de test »</w:t>
+      </w:r>
+    </w:p>
+    <w:p>
+      <w:pPr>
         <w:rPr>
           <w:bCs/>
         </w:rPr>
-        <w:t>maven</w:t>
-      </w:r>
-      <w:proofErr w:type="spellEnd"/>
+      </w:pPr>
       <w:r>
         <w:rPr>
           <w:bCs/>
         </w:rPr>
-        <w:t>, jusqu’à la phase de test »</w:t>
-      </w:r>
-    </w:p>
-    <w:p>
-      <w:pPr>
-        <w:rPr>
-          <w:bCs/>
-        </w:rPr>
-      </w:pPr>
-      <w:r>
-        <w:rPr>
-          <w:bCs/>
-        </w:rPr>
-        <w:t xml:space="preserve">On peut dans le POM configurer pour sortir des chemins battus (faire exécuter un plugin perso, </w:t>
-      </w:r>
-      <w:proofErr w:type="spellStart"/>
-      <w:r>
-        <w:rPr>
-          <w:bCs/>
-        </w:rPr>
-        <w:t>etc</w:t>
-      </w:r>
-      <w:proofErr w:type="spellEnd"/>
-      <w:r>
-        <w:rPr>
-          <w:bCs/>
-        </w:rPr>
-        <w:t>)</w:t>
+        <w:t>On peut dans le POM configurer pour sortir des chemins battus (faire exécuter un plugin perso, etc)</w:t>
       </w:r>
     </w:p>
     <w:p>
@@ -1319,15 +1099,7 @@
     </w:p>
     <w:p>
       <w:r>
-        <w:t xml:space="preserve">On installe </w:t>
-      </w:r>
-      <w:proofErr w:type="spellStart"/>
-      <w:r>
-        <w:t>tomcat</w:t>
-      </w:r>
-      <w:proofErr w:type="spellEnd"/>
-      <w:r>
-        <w:t> :</w:t>
+        <w:t>On installe tomcat :</w:t>
       </w:r>
     </w:p>
     <w:p>
@@ -1426,13 +1198,8 @@
         <w:t>On fou le Jenkins dans Tomcat qu’on a préalablement installé -&gt;</w:t>
       </w:r>
       <w:r>
-        <w:t xml:space="preserve"> Tomcat-9.0.12 dossier </w:t>
-      </w:r>
-      <w:proofErr w:type="spellStart"/>
-      <w:r>
-        <w:t>webapp</w:t>
-      </w:r>
-      <w:proofErr w:type="spellEnd"/>
+        <w:t xml:space="preserve"> Tomcat-9.0.12 dossier webapp</w:t>
+      </w:r>
     </w:p>
     <w:p>
       <w:r>
@@ -1480,29 +1247,13 @@
     <w:p/>
     <w:p>
       <w:r>
-        <w:t xml:space="preserve">Lancement du startup.bat : ouvrir </w:t>
-      </w:r>
-      <w:proofErr w:type="gramStart"/>
-      <w:r>
-        <w:t>une cmd</w:t>
-      </w:r>
-      <w:proofErr w:type="gramEnd"/>
-      <w:r>
-        <w:t xml:space="preserve"> en Admin, puis aller sur le chemin d’accès du startup.bat </w:t>
+        <w:t xml:space="preserve">Lancement du startup.bat : ouvrir une cmd en Admin, puis aller sur le chemin d’accès du startup.bat </w:t>
       </w:r>
       <w:r>
         <w:sym w:font="Wingdings" w:char="F0E0"/>
       </w:r>
       <w:r>
-        <w:t xml:space="preserve"> ça le lance et lance </w:t>
-      </w:r>
-      <w:proofErr w:type="spellStart"/>
-      <w:r>
-        <w:t>jenkins</w:t>
-      </w:r>
-      <w:proofErr w:type="spellEnd"/>
-      <w:r>
-        <w:t>.</w:t>
+        <w:t xml:space="preserve"> ça le lance et lance jenkins.</w:t>
       </w:r>
       <w:r>
         <w:br/>
@@ -1729,34 +1480,10 @@
         <w:br/>
       </w:r>
       <w:r>
-        <w:t xml:space="preserve">les jobs qu’on a </w:t>
-      </w:r>
-      <w:proofErr w:type="gramStart"/>
-      <w:r>
-        <w:t>créé</w:t>
-      </w:r>
-      <w:proofErr w:type="gramEnd"/>
-      <w:r>
-        <w:t xml:space="preserve">, dans chaque sous dossier le config.xml, le </w:t>
-      </w:r>
-      <w:proofErr w:type="spellStart"/>
-      <w:r>
-        <w:t>nextBuild</w:t>
-      </w:r>
-      <w:r>
-        <w:t>Number</w:t>
-      </w:r>
-      <w:proofErr w:type="spellEnd"/>
-      <w:r>
-        <w:t xml:space="preserve">, et les </w:t>
-      </w:r>
-      <w:proofErr w:type="spellStart"/>
-      <w:r>
-        <w:t>builds</w:t>
-      </w:r>
-      <w:proofErr w:type="spellEnd"/>
-      <w:r>
-        <w:t> :</w:t>
+        <w:t>les jobs qu’on a créé, dans chaque sous dossier le config.xml, le nextBuild</w:t>
+      </w:r>
+      <w:r>
+        <w:t>Number, et les builds :</w:t>
       </w:r>
     </w:p>
     <w:p>
@@ -1862,13 +1589,8 @@
       </w:r>
       <w:r>
         <w:br/>
-        <w:t xml:space="preserve">On veut tester avec un autre plugin, on télécharge </w:t>
-      </w:r>
-      <w:proofErr w:type="spellStart"/>
-      <w:r>
-        <w:t>MavenIntegration</w:t>
-      </w:r>
-      <w:proofErr w:type="spellEnd"/>
+        <w:t>On veut tester avec un autre plugin, on télécharge MavenIntegration</w:t>
+      </w:r>
     </w:p>
     <w:p>
       <w:r>
@@ -2015,7 +1737,7 @@
       <w:pPr>
         <w:pStyle w:val="Titre2"/>
       </w:pPr>
-      <w:bookmarkStart w:id="1" w:name="_Toc528228074"/>
+      <w:bookmarkStart w:id="1" w:name="_Toc528248567"/>
       <w:r>
         <w:lastRenderedPageBreak/>
         <w:t xml:space="preserve">Construction d’un projet freestyle étape par étape </w:t>
@@ -2075,15 +1797,7 @@
     <w:p/>
     <w:p>
       <w:r>
-        <w:t xml:space="preserve">Maven </w:t>
-      </w:r>
-      <w:proofErr w:type="spellStart"/>
-      <w:r>
-        <w:t>FreeStyle</w:t>
-      </w:r>
-      <w:proofErr w:type="spellEnd"/>
-      <w:r>
-        <w:t xml:space="preserve"> projet :</w:t>
+        <w:t>Maven FreeStyle projet :</w:t>
       </w:r>
     </w:p>
     <w:p>
@@ -2130,15 +1844,7 @@
     </w:p>
     <w:p>
       <w:r>
-        <w:t xml:space="preserve">On veut ensuite récupérer les jobs et les </w:t>
-      </w:r>
-      <w:proofErr w:type="spellStart"/>
-      <w:r>
-        <w:t>builder</w:t>
-      </w:r>
-      <w:proofErr w:type="spellEnd"/>
-      <w:r>
-        <w:t>.</w:t>
+        <w:t>On veut ensuite récupérer les jobs et les builder.</w:t>
       </w:r>
       <w:r>
         <w:br/>
@@ -2199,15 +1905,7 @@
     <w:p>
       <w:r>
         <w:lastRenderedPageBreak/>
-        <w:t xml:space="preserve">Onglet </w:t>
-      </w:r>
-      <w:proofErr w:type="spellStart"/>
-      <w:r>
-        <w:t>Build</w:t>
-      </w:r>
-      <w:proofErr w:type="spellEnd"/>
-      <w:r>
-        <w:t xml:space="preserve"> à remplir aussi.</w:t>
+        <w:t>Onglet Build à remplir aussi.</w:t>
       </w:r>
       <w:r>
         <w:br/>
@@ -2260,15 +1958,7 @@
     </w:p>
     <w:p>
       <w:r>
-        <w:t xml:space="preserve">On va utiliser </w:t>
-      </w:r>
-      <w:proofErr w:type="spellStart"/>
-      <w:r>
-        <w:t>jpet</w:t>
-      </w:r>
-      <w:proofErr w:type="spellEnd"/>
-      <w:r>
-        <w:t xml:space="preserve">-store : </w:t>
+        <w:t xml:space="preserve">On va utiliser jpet-store : </w:t>
       </w:r>
       <w:hyperlink r:id="rId30" w:history="1">
         <w:r>
@@ -2325,23 +2015,7 @@
     <w:p/>
     <w:p>
       <w:r>
-        <w:t xml:space="preserve">Le projet est visible publiquement, no </w:t>
-      </w:r>
-      <w:proofErr w:type="spellStart"/>
-      <w:r>
-        <w:t>need</w:t>
-      </w:r>
-      <w:proofErr w:type="spellEnd"/>
-      <w:r>
-        <w:t xml:space="preserve"> de </w:t>
-      </w:r>
-      <w:proofErr w:type="spellStart"/>
-      <w:r>
-        <w:t>credentials</w:t>
-      </w:r>
-      <w:proofErr w:type="spellEnd"/>
-      <w:r>
-        <w:t>.</w:t>
+        <w:t>Le projet est visible publiquement, no need de credentials.</w:t>
       </w:r>
       <w:r>
         <w:t xml:space="preserve"> Si on devait pusher, on en aurait besoin.</w:t>
@@ -2349,23 +2023,7 @@
     </w:p>
     <w:p>
       <w:r>
-        <w:t xml:space="preserve">Au niveau des </w:t>
-      </w:r>
-      <w:proofErr w:type="spellStart"/>
-      <w:r>
-        <w:t>crédentials</w:t>
-      </w:r>
-      <w:proofErr w:type="spellEnd"/>
-      <w:r>
-        <w:t xml:space="preserve">, pour ne pas avoir les infos sensibles en clair, Jenkins possède une partie spéciale, </w:t>
-      </w:r>
-      <w:proofErr w:type="spellStart"/>
-      <w:r>
-        <w:t>encryption</w:t>
-      </w:r>
-      <w:proofErr w:type="spellEnd"/>
-      <w:r>
-        <w:t xml:space="preserve"> des datas dans une zone protégée de Jenkins, puis utilisation d’alias pour y faire référence pour nous.</w:t>
+        <w:t>Au niveau des crédentials, pour ne pas avoir les infos sensibles en clair, Jenkins possède une partie spéciale, encryption des datas dans une zone protégée de Jenkins, puis utilisation d’alias pour y faire référence pour nous.</w:t>
       </w:r>
     </w:p>
     <w:p>
@@ -2411,13 +2069,8 @@
       </w:r>
     </w:p>
     <w:p>
-      <w:proofErr w:type="gramStart"/>
-      <w:r>
-        <w:t>Les vrais infos</w:t>
-      </w:r>
-      <w:proofErr w:type="gramEnd"/>
-      <w:r>
-        <w:t xml:space="preserve"> sont donc protégées, mais nous savons à quoi nous faisons référence.</w:t>
+      <w:r>
+        <w:t>Les vrais infos sont donc protégées, mais nous savons à quoi nous faisons référence.</w:t>
       </w:r>
     </w:p>
     <w:p>
@@ -2428,15 +2081,7 @@
     <w:p>
       <w:r>
         <w:lastRenderedPageBreak/>
-        <w:t xml:space="preserve">On renseigne la cible </w:t>
-      </w:r>
-      <w:proofErr w:type="spellStart"/>
-      <w:r>
-        <w:t>build</w:t>
-      </w:r>
-      <w:proofErr w:type="spellEnd"/>
-      <w:r>
-        <w:t> :</w:t>
+        <w:t>On renseigne la cible build :</w:t>
       </w:r>
     </w:p>
     <w:p>
@@ -2483,15 +2128,7 @@
     </w:p>
     <w:p>
       <w:r>
-        <w:t xml:space="preserve">On va </w:t>
-      </w:r>
-      <w:proofErr w:type="spellStart"/>
-      <w:r>
-        <w:t>jsuqu’à</w:t>
-      </w:r>
-      <w:proofErr w:type="spellEnd"/>
-      <w:r>
-        <w:t xml:space="preserve"> l’Install :</w:t>
+        <w:t>On va jsuqu’à l’Install :</w:t>
       </w:r>
     </w:p>
     <w:p>
@@ -2539,15 +2176,7 @@
     <w:p/>
     <w:p>
       <w:r>
-        <w:t xml:space="preserve">On SAV, puis on lance un </w:t>
-      </w:r>
-      <w:proofErr w:type="spellStart"/>
-      <w:r>
-        <w:t>build</w:t>
-      </w:r>
-      <w:proofErr w:type="spellEnd"/>
-      <w:r>
-        <w:t> :</w:t>
+        <w:t>On SAV, puis on lance un build :</w:t>
       </w:r>
       <w:r>
         <w:br/>
@@ -2698,7 +2327,7 @@
       <w:pPr>
         <w:pStyle w:val="Titre2"/>
       </w:pPr>
-      <w:bookmarkStart w:id="2" w:name="_Toc528228075"/>
+      <w:bookmarkStart w:id="2" w:name="_Toc528248568"/>
       <w:r>
         <w:t>Deuxième projet – Projet MAVEN</w:t>
       </w:r>
@@ -2761,21 +2390,8 @@
     <w:p>
       <w:r>
         <w:lastRenderedPageBreak/>
-        <w:t xml:space="preserve">On doit ensuite choisir avec plus d’onglets, dont dans le </w:t>
-      </w:r>
-      <w:proofErr w:type="spellStart"/>
-      <w:r>
-        <w:t>build</w:t>
-      </w:r>
-      <w:proofErr w:type="spellEnd"/>
-      <w:r>
-        <w:t xml:space="preserve"> le choix du </w:t>
-      </w:r>
-      <w:proofErr w:type="spellStart"/>
-      <w:r>
-        <w:t>pom</w:t>
-      </w:r>
-      <w:proofErr w:type="spellEnd"/>
+        <w:t>On doit ensuite choisir avec plus d’onglets, dont dans le build le choix du pom</w:t>
+      </w:r>
       <w:r>
         <w:br/>
       </w:r>
@@ -2873,15 +2489,7 @@
     <w:p/>
     <w:p>
       <w:r>
-        <w:t xml:space="preserve">On lance le </w:t>
-      </w:r>
-      <w:proofErr w:type="spellStart"/>
-      <w:r>
-        <w:t>build</w:t>
-      </w:r>
-      <w:proofErr w:type="spellEnd"/>
-      <w:r>
-        <w:t> :</w:t>
+        <w:t>On lance le build :</w:t>
       </w:r>
       <w:r>
         <w:br/>
@@ -3026,44 +2634,13 @@
       </w:r>
       <w:r>
         <w:br/>
-      </w:r>
-      <w:proofErr w:type="gramStart"/>
-      <w:r>
-        <w:t>On</w:t>
-      </w:r>
-      <w:proofErr w:type="gramEnd"/>
-      <w:r>
-        <w:t xml:space="preserve"> créée un esclave, on lui donne un </w:t>
-      </w:r>
-      <w:proofErr w:type="spellStart"/>
-      <w:r>
-        <w:t>répertoive</w:t>
-      </w:r>
-      <w:proofErr w:type="spellEnd"/>
-      <w:r>
-        <w:t xml:space="preserve"> de travail, et là on peut jouer sur les </w:t>
-      </w:r>
-      <w:proofErr w:type="spellStart"/>
-      <w:r>
-        <w:t>configs</w:t>
-      </w:r>
-      <w:proofErr w:type="spellEnd"/>
-      <w:r>
-        <w:t xml:space="preserve"> </w:t>
+        <w:t xml:space="preserve">On créée un esclave, on lui donne un répertoive de travail, et là on peut jouer sur les configs </w:t>
       </w:r>
       <w:r>
         <w:sym w:font="Wingdings" w:char="F0E0"/>
       </w:r>
       <w:r>
-        <w:t xml:space="preserve"> prendre le git par défaut ? le </w:t>
-      </w:r>
-      <w:proofErr w:type="spellStart"/>
-      <w:r>
-        <w:t>jdk</w:t>
-      </w:r>
-      <w:proofErr w:type="spellEnd"/>
-      <w:r>
-        <w:t xml:space="preserve"> par défaut ?</w:t>
+        <w:t xml:space="preserve"> prendre le git par défaut ? le jdk par défaut ?</w:t>
       </w:r>
       <w:r>
         <w:br/>
@@ -3225,13 +2802,8 @@
     <w:p>
       <w:r>
         <w:lastRenderedPageBreak/>
-        <w:t xml:space="preserve">On le met en </w:t>
-      </w:r>
-      <w:proofErr w:type="spellStart"/>
-      <w:r>
-        <w:t>JavaWebStart</w:t>
-      </w:r>
-      <w:proofErr w:type="spellEnd"/>
+        <w:t>On le met en JavaWebStart</w:t>
+      </w:r>
       <w:r>
         <w:br/>
       </w:r>
@@ -3396,15 +2968,7 @@
     <w:p>
       <w:r>
         <w:lastRenderedPageBreak/>
-        <w:t xml:space="preserve">On peut lier Job par Job, dans la configuration du Job, </w:t>
-      </w:r>
-      <w:proofErr w:type="spellStart"/>
-      <w:r>
-        <w:t>ou</w:t>
-      </w:r>
-      <w:proofErr w:type="spellEnd"/>
-      <w:r>
-        <w:t xml:space="preserve"> il doit être lancé </w:t>
+        <w:t xml:space="preserve">On peut lier Job par Job, dans la configuration du Job, ou il doit être lancé </w:t>
       </w:r>
       <w:r>
         <w:sym w:font="Wingdings" w:char="F0E0"/>
@@ -3622,16 +3186,11 @@
       <w:pPr>
         <w:pStyle w:val="Titre2"/>
       </w:pPr>
-      <w:bookmarkStart w:id="3" w:name="_Toc528228076"/>
-      <w:r>
-        <w:t xml:space="preserve">Le </w:t>
-      </w:r>
-      <w:proofErr w:type="spellStart"/>
-      <w:r>
-        <w:t>Scheduling</w:t>
+      <w:bookmarkStart w:id="3" w:name="_Toc528248569"/>
+      <w:r>
+        <w:t>Le Scheduling</w:t>
       </w:r>
       <w:bookmarkEnd w:id="3"/>
-      <w:proofErr w:type="spellEnd"/>
       <w:r>
         <w:br/>
       </w:r>
@@ -3786,7 +3345,7 @@
       <w:pPr>
         <w:pStyle w:val="Titre2"/>
       </w:pPr>
-      <w:bookmarkStart w:id="4" w:name="_Toc528228077"/>
+      <w:bookmarkStart w:id="4" w:name="_Toc528248570"/>
       <w:r>
         <w:lastRenderedPageBreak/>
         <w:t>Téléchargement de Nexus</w:t>
@@ -3863,15 +3422,7 @@
         <w:t>On le met dans un dossier NEXUS créé pour l’occasion, on y dézip</w:t>
       </w:r>
       <w:r>
-        <w:t xml:space="preserve">pe </w:t>
-      </w:r>
-      <w:proofErr w:type="spellStart"/>
-      <w:r>
-        <w:t>Sonata</w:t>
-      </w:r>
-      <w:proofErr w:type="spellEnd"/>
-      <w:r>
-        <w:t xml:space="preserve"> et Nexus :</w:t>
+        <w:t>pe Sonata et Nexus :</w:t>
       </w:r>
       <w:r>
         <w:br/>
@@ -3921,15 +3472,7 @@
       </w:r>
       <w:r>
         <w:br/>
-        <w:t>On entre en ligne de commande un cd « </w:t>
-      </w:r>
-      <w:proofErr w:type="spellStart"/>
-      <w:r>
-        <w:t>path</w:t>
-      </w:r>
-      <w:proofErr w:type="spellEnd"/>
-      <w:r>
-        <w:t xml:space="preserve"> to Nexus »,</w:t>
+        <w:t>On entre en ligne de commande un cd « path to Nexus »,</w:t>
       </w:r>
       <w:r>
         <w:br/>
@@ -4074,13 +3617,8 @@
           <w:numId w:val="1"/>
         </w:numPr>
       </w:pPr>
-      <w:proofErr w:type="spellStart"/>
-      <w:r>
-        <w:t>Hosted</w:t>
-      </w:r>
-      <w:proofErr w:type="spellEnd"/>
-      <w:r>
-        <w:t> : création d’un dépôt à partir de nada</w:t>
+      <w:r>
+        <w:t>Hosted : création d’un dépôt à partir de nada</w:t>
       </w:r>
     </w:p>
     <w:p>
@@ -4109,15 +3647,7 @@
     </w:p>
     <w:p>
       <w:r>
-        <w:t>Connection : par défaut, admin (id) admin123 (</w:t>
-      </w:r>
-      <w:proofErr w:type="spellStart"/>
-      <w:r>
-        <w:t>mdp</w:t>
-      </w:r>
-      <w:proofErr w:type="spellEnd"/>
-      <w:r>
-        <w:t>)</w:t>
+        <w:t>Connection : par défaut, admin (id) admin123 (mdp)</w:t>
       </w:r>
     </w:p>
     <w:p>
@@ -4231,15 +3761,7 @@
       </w:r>
       <w:r>
         <w:br/>
-        <w:t xml:space="preserve">Ce dernier entasse toutes les </w:t>
-      </w:r>
-      <w:proofErr w:type="spellStart"/>
-      <w:r>
-        <w:t>dépendencies</w:t>
-      </w:r>
-      <w:proofErr w:type="spellEnd"/>
-      <w:r>
-        <w:t xml:space="preserve"> qui ont déjà été utilisées / téléchargées par tout utilisateur de l’entreprise ;</w:t>
+        <w:t>Ce dernier entasse toutes les dépendencies qui ont déjà été utilisées / téléchargées par tout utilisateur de l’entreprise ;</w:t>
       </w:r>
       <w:r>
         <w:br/>
@@ -4266,15 +3788,7 @@
         <w:t>Si on ne trouve pas, alors effectivement</w:t>
       </w:r>
       <w:r>
-        <w:t xml:space="preserve"> on recherche sur les </w:t>
-      </w:r>
-      <w:proofErr w:type="spellStart"/>
-      <w:r>
-        <w:t>internets</w:t>
-      </w:r>
-      <w:proofErr w:type="spellEnd"/>
-      <w:r>
-        <w:t xml:space="preserve"> (repository central)</w:t>
+        <w:t xml:space="preserve"> on recherche sur les internets (repository central)</w:t>
       </w:r>
     </w:p>
     <w:p>
@@ -4290,19 +3804,9 @@
           <w:numId w:val="2"/>
         </w:numPr>
       </w:pPr>
-      <w:proofErr w:type="gramStart"/>
-      <w:r>
-        <w:t>gain</w:t>
-      </w:r>
-      <w:proofErr w:type="gramEnd"/>
-      <w:r>
-        <w:t xml:space="preserve"> de temps de </w:t>
-      </w:r>
-      <w:proofErr w:type="spellStart"/>
-      <w:r>
-        <w:t>build</w:t>
-      </w:r>
-      <w:proofErr w:type="spellEnd"/>
+      <w:r>
+        <w:t>gain de temps de build</w:t>
+      </w:r>
     </w:p>
     <w:p>
       <w:pPr>
@@ -4312,13 +3816,8 @@
           <w:numId w:val="2"/>
         </w:numPr>
       </w:pPr>
-      <w:proofErr w:type="gramStart"/>
-      <w:r>
-        <w:t>pas</w:t>
-      </w:r>
-      <w:proofErr w:type="gramEnd"/>
-      <w:r>
-        <w:t xml:space="preserve"> d’interaction avec l’extérieur</w:t>
+      <w:r>
+        <w:t>pas d’interaction avec l’extérieur</w:t>
       </w:r>
     </w:p>
     <w:p>
@@ -4329,13 +3828,8 @@
           <w:numId w:val="2"/>
         </w:numPr>
       </w:pPr>
-      <w:proofErr w:type="gramStart"/>
-      <w:r>
-        <w:t>sauvegarde</w:t>
-      </w:r>
-      <w:proofErr w:type="gramEnd"/>
-      <w:r>
-        <w:t xml:space="preserve"> interne des dépendances.</w:t>
+      <w:r>
+        <w:t>sauvegarde interne des dépendances.</w:t>
       </w:r>
     </w:p>
     <w:p/>
@@ -4345,15 +3839,7 @@
       </w:r>
       <w:r>
         <w:br/>
-        <w:t xml:space="preserve">ON doit donc modifier la balise </w:t>
-      </w:r>
-      <w:proofErr w:type="spellStart"/>
-      <w:r>
-        <w:t>Mirrors</w:t>
-      </w:r>
-      <w:proofErr w:type="spellEnd"/>
-      <w:r>
-        <w:t xml:space="preserve"> du </w:t>
+        <w:t xml:space="preserve">ON doit donc modifier la balise Mirrors du </w:t>
       </w:r>
       <w:r>
         <w:rPr>
@@ -4417,15 +3903,7 @@
     <w:p/>
     <w:p>
       <w:r>
-        <w:t xml:space="preserve">On cherche la balise </w:t>
-      </w:r>
-      <w:proofErr w:type="spellStart"/>
-      <w:r>
-        <w:t>Mirros</w:t>
-      </w:r>
-      <w:proofErr w:type="spellEnd"/>
-      <w:r>
-        <w:t>, qui contient un exemple :</w:t>
+        <w:t>On cherche la balise Mirros, qui contient un exemple :</w:t>
       </w:r>
     </w:p>
     <w:p>
@@ -4482,15 +3960,7 @@
         <w:t>Maven interroge Nexus</w:t>
       </w:r>
       <w:r>
-        <w:t xml:space="preserve"> (le proxy), il faut le lui dire dans ses </w:t>
-      </w:r>
-      <w:proofErr w:type="spellStart"/>
-      <w:r>
-        <w:t>configs</w:t>
-      </w:r>
-      <w:proofErr w:type="spellEnd"/>
-      <w:r>
-        <w:t xml:space="preserve"> et c’est ce qu’on est en train de gérer.</w:t>
+        <w:t xml:space="preserve"> (le proxy), il faut le lui dire dans ses configs et c’est ce qu’on est en train de gérer.</w:t>
       </w:r>
     </w:p>
     <w:p>
@@ -4543,27 +4013,11 @@
     <w:p/>
     <w:p>
       <w:r>
-        <w:t xml:space="preserve">On peut lancer le </w:t>
-      </w:r>
-      <w:proofErr w:type="spellStart"/>
-      <w:r>
-        <w:t>build</w:t>
-      </w:r>
-      <w:proofErr w:type="spellEnd"/>
-      <w:r>
-        <w:t>, téléchargement dans Nexus du coup !</w:t>
-      </w:r>
-      <w:r>
-        <w:br/>
-        <w:t xml:space="preserve">Logs du </w:t>
-      </w:r>
-      <w:proofErr w:type="spellStart"/>
-      <w:r>
-        <w:t>build</w:t>
-      </w:r>
-      <w:proofErr w:type="spellEnd"/>
-      <w:r>
-        <w:t> :</w:t>
+        <w:t>On peut lancer le build, téléchargement dans Nexus du coup !</w:t>
+      </w:r>
+      <w:r>
+        <w:br/>
+        <w:t>Logs du build :</w:t>
       </w:r>
       <w:r>
         <w:br/>
@@ -4709,31 +4163,7 @@
     <w:p/>
     <w:p>
       <w:r>
-        <w:t xml:space="preserve">Finalement, on reprend un projet </w:t>
-      </w:r>
-      <w:proofErr w:type="spellStart"/>
-      <w:r>
-        <w:t>FreeStyle</w:t>
-      </w:r>
-      <w:proofErr w:type="spellEnd"/>
-      <w:r>
-        <w:t xml:space="preserve"> par simplicité, on entre dans ses </w:t>
-      </w:r>
-      <w:proofErr w:type="spellStart"/>
-      <w:r>
-        <w:t>configs</w:t>
-      </w:r>
-      <w:proofErr w:type="spellEnd"/>
-      <w:r>
-        <w:t xml:space="preserve"> et on rajoute une étape de </w:t>
-      </w:r>
-      <w:proofErr w:type="spellStart"/>
-      <w:r>
-        <w:t>build</w:t>
-      </w:r>
-      <w:proofErr w:type="spellEnd"/>
-      <w:r>
-        <w:t> :</w:t>
+        <w:t>Finalement, on reprend un projet FreeStyle par simplicité, on entre dans ses configs et on rajoute une étape de build :</w:t>
       </w:r>
       <w:r>
         <w:br/>
@@ -4833,13 +4263,8 @@
     </w:p>
     <w:p>
       <w:r>
-        <w:t xml:space="preserve">Puis on ajoute une étape au </w:t>
-      </w:r>
-      <w:proofErr w:type="spellStart"/>
-      <w:r>
-        <w:t>build</w:t>
-      </w:r>
-      <w:proofErr w:type="spellEnd"/>
+        <w:t>Puis on ajoute une étape au build</w:t>
+      </w:r>
     </w:p>
     <w:p>
       <w:r>
@@ -4885,15 +4310,7 @@
     </w:p>
     <w:p>
       <w:r>
-        <w:t xml:space="preserve">On peut ainsi lancer le </w:t>
-      </w:r>
-      <w:proofErr w:type="spellStart"/>
-      <w:r>
-        <w:t>build</w:t>
-      </w:r>
-      <w:proofErr w:type="spellEnd"/>
-      <w:r>
-        <w:t>.</w:t>
+        <w:t>On peut ainsi lancer le build.</w:t>
       </w:r>
     </w:p>
     <w:p>
@@ -4916,15 +4333,7 @@
         <w:t xml:space="preserve"> « Steve Pipeline »</w:t>
       </w:r>
       <w:r>
-        <w:t xml:space="preserve">, ou la « G. </w:t>
-      </w:r>
-      <w:proofErr w:type="spellStart"/>
-      <w:r>
-        <w:t>Abitdbol</w:t>
-      </w:r>
-      <w:proofErr w:type="spellEnd"/>
-      <w:r>
-        <w:t> ».</w:t>
+        <w:t>, ou la « G. Abitdbol ».</w:t>
       </w:r>
     </w:p>
     <w:p>
@@ -4971,15 +4380,7 @@
     </w:p>
     <w:p>
       <w:r>
-        <w:t xml:space="preserve">On peut ensuite utiliser un </w:t>
-      </w:r>
-      <w:proofErr w:type="spellStart"/>
-      <w:r>
-        <w:t>sample</w:t>
-      </w:r>
-      <w:proofErr w:type="spellEnd"/>
-      <w:r>
-        <w:t> :</w:t>
+        <w:t>On peut ensuite utiliser un sample :</w:t>
       </w:r>
       <w:r>
         <w:br/>
@@ -5032,16 +4433,9 @@
       <w:r>
         <w:t xml:space="preserve"> </w:t>
       </w:r>
-      <w:proofErr w:type="spellStart"/>
-      <w:proofErr w:type="gramStart"/>
-      <w:r>
-        <w:t>mmmm</w:t>
-      </w:r>
-      <w:proofErr w:type="spellEnd"/>
-      <w:r>
-        <w:t>..</w:t>
-      </w:r>
-      <w:proofErr w:type="gramEnd"/>
+      <w:r>
+        <w:t>mmmm..</w:t>
+      </w:r>
       <w:r>
         <w:br/>
         <w:t>On en croq</w:t>
@@ -5387,23 +4781,7 @@
     <w:p>
       <w:r>
         <w:lastRenderedPageBreak/>
-        <w:t xml:space="preserve">On crée un </w:t>
-      </w:r>
-      <w:proofErr w:type="spellStart"/>
-      <w:r>
-        <w:t>token</w:t>
-      </w:r>
-      <w:proofErr w:type="spellEnd"/>
-      <w:r>
-        <w:t xml:space="preserve"> </w:t>
-      </w:r>
-      <w:proofErr w:type="spellStart"/>
-      <w:r>
-        <w:t>github</w:t>
-      </w:r>
-      <w:proofErr w:type="spellEnd"/>
-      <w:r>
-        <w:t>, et là c’est le drame -&gt;</w:t>
+        <w:t>On crée un token github, et là c’est le drame -&gt;</w:t>
       </w:r>
       <w:r>
         <w:br/>
@@ -5452,15 +4830,7 @@
     <w:p/>
     <w:p>
       <w:r>
-        <w:t xml:space="preserve">On revient sur notre repo sur Git, on importe avec l’url de </w:t>
-      </w:r>
-      <w:proofErr w:type="spellStart"/>
-      <w:r>
-        <w:t>jpetStore</w:t>
-      </w:r>
-      <w:proofErr w:type="spellEnd"/>
-      <w:r>
-        <w:t>, le projet dans le repo qu’on a créé pour l’exercice (ici, AL32_Octobre2018)</w:t>
+        <w:t>On revient sur notre repo sur Git, on importe avec l’url de jpetStore, le projet dans le repo qu’on a créé pour l’exercice (ici, AL32_Octobre2018)</w:t>
       </w:r>
     </w:p>
     <w:p>
@@ -5562,7 +4932,7 @@
           <w:rStyle w:val="Titre2Car"/>
         </w:rPr>
       </w:pPr>
-      <w:bookmarkStart w:id="5" w:name="_Toc528228078"/>
+      <w:bookmarkStart w:id="5" w:name="_Toc528248571"/>
       <w:r>
         <w:rPr>
           <w:rStyle w:val="Titre2Car"/>
@@ -5690,15 +5060,7 @@
     <w:p>
       <w:r>
         <w:lastRenderedPageBreak/>
-        <w:t xml:space="preserve">On ajoute donc son login </w:t>
-      </w:r>
-      <w:proofErr w:type="spellStart"/>
-      <w:r>
-        <w:t>github</w:t>
-      </w:r>
-      <w:proofErr w:type="spellEnd"/>
-      <w:r>
-        <w:t> :</w:t>
+        <w:t>On ajoute donc son login github :</w:t>
       </w:r>
       <w:r>
         <w:br/>
@@ -5750,7 +5112,7 @@
       <w:pPr>
         <w:pStyle w:val="Titre2"/>
       </w:pPr>
-      <w:bookmarkStart w:id="6" w:name="_Toc528228079"/>
+      <w:bookmarkStart w:id="6" w:name="_Toc528248572"/>
       <w:r>
         <w:t>Création du pipe</w:t>
       </w:r>
@@ -5811,7 +5173,7 @@
       <w:pPr>
         <w:pStyle w:val="Titre3"/>
       </w:pPr>
-      <w:bookmarkStart w:id="7" w:name="_Toc528228080"/>
+      <w:bookmarkStart w:id="7" w:name="_Toc528248573"/>
       <w:r>
         <w:t xml:space="preserve">Etape </w:t>
       </w:r>
@@ -5875,61 +5237,28 @@
           <w:lang w:val="en-US"/>
         </w:rPr>
       </w:pPr>
-      <w:bookmarkStart w:id="8" w:name="_Toc528228081"/>
-      <w:proofErr w:type="spellStart"/>
+      <w:bookmarkStart w:id="8" w:name="_Toc528248574"/>
       <w:r>
         <w:rPr>
           <w:rStyle w:val="Titre3Car"/>
           <w:lang w:val="en-US"/>
         </w:rPr>
         <w:lastRenderedPageBreak/>
-        <w:t>Etape</w:t>
-      </w:r>
-      <w:proofErr w:type="spellEnd"/>
+        <w:t>Etape 2 : build MAVEN</w:t>
+      </w:r>
+      <w:bookmarkEnd w:id="8"/>
       <w:r>
         <w:rPr>
           <w:rStyle w:val="Titre3Car"/>
           <w:lang w:val="en-US"/>
         </w:rPr>
-        <w:t xml:space="preserve"> </w:t>
-      </w:r>
-      <w:proofErr w:type="gramStart"/>
-      <w:r>
-        <w:rPr>
-          <w:rStyle w:val="Titre3Car"/>
+        <w:br/>
+      </w:r>
+      <w:r>
+        <w:rPr>
           <w:lang w:val="en-US"/>
         </w:rPr>
-        <w:t>2 :</w:t>
-      </w:r>
-      <w:proofErr w:type="gramEnd"/>
-      <w:r>
-        <w:rPr>
-          <w:rStyle w:val="Titre3Car"/>
-          <w:lang w:val="en-US"/>
-        </w:rPr>
-        <w:t xml:space="preserve"> build MAVEN</w:t>
-      </w:r>
-      <w:bookmarkEnd w:id="8"/>
-      <w:r>
-        <w:rPr>
-          <w:rStyle w:val="Titre3Car"/>
-          <w:lang w:val="en-US"/>
-        </w:rPr>
-        <w:br/>
-      </w:r>
-      <w:proofErr w:type="spellStart"/>
-      <w:r>
-        <w:rPr>
-          <w:lang w:val="en-US"/>
-        </w:rPr>
-        <w:t>Création</w:t>
-      </w:r>
-      <w:proofErr w:type="spellEnd"/>
-      <w:r>
-        <w:rPr>
-          <w:lang w:val="en-US"/>
-        </w:rPr>
-        <w:t xml:space="preserve"> d’un Script Windows</w:t>
+        <w:t>Création d’un Script Windows</w:t>
       </w:r>
       <w:r>
         <w:rPr>
@@ -6031,15 +5360,7 @@
     <w:p/>
     <w:p>
       <w:r>
-        <w:t>On l’</w:t>
-      </w:r>
-      <w:proofErr w:type="spellStart"/>
-      <w:r>
-        <w:t>add</w:t>
-      </w:r>
-      <w:proofErr w:type="spellEnd"/>
-      <w:r>
-        <w:t xml:space="preserve"> au repo local qu’on a cloné préalablement de Git.</w:t>
+        <w:t>On l’add au repo local qu’on a cloné préalablement de Git.</w:t>
       </w:r>
     </w:p>
     <w:p>
@@ -6074,23 +5395,7 @@
         <w:t xml:space="preserve">Puis on voit sur le repo git (internet) </w:t>
       </w:r>
       <w:r>
-        <w:t xml:space="preserve">qu’une file a été ajoutée avec les </w:t>
-      </w:r>
-      <w:proofErr w:type="spellStart"/>
-      <w:r>
-        <w:t>credentials</w:t>
-      </w:r>
-      <w:proofErr w:type="spellEnd"/>
-      <w:r>
-        <w:t xml:space="preserve"> </w:t>
-      </w:r>
-      <w:proofErr w:type="spellStart"/>
-      <w:r>
-        <w:t>etc</w:t>
-      </w:r>
-      <w:proofErr w:type="spellEnd"/>
-      <w:r>
-        <w:t xml:space="preserve"> </w:t>
+        <w:t xml:space="preserve">qu’une file a été ajoutée avec les credentials etc </w:t>
       </w:r>
       <w:r>
         <w:t>:</w:t>
@@ -6099,6 +5404,9 @@
         <w:br/>
       </w:r>
       <w:r>
+        <w:rPr>
+          <w:noProof/>
+        </w:rPr>
         <w:drawing>
           <wp:inline distT="0" distB="0" distL="0" distR="0" wp14:anchorId="0EF69261" wp14:editId="133FC765">
             <wp:extent cx="4203477" cy="2980706"/>
@@ -6157,6 +5465,9 @@
         <w:br/>
       </w:r>
       <w:r>
+        <w:rPr>
+          <w:noProof/>
+        </w:rPr>
         <w:drawing>
           <wp:inline distT="0" distB="0" distL="0" distR="0" wp14:anchorId="471E5E14" wp14:editId="1A9766E4">
             <wp:extent cx="3357930" cy="4892634"/>
@@ -6197,70 +5508,1350 @@
     <w:p/>
     <w:p>
       <w:r>
+        <w:t>On rajoute ainsi au JenkinsFile pullé du git, on rajoute donc en local :</w:t>
+      </w:r>
+    </w:p>
+    <w:p>
+      <w:r>
+        <w:rPr>
+          <w:noProof/>
+        </w:rPr>
+        <w:drawing>
+          <wp:inline distT="0" distB="0" distL="0" distR="0" wp14:anchorId="0BDD88B6" wp14:editId="0D0CBB13">
+            <wp:extent cx="4126675" cy="2422238"/>
+            <wp:effectExtent l="0" t="0" r="7620" b="0"/>
+            <wp:docPr id="84" name="Image 84"/>
+            <wp:cNvGraphicFramePr>
+              <a:graphicFrameLocks xmlns:a="http://schemas.openxmlformats.org/drawingml/2006/main" noChangeAspect="1"/>
+            </wp:cNvGraphicFramePr>
+            <a:graphic xmlns:a="http://schemas.openxmlformats.org/drawingml/2006/main">
+              <a:graphicData uri="http://schemas.openxmlformats.org/drawingml/2006/picture">
+                <pic:pic xmlns:pic="http://schemas.openxmlformats.org/drawingml/2006/picture">
+                  <pic:nvPicPr>
+                    <pic:cNvPr id="1" name=""/>
+                    <pic:cNvPicPr/>
+                  </pic:nvPicPr>
+                  <pic:blipFill>
+                    <a:blip r:embed="rId92"/>
+                    <a:stretch>
+                      <a:fillRect/>
+                    </a:stretch>
+                  </pic:blipFill>
+                  <pic:spPr>
+                    <a:xfrm>
+                      <a:off x="0" y="0"/>
+                      <a:ext cx="4139713" cy="2429891"/>
+                    </a:xfrm>
+                    <a:prstGeom prst="rect">
+                      <a:avLst/>
+                    </a:prstGeom>
+                  </pic:spPr>
+                </pic:pic>
+              </a:graphicData>
+            </a:graphic>
+          </wp:inline>
+        </w:drawing>
+      </w:r>
+      <w:r>
+        <w:br/>
+      </w:r>
+    </w:p>
+    <w:p>
+      <w:r>
+        <w:t>Comme auparavant, on ajoute donc sur le repo distant le fichier màj.</w:t>
+      </w:r>
+      <w:r>
+        <w:br/>
+        <w:t xml:space="preserve">On peut ensuite lancer un scan du repo, le système comprend qu’il y a un fichier màj, le prend en </w:t>
+      </w:r>
+      <w:r>
         <w:lastRenderedPageBreak/>
-        <w:t xml:space="preserve">On rajoute ainsi au </w:t>
-      </w:r>
-      <w:proofErr w:type="spellStart"/>
-      <w:r>
-        <w:t>JenkinsFile</w:t>
-      </w:r>
-      <w:proofErr w:type="spellEnd"/>
+        <w:t>compte, et lance le scan :</w:t>
+      </w:r>
+      <w:r>
+        <w:br/>
+      </w:r>
+      <w:r>
+        <w:rPr>
+          <w:noProof/>
+        </w:rPr>
+        <w:drawing>
+          <wp:inline distT="0" distB="0" distL="0" distR="0" wp14:anchorId="7186E3C1" wp14:editId="349D25C1">
+            <wp:extent cx="2894926" cy="1371600"/>
+            <wp:effectExtent l="0" t="0" r="1270" b="0"/>
+            <wp:docPr id="85" name="Image 85"/>
+            <wp:cNvGraphicFramePr>
+              <a:graphicFrameLocks xmlns:a="http://schemas.openxmlformats.org/drawingml/2006/main" noChangeAspect="1"/>
+            </wp:cNvGraphicFramePr>
+            <a:graphic xmlns:a="http://schemas.openxmlformats.org/drawingml/2006/main">
+              <a:graphicData uri="http://schemas.openxmlformats.org/drawingml/2006/picture">
+                <pic:pic xmlns:pic="http://schemas.openxmlformats.org/drawingml/2006/picture">
+                  <pic:nvPicPr>
+                    <pic:cNvPr id="1" name=""/>
+                    <pic:cNvPicPr/>
+                  </pic:nvPicPr>
+                  <pic:blipFill>
+                    <a:blip r:embed="rId93"/>
+                    <a:stretch>
+                      <a:fillRect/>
+                    </a:stretch>
+                  </pic:blipFill>
+                  <pic:spPr>
+                    <a:xfrm>
+                      <a:off x="0" y="0"/>
+                      <a:ext cx="2917878" cy="1382474"/>
+                    </a:xfrm>
+                    <a:prstGeom prst="rect">
+                      <a:avLst/>
+                    </a:prstGeom>
+                  </pic:spPr>
+                </pic:pic>
+              </a:graphicData>
+            </a:graphic>
+          </wp:inline>
+        </w:drawing>
+      </w:r>
       <w:r>
         <w:t xml:space="preserve"> </w:t>
       </w:r>
-      <w:proofErr w:type="spellStart"/>
-      <w:r>
-        <w:t>pullé</w:t>
-      </w:r>
-      <w:proofErr w:type="spellEnd"/>
-      <w:r>
-        <w:t xml:space="preserve"> du git, on rajoute donc en local :</w:t>
-      </w:r>
-      <w:r>
-        <w:br/>
-      </w:r>
-      <w:bookmarkStart w:id="9" w:name="_GoBack"/>
-      <w:r>
-        <w:drawing>
-          <wp:inline distT="0" distB="0" distL="0" distR="0" wp14:anchorId="50A734FE" wp14:editId="6A494F7E">
-            <wp:extent cx="3986651" cy="3295403"/>
-            <wp:effectExtent l="0" t="0" r="0" b="635"/>
-            <wp:docPr id="81" name="Image 81"/>
-            <wp:cNvGraphicFramePr>
-              <a:graphicFrameLocks xmlns:a="http://schemas.openxmlformats.org/drawingml/2006/main" noChangeAspect="1"/>
-            </wp:cNvGraphicFramePr>
-            <a:graphic xmlns:a="http://schemas.openxmlformats.org/drawingml/2006/main">
-              <a:graphicData uri="http://schemas.openxmlformats.org/drawingml/2006/picture">
-                <pic:pic xmlns:pic="http://schemas.openxmlformats.org/drawingml/2006/picture">
-                  <pic:nvPicPr>
-                    <pic:cNvPr id="1" name=""/>
-                    <pic:cNvPicPr/>
-                  </pic:nvPicPr>
-                  <pic:blipFill>
-                    <a:blip r:embed="rId92"/>
-                    <a:stretch>
-                      <a:fillRect/>
-                    </a:stretch>
-                  </pic:blipFill>
-                  <pic:spPr>
-                    <a:xfrm>
-                      <a:off x="0" y="0"/>
-                      <a:ext cx="3996720" cy="3303726"/>
-                    </a:xfrm>
-                    <a:prstGeom prst="rect">
-                      <a:avLst/>
-                    </a:prstGeom>
-                  </pic:spPr>
-                </pic:pic>
-              </a:graphicData>
-            </a:graphic>
-          </wp:inline>
-        </w:drawing>
+    </w:p>
+    <w:p>
+      <w:r>
+        <w:t>On obtient bien le résultat :</w:t>
+      </w:r>
+    </w:p>
+    <w:p>
+      <w:r>
+        <w:rPr>
+          <w:noProof/>
+        </w:rPr>
+        <w:drawing>
+          <wp:inline distT="0" distB="0" distL="0" distR="0" wp14:anchorId="5B729FFB" wp14:editId="7C793FF7">
+            <wp:extent cx="5760720" cy="3448050"/>
+            <wp:effectExtent l="0" t="0" r="0" b="0"/>
+            <wp:docPr id="82" name="Image 82"/>
+            <wp:cNvGraphicFramePr>
+              <a:graphicFrameLocks xmlns:a="http://schemas.openxmlformats.org/drawingml/2006/main" noChangeAspect="1"/>
+            </wp:cNvGraphicFramePr>
+            <a:graphic xmlns:a="http://schemas.openxmlformats.org/drawingml/2006/main">
+              <a:graphicData uri="http://schemas.openxmlformats.org/drawingml/2006/picture">
+                <pic:pic xmlns:pic="http://schemas.openxmlformats.org/drawingml/2006/picture">
+                  <pic:nvPicPr>
+                    <pic:cNvPr id="1" name=""/>
+                    <pic:cNvPicPr/>
+                  </pic:nvPicPr>
+                  <pic:blipFill>
+                    <a:blip r:embed="rId94"/>
+                    <a:stretch>
+                      <a:fillRect/>
+                    </a:stretch>
+                  </pic:blipFill>
+                  <pic:spPr>
+                    <a:xfrm>
+                      <a:off x="0" y="0"/>
+                      <a:ext cx="5760720" cy="3448050"/>
+                    </a:xfrm>
+                    <a:prstGeom prst="rect">
+                      <a:avLst/>
+                    </a:prstGeom>
+                  </pic:spPr>
+                </pic:pic>
+              </a:graphicData>
+            </a:graphic>
+          </wp:inline>
+        </w:drawing>
+      </w:r>
+    </w:p>
+    <w:p/>
+    <w:p>
+      <w:r>
+        <w:t>On a dans Nexus</w:t>
+      </w:r>
+      <w:r>
+        <w:t>, dans le dossier SNAPSHOT</w:t>
+      </w:r>
+      <w:r>
+        <w:t>:</w:t>
+      </w:r>
+      <w:r>
+        <w:br/>
+      </w:r>
+      <w:r>
+        <w:rPr>
+          <w:noProof/>
+        </w:rPr>
+        <w:drawing>
+          <wp:inline distT="0" distB="0" distL="0" distR="0" wp14:anchorId="0E58CF33" wp14:editId="316B7857">
+            <wp:extent cx="4102924" cy="2314226"/>
+            <wp:effectExtent l="0" t="0" r="0" b="0"/>
+            <wp:docPr id="86" name="Image 86"/>
+            <wp:cNvGraphicFramePr>
+              <a:graphicFrameLocks xmlns:a="http://schemas.openxmlformats.org/drawingml/2006/main" noChangeAspect="1"/>
+            </wp:cNvGraphicFramePr>
+            <a:graphic xmlns:a="http://schemas.openxmlformats.org/drawingml/2006/main">
+              <a:graphicData uri="http://schemas.openxmlformats.org/drawingml/2006/picture">
+                <pic:pic xmlns:pic="http://schemas.openxmlformats.org/drawingml/2006/picture">
+                  <pic:nvPicPr>
+                    <pic:cNvPr id="1" name=""/>
+                    <pic:cNvPicPr/>
+                  </pic:nvPicPr>
+                  <pic:blipFill>
+                    <a:blip r:embed="rId95"/>
+                    <a:stretch>
+                      <a:fillRect/>
+                    </a:stretch>
+                  </pic:blipFill>
+                  <pic:spPr>
+                    <a:xfrm>
+                      <a:off x="0" y="0"/>
+                      <a:ext cx="4121209" cy="2324539"/>
+                    </a:xfrm>
+                    <a:prstGeom prst="rect">
+                      <a:avLst/>
+                    </a:prstGeom>
+                  </pic:spPr>
+                </pic:pic>
+              </a:graphicData>
+            </a:graphic>
+          </wp:inline>
+        </w:drawing>
+      </w:r>
+    </w:p>
+    <w:p/>
+    <w:p/>
+    <w:p/>
+    <w:p>
+      <w:pPr>
+        <w:pStyle w:val="Titre2"/>
+      </w:pPr>
+      <w:bookmarkStart w:id="9" w:name="_Toc528248575"/>
+      <w:r>
+        <w:t>Installation de Sonar</w:t>
       </w:r>
       <w:bookmarkEnd w:id="9"/>
     </w:p>
+    <w:p/>
+    <w:p>
+      <w:r>
+        <w:t>Sur le site de Sonar</w:t>
+      </w:r>
+      <w:r>
+        <w:t>, téléchargement</w:t>
+      </w:r>
+      <w:r>
+        <w:t xml:space="preserve"> de la dernière version stable</w:t>
+      </w:r>
+      <w:r>
+        <w:t>.</w:t>
+      </w:r>
+    </w:p>
+    <w:p>
+      <w:pPr>
+        <w:rPr>
+          <w:lang w:val="en-US"/>
+        </w:rPr>
+      </w:pPr>
+      <w:r>
+        <w:rPr>
+          <w:noProof/>
+        </w:rPr>
+        <w:drawing>
+          <wp:inline distT="0" distB="0" distL="0" distR="0" wp14:anchorId="2E02B032" wp14:editId="560305AE">
+            <wp:extent cx="4381871" cy="1816925"/>
+            <wp:effectExtent l="0" t="0" r="0" b="0"/>
+            <wp:docPr id="87" name="Image 87"/>
+            <wp:cNvGraphicFramePr>
+              <a:graphicFrameLocks xmlns:a="http://schemas.openxmlformats.org/drawingml/2006/main" noChangeAspect="1"/>
+            </wp:cNvGraphicFramePr>
+            <a:graphic xmlns:a="http://schemas.openxmlformats.org/drawingml/2006/main">
+              <a:graphicData uri="http://schemas.openxmlformats.org/drawingml/2006/picture">
+                <pic:pic xmlns:pic="http://schemas.openxmlformats.org/drawingml/2006/picture">
+                  <pic:nvPicPr>
+                    <pic:cNvPr id="0" name="Picture 1"/>
+                    <pic:cNvPicPr>
+                      <a:picLocks noChangeAspect="1" noChangeArrowheads="1"/>
+                    </pic:cNvPicPr>
+                  </pic:nvPicPr>
+                  <pic:blipFill>
+                    <a:blip r:embed="rId96">
+                      <a:extLst>
+                        <a:ext uri="{28A0092B-C50C-407E-A947-70E740481C1C}">
+                          <a14:useLocalDpi xmlns:a14="http://schemas.microsoft.com/office/drawing/2010/main" val="0"/>
+                        </a:ext>
+                      </a:extLst>
+                    </a:blip>
+                    <a:srcRect/>
+                    <a:stretch>
+                      <a:fillRect/>
+                    </a:stretch>
+                  </pic:blipFill>
+                  <pic:spPr bwMode="auto">
+                    <a:xfrm>
+                      <a:off x="0" y="0"/>
+                      <a:ext cx="4403509" cy="1825897"/>
+                    </a:xfrm>
+                    <a:prstGeom prst="rect">
+                      <a:avLst/>
+                    </a:prstGeom>
+                    <a:noFill/>
+                    <a:ln>
+                      <a:noFill/>
+                    </a:ln>
+                  </pic:spPr>
+                </pic:pic>
+              </a:graphicData>
+            </a:graphic>
+          </wp:inline>
+        </w:drawing>
+      </w:r>
+    </w:p>
+    <w:p>
+      <w:r>
+        <w:t>On le place par exemple dans Programmes &gt; Sonar</w:t>
+      </w:r>
+      <w:r>
+        <w:br/>
+      </w:r>
+      <w:r>
+        <w:t xml:space="preserve">On ouvre une commandLine </w:t>
+      </w:r>
+      <w:r>
+        <w:sym w:font="Wingdings" w:char="F0E0"/>
+      </w:r>
+      <w:r>
+        <w:t xml:space="preserve"> cd « path » </w:t>
+      </w:r>
+      <w:r>
+        <w:sym w:font="Wingdings" w:char="F0E0"/>
+      </w:r>
+      <w:r>
+        <w:t xml:space="preserve"> </w:t>
+      </w:r>
+      <w:r>
+        <w:t>on lance ensuite le Startup.bat</w:t>
+      </w:r>
+    </w:p>
+    <w:p>
+      <w:r>
+        <w:rPr>
+          <w:noProof/>
+        </w:rPr>
+        <w:drawing>
+          <wp:inline distT="0" distB="0" distL="0" distR="0" wp14:anchorId="0F5A3ECE" wp14:editId="1D5F8E13">
+            <wp:extent cx="4304805" cy="695726"/>
+            <wp:effectExtent l="0" t="0" r="635" b="9525"/>
+            <wp:docPr id="89" name="Image 89"/>
+            <wp:cNvGraphicFramePr>
+              <a:graphicFrameLocks xmlns:a="http://schemas.openxmlformats.org/drawingml/2006/main" noChangeAspect="1"/>
+            </wp:cNvGraphicFramePr>
+            <a:graphic xmlns:a="http://schemas.openxmlformats.org/drawingml/2006/main">
+              <a:graphicData uri="http://schemas.openxmlformats.org/drawingml/2006/picture">
+                <pic:pic xmlns:pic="http://schemas.openxmlformats.org/drawingml/2006/picture">
+                  <pic:nvPicPr>
+                    <pic:cNvPr id="1" name=""/>
+                    <pic:cNvPicPr/>
+                  </pic:nvPicPr>
+                  <pic:blipFill>
+                    <a:blip r:embed="rId97"/>
+                    <a:stretch>
+                      <a:fillRect/>
+                    </a:stretch>
+                  </pic:blipFill>
+                  <pic:spPr>
+                    <a:xfrm>
+                      <a:off x="0" y="0"/>
+                      <a:ext cx="4374405" cy="706974"/>
+                    </a:xfrm>
+                    <a:prstGeom prst="rect">
+                      <a:avLst/>
+                    </a:prstGeom>
+                  </pic:spPr>
+                </pic:pic>
+              </a:graphicData>
+            </a:graphic>
+          </wp:inline>
+        </w:drawing>
+      </w:r>
+    </w:p>
+    <w:p/>
+    <w:p>
+      <w:r>
+        <w:t>On</w:t>
+      </w:r>
+      <w:r>
+        <w:t xml:space="preserve"> a donc notre Sonar fonctionne, port localhost :9000</w:t>
+      </w:r>
+      <w:r>
+        <w:br/>
+      </w:r>
+      <w:r>
+        <w:drawing>
+          <wp:inline distT="0" distB="0" distL="0" distR="0" wp14:anchorId="3F6ED963" wp14:editId="3C88D1C5">
+            <wp:extent cx="3338260" cy="3010395"/>
+            <wp:effectExtent l="0" t="0" r="0" b="0"/>
+            <wp:docPr id="83" name="Image 83"/>
+            <wp:cNvGraphicFramePr>
+              <a:graphicFrameLocks xmlns:a="http://schemas.openxmlformats.org/drawingml/2006/main" noChangeAspect="1"/>
+            </wp:cNvGraphicFramePr>
+            <a:graphic xmlns:a="http://schemas.openxmlformats.org/drawingml/2006/main">
+              <a:graphicData uri="http://schemas.openxmlformats.org/drawingml/2006/picture">
+                <pic:pic xmlns:pic="http://schemas.openxmlformats.org/drawingml/2006/picture">
+                  <pic:nvPicPr>
+                    <pic:cNvPr id="1" name=""/>
+                    <pic:cNvPicPr/>
+                  </pic:nvPicPr>
+                  <pic:blipFill>
+                    <a:blip r:embed="rId98"/>
+                    <a:stretch>
+                      <a:fillRect/>
+                    </a:stretch>
+                  </pic:blipFill>
+                  <pic:spPr>
+                    <a:xfrm>
+                      <a:off x="0" y="0"/>
+                      <a:ext cx="3350936" cy="3021826"/>
+                    </a:xfrm>
+                    <a:prstGeom prst="rect">
+                      <a:avLst/>
+                    </a:prstGeom>
+                  </pic:spPr>
+                </pic:pic>
+              </a:graphicData>
+            </a:graphic>
+          </wp:inline>
+        </w:drawing>
+      </w:r>
+    </w:p>
+    <w:p/>
+    <w:p>
+      <w:r>
+        <w:t xml:space="preserve">On doit dire à Maven </w:t>
+      </w:r>
+      <w:r>
+        <w:t>qu’on veut utiliser sonar, on va jouer sur la config again.</w:t>
+      </w:r>
+      <w:r>
+        <w:br/>
+        <w:t xml:space="preserve">On regarde la doc : </w:t>
+      </w:r>
+      <w:hyperlink r:id="rId99" w:history="1">
+        <w:r>
+          <w:rPr>
+            <w:rStyle w:val="Lienhypertexte"/>
+          </w:rPr>
+          <w:t>https://docs.sonarqube.org/display/SCAN/Analyzing+with+SonarQube+Scanner+for+Maven</w:t>
+        </w:r>
+      </w:hyperlink>
+    </w:p>
+    <w:p>
+      <w:r>
+        <w:lastRenderedPageBreak/>
+        <w:t>On va adpater le bout de code trouvé :</w:t>
+      </w:r>
+      <w:r>
+        <w:br/>
+      </w:r>
+      <w:r>
+        <w:drawing>
+          <wp:inline distT="0" distB="0" distL="0" distR="0" wp14:anchorId="73F60376" wp14:editId="400CBC01">
+            <wp:extent cx="4353666" cy="2867891"/>
+            <wp:effectExtent l="0" t="0" r="8890" b="8890"/>
+            <wp:docPr id="88" name="Image 88"/>
+            <wp:cNvGraphicFramePr>
+              <a:graphicFrameLocks xmlns:a="http://schemas.openxmlformats.org/drawingml/2006/main" noChangeAspect="1"/>
+            </wp:cNvGraphicFramePr>
+            <a:graphic xmlns:a="http://schemas.openxmlformats.org/drawingml/2006/main">
+              <a:graphicData uri="http://schemas.openxmlformats.org/drawingml/2006/picture">
+                <pic:pic xmlns:pic="http://schemas.openxmlformats.org/drawingml/2006/picture">
+                  <pic:nvPicPr>
+                    <pic:cNvPr id="1" name=""/>
+                    <pic:cNvPicPr/>
+                  </pic:nvPicPr>
+                  <pic:blipFill>
+                    <a:blip r:embed="rId100"/>
+                    <a:stretch>
+                      <a:fillRect/>
+                    </a:stretch>
+                  </pic:blipFill>
+                  <pic:spPr>
+                    <a:xfrm>
+                      <a:off x="0" y="0"/>
+                      <a:ext cx="4358843" cy="2871301"/>
+                    </a:xfrm>
+                    <a:prstGeom prst="rect">
+                      <a:avLst/>
+                    </a:prstGeom>
+                  </pic:spPr>
+                </pic:pic>
+              </a:graphicData>
+            </a:graphic>
+          </wp:inline>
+        </w:drawing>
+      </w:r>
+    </w:p>
+    <w:p/>
+    <w:p>
+      <w:r>
+        <w:t>On retourne dans le settings.xml</w:t>
+      </w:r>
+    </w:p>
+    <w:p>
+      <w:r>
+        <w:drawing>
+          <wp:inline distT="0" distB="0" distL="0" distR="0" wp14:anchorId="072BCB49" wp14:editId="00D9058A">
+            <wp:extent cx="4223746" cy="914400"/>
+            <wp:effectExtent l="0" t="0" r="5715" b="0"/>
+            <wp:docPr id="90" name="Image 90"/>
+            <wp:cNvGraphicFramePr>
+              <a:graphicFrameLocks xmlns:a="http://schemas.openxmlformats.org/drawingml/2006/main" noChangeAspect="1"/>
+            </wp:cNvGraphicFramePr>
+            <a:graphic xmlns:a="http://schemas.openxmlformats.org/drawingml/2006/main">
+              <a:graphicData uri="http://schemas.openxmlformats.org/drawingml/2006/picture">
+                <pic:pic xmlns:pic="http://schemas.openxmlformats.org/drawingml/2006/picture">
+                  <pic:nvPicPr>
+                    <pic:cNvPr id="1" name=""/>
+                    <pic:cNvPicPr/>
+                  </pic:nvPicPr>
+                  <pic:blipFill>
+                    <a:blip r:embed="rId101"/>
+                    <a:stretch>
+                      <a:fillRect/>
+                    </a:stretch>
+                  </pic:blipFill>
+                  <pic:spPr>
+                    <a:xfrm>
+                      <a:off x="0" y="0"/>
+                      <a:ext cx="4351958" cy="942157"/>
+                    </a:xfrm>
+                    <a:prstGeom prst="rect">
+                      <a:avLst/>
+                    </a:prstGeom>
+                  </pic:spPr>
+                </pic:pic>
+              </a:graphicData>
+            </a:graphic>
+          </wp:inline>
+        </w:drawing>
+      </w:r>
+    </w:p>
+    <w:p/>
+    <w:p>
+      <w:r>
+        <w:t xml:space="preserve">On ajoute : </w:t>
+      </w:r>
+      <w:r>
+        <w:br/>
+      </w:r>
+      <w:r>
+        <w:drawing>
+          <wp:inline distT="0" distB="0" distL="0" distR="0" wp14:anchorId="240EE7B0" wp14:editId="542F56D2">
+            <wp:extent cx="5241430" cy="1371600"/>
+            <wp:effectExtent l="0" t="0" r="0" b="0"/>
+            <wp:docPr id="91" name="Image 91"/>
+            <wp:cNvGraphicFramePr>
+              <a:graphicFrameLocks xmlns:a="http://schemas.openxmlformats.org/drawingml/2006/main" noChangeAspect="1"/>
+            </wp:cNvGraphicFramePr>
+            <a:graphic xmlns:a="http://schemas.openxmlformats.org/drawingml/2006/main">
+              <a:graphicData uri="http://schemas.openxmlformats.org/drawingml/2006/picture">
+                <pic:pic xmlns:pic="http://schemas.openxmlformats.org/drawingml/2006/picture">
+                  <pic:nvPicPr>
+                    <pic:cNvPr id="1" name=""/>
+                    <pic:cNvPicPr/>
+                  </pic:nvPicPr>
+                  <pic:blipFill>
+                    <a:blip r:embed="rId102"/>
+                    <a:stretch>
+                      <a:fillRect/>
+                    </a:stretch>
+                  </pic:blipFill>
+                  <pic:spPr>
+                    <a:xfrm>
+                      <a:off x="0" y="0"/>
+                      <a:ext cx="5284157" cy="1382781"/>
+                    </a:xfrm>
+                    <a:prstGeom prst="rect">
+                      <a:avLst/>
+                    </a:prstGeom>
+                  </pic:spPr>
+                </pic:pic>
+              </a:graphicData>
+            </a:graphic>
+          </wp:inline>
+        </w:drawing>
+      </w:r>
+    </w:p>
+    <w:p/>
+    <w:p>
+      <w:r>
+        <w:lastRenderedPageBreak/>
+        <w:t>Et dans les profils, toujours dans le settings.xml :</w:t>
+      </w:r>
+      <w:r>
+        <w:br/>
+      </w:r>
+      <w:r>
+        <w:drawing>
+          <wp:inline distT="0" distB="0" distL="0" distR="0" wp14:anchorId="3E918183" wp14:editId="19F5917E">
+            <wp:extent cx="4506685" cy="2255826"/>
+            <wp:effectExtent l="0" t="0" r="8255" b="0"/>
+            <wp:docPr id="93" name="Image 93"/>
+            <wp:cNvGraphicFramePr>
+              <a:graphicFrameLocks xmlns:a="http://schemas.openxmlformats.org/drawingml/2006/main" noChangeAspect="1"/>
+            </wp:cNvGraphicFramePr>
+            <a:graphic xmlns:a="http://schemas.openxmlformats.org/drawingml/2006/main">
+              <a:graphicData uri="http://schemas.openxmlformats.org/drawingml/2006/picture">
+                <pic:pic xmlns:pic="http://schemas.openxmlformats.org/drawingml/2006/picture">
+                  <pic:nvPicPr>
+                    <pic:cNvPr id="1" name=""/>
+                    <pic:cNvPicPr/>
+                  </pic:nvPicPr>
+                  <pic:blipFill>
+                    <a:blip r:embed="rId103"/>
+                    <a:stretch>
+                      <a:fillRect/>
+                    </a:stretch>
+                  </pic:blipFill>
+                  <pic:spPr>
+                    <a:xfrm>
+                      <a:off x="0" y="0"/>
+                      <a:ext cx="4514156" cy="2259566"/>
+                    </a:xfrm>
+                    <a:prstGeom prst="rect">
+                      <a:avLst/>
+                    </a:prstGeom>
+                  </pic:spPr>
+                </pic:pic>
+              </a:graphicData>
+            </a:graphic>
+          </wp:inline>
+        </w:drawing>
+      </w:r>
+    </w:p>
+    <w:p/>
+    <w:p>
+      <w:r>
+        <w:t xml:space="preserve">On peut lancer un </w:t>
+      </w:r>
+      <w:r>
+        <w:rPr>
+          <w:b/>
+        </w:rPr>
+        <w:t>mvn clean install sonar :sonar</w:t>
+      </w:r>
+      <w:r>
+        <w:rPr>
+          <w:b/>
+        </w:rPr>
+        <w:t xml:space="preserve"> </w:t>
+      </w:r>
+      <w:r>
+        <w:rPr>
+          <w:lang w:val="en-US"/>
+        </w:rPr>
+        <w:sym w:font="Wingdings" w:char="F0E0"/>
+      </w:r>
+      <w:r>
+        <w:rPr>
+          <w:b/>
+        </w:rPr>
+        <w:br/>
+      </w:r>
+      <w:r>
+        <w:br/>
+      </w:r>
+      <w:r>
+        <w:drawing>
+          <wp:inline distT="0" distB="0" distL="0" distR="0" wp14:anchorId="3BDCA775" wp14:editId="631A1819">
+            <wp:extent cx="4512943" cy="742208"/>
+            <wp:effectExtent l="0" t="0" r="2540" b="1270"/>
+            <wp:docPr id="94" name="Image 94"/>
+            <wp:cNvGraphicFramePr>
+              <a:graphicFrameLocks xmlns:a="http://schemas.openxmlformats.org/drawingml/2006/main" noChangeAspect="1"/>
+            </wp:cNvGraphicFramePr>
+            <a:graphic xmlns:a="http://schemas.openxmlformats.org/drawingml/2006/main">
+              <a:graphicData uri="http://schemas.openxmlformats.org/drawingml/2006/picture">
+                <pic:pic xmlns:pic="http://schemas.openxmlformats.org/drawingml/2006/picture">
+                  <pic:nvPicPr>
+                    <pic:cNvPr id="1" name=""/>
+                    <pic:cNvPicPr/>
+                  </pic:nvPicPr>
+                  <pic:blipFill>
+                    <a:blip r:embed="rId104"/>
+                    <a:stretch>
+                      <a:fillRect/>
+                    </a:stretch>
+                  </pic:blipFill>
+                  <pic:spPr>
+                    <a:xfrm>
+                      <a:off x="0" y="0"/>
+                      <a:ext cx="4580289" cy="753284"/>
+                    </a:xfrm>
+                    <a:prstGeom prst="rect">
+                      <a:avLst/>
+                    </a:prstGeom>
+                  </pic:spPr>
+                </pic:pic>
+              </a:graphicData>
+            </a:graphic>
+          </wp:inline>
+        </w:drawing>
+      </w:r>
+    </w:p>
+    <w:p>
+      <w:r>
+        <w:t>Nb : la c</w:t>
+      </w:r>
+      <w:r>
+        <w:t xml:space="preserve">ommande </w:t>
+      </w:r>
+      <w:r>
+        <w:rPr>
+          <w:b/>
+        </w:rPr>
+        <w:t>mvn clean install sonar :sonar</w:t>
+      </w:r>
+      <w:r>
+        <w:rPr>
+          <w:b/>
+        </w:rPr>
+        <w:t xml:space="preserve"> </w:t>
+      </w:r>
+      <w:r>
+        <w:t>lance un clean install à travers le plugin sonar</w:t>
+      </w:r>
+      <w:r>
+        <w:rPr>
+          <w:b/>
+        </w:rPr>
+        <w:br/>
+        <w:t>sonar:sonar</w:t>
+      </w:r>
+      <w:r>
+        <w:t xml:space="preserve"> pour plugin:tache</w:t>
+      </w:r>
+    </w:p>
+    <w:p/>
+    <w:p>
+      <w:r>
+        <w:t>Finalement, ça build !</w:t>
+      </w:r>
+      <w:r>
+        <w:br/>
+      </w:r>
+      <w:r>
+        <w:rPr>
+          <w:lang w:val="en-US"/>
+        </w:rPr>
+        <w:drawing>
+          <wp:inline distT="0" distB="0" distL="0" distR="0" wp14:anchorId="581C9A08" wp14:editId="67AF73D1">
+            <wp:extent cx="5760720" cy="872490"/>
+            <wp:effectExtent l="0" t="0" r="0" b="3810"/>
+            <wp:docPr id="95" name="Image 95"/>
+            <wp:cNvGraphicFramePr>
+              <a:graphicFrameLocks xmlns:a="http://schemas.openxmlformats.org/drawingml/2006/main" noChangeAspect="1"/>
+            </wp:cNvGraphicFramePr>
+            <a:graphic xmlns:a="http://schemas.openxmlformats.org/drawingml/2006/main">
+              <a:graphicData uri="http://schemas.openxmlformats.org/drawingml/2006/picture">
+                <pic:pic xmlns:pic="http://schemas.openxmlformats.org/drawingml/2006/picture">
+                  <pic:nvPicPr>
+                    <pic:cNvPr id="1" name=""/>
+                    <pic:cNvPicPr/>
+                  </pic:nvPicPr>
+                  <pic:blipFill>
+                    <a:blip r:embed="rId105"/>
+                    <a:stretch>
+                      <a:fillRect/>
+                    </a:stretch>
+                  </pic:blipFill>
+                  <pic:spPr>
+                    <a:xfrm>
+                      <a:off x="0" y="0"/>
+                      <a:ext cx="5760720" cy="872490"/>
+                    </a:xfrm>
+                    <a:prstGeom prst="rect">
+                      <a:avLst/>
+                    </a:prstGeom>
+                  </pic:spPr>
+                </pic:pic>
+              </a:graphicData>
+            </a:graphic>
+          </wp:inline>
+        </w:drawing>
+      </w:r>
+    </w:p>
+    <w:p/>
+    <w:p>
+      <w:r>
+        <w:t xml:space="preserve">Résultat, sur la page localhost :9000 </w:t>
+      </w:r>
+      <w:r>
+        <w:sym w:font="Wingdings" w:char="F0E0"/>
+      </w:r>
+      <w:r>
+        <w:br/>
+      </w:r>
+      <w:r>
+        <w:rPr>
+          <w:lang w:val="en-US"/>
+        </w:rPr>
+        <w:drawing>
+          <wp:inline distT="0" distB="0" distL="0" distR="0" wp14:anchorId="040F60C0" wp14:editId="12185D21">
+            <wp:extent cx="5760720" cy="1210310"/>
+            <wp:effectExtent l="0" t="0" r="0" b="8890"/>
+            <wp:docPr id="96" name="Image 96"/>
+            <wp:cNvGraphicFramePr>
+              <a:graphicFrameLocks xmlns:a="http://schemas.openxmlformats.org/drawingml/2006/main" noChangeAspect="1"/>
+            </wp:cNvGraphicFramePr>
+            <a:graphic xmlns:a="http://schemas.openxmlformats.org/drawingml/2006/main">
+              <a:graphicData uri="http://schemas.openxmlformats.org/drawingml/2006/picture">
+                <pic:pic xmlns:pic="http://schemas.openxmlformats.org/drawingml/2006/picture">
+                  <pic:nvPicPr>
+                    <pic:cNvPr id="1" name=""/>
+                    <pic:cNvPicPr/>
+                  </pic:nvPicPr>
+                  <pic:blipFill>
+                    <a:blip r:embed="rId106"/>
+                    <a:stretch>
+                      <a:fillRect/>
+                    </a:stretch>
+                  </pic:blipFill>
+                  <pic:spPr>
+                    <a:xfrm>
+                      <a:off x="0" y="0"/>
+                      <a:ext cx="5760720" cy="1210310"/>
+                    </a:xfrm>
+                    <a:prstGeom prst="rect">
+                      <a:avLst/>
+                    </a:prstGeom>
+                  </pic:spPr>
+                </pic:pic>
+              </a:graphicData>
+            </a:graphic>
+          </wp:inline>
+        </w:drawing>
+      </w:r>
+    </w:p>
+    <w:p/>
+    <w:p/>
+    <w:p/>
+    <w:p>
+      <w:r>
+        <w:lastRenderedPageBreak/>
+        <w:t>On ouvre ecplise, on improte un projet Maven ;</w:t>
+      </w:r>
+      <w:r>
+        <w:br/>
+        <w:t xml:space="preserve">On télécharge sur la marketplace SonarLint </w:t>
+      </w:r>
+      <w:r>
+        <w:sym w:font="Wingdings" w:char="F0E0"/>
+      </w:r>
+      <w:r>
+        <w:br/>
+      </w:r>
+      <w:r>
+        <w:drawing>
+          <wp:inline distT="0" distB="0" distL="0" distR="0" wp14:anchorId="22239945" wp14:editId="2EF59D72">
+            <wp:extent cx="3829962" cy="2369127"/>
+            <wp:effectExtent l="0" t="0" r="0" b="0"/>
+            <wp:docPr id="97" name="Image 97"/>
+            <wp:cNvGraphicFramePr>
+              <a:graphicFrameLocks xmlns:a="http://schemas.openxmlformats.org/drawingml/2006/main" noChangeAspect="1"/>
+            </wp:cNvGraphicFramePr>
+            <a:graphic xmlns:a="http://schemas.openxmlformats.org/drawingml/2006/main">
+              <a:graphicData uri="http://schemas.openxmlformats.org/drawingml/2006/picture">
+                <pic:pic xmlns:pic="http://schemas.openxmlformats.org/drawingml/2006/picture">
+                  <pic:nvPicPr>
+                    <pic:cNvPr id="1" name=""/>
+                    <pic:cNvPicPr/>
+                  </pic:nvPicPr>
+                  <pic:blipFill>
+                    <a:blip r:embed="rId107"/>
+                    <a:stretch>
+                      <a:fillRect/>
+                    </a:stretch>
+                  </pic:blipFill>
+                  <pic:spPr>
+                    <a:xfrm>
+                      <a:off x="0" y="0"/>
+                      <a:ext cx="3837877" cy="2374023"/>
+                    </a:xfrm>
+                    <a:prstGeom prst="rect">
+                      <a:avLst/>
+                    </a:prstGeom>
+                  </pic:spPr>
+                </pic:pic>
+              </a:graphicData>
+            </a:graphic>
+          </wp:inline>
+        </w:drawing>
+      </w:r>
+    </w:p>
+    <w:p>
+      <w:r>
+        <w:t>(restart de Eclipse)</w:t>
+      </w:r>
+    </w:p>
+    <w:p/>
+    <w:p>
+      <w:r>
+        <w:t>On clic droit sur le projet, puis :</w:t>
+      </w:r>
+      <w:r>
+        <w:br/>
+      </w:r>
+      <w:r>
+        <w:drawing>
+          <wp:inline distT="0" distB="0" distL="0" distR="0" wp14:anchorId="16AF9C9C" wp14:editId="3F02FA83">
+            <wp:extent cx="4556826" cy="1128156"/>
+            <wp:effectExtent l="0" t="0" r="0" b="0"/>
+            <wp:docPr id="98" name="Image 98"/>
+            <wp:cNvGraphicFramePr>
+              <a:graphicFrameLocks xmlns:a="http://schemas.openxmlformats.org/drawingml/2006/main" noChangeAspect="1"/>
+            </wp:cNvGraphicFramePr>
+            <a:graphic xmlns:a="http://schemas.openxmlformats.org/drawingml/2006/main">
+              <a:graphicData uri="http://schemas.openxmlformats.org/drawingml/2006/picture">
+                <pic:pic xmlns:pic="http://schemas.openxmlformats.org/drawingml/2006/picture">
+                  <pic:nvPicPr>
+                    <pic:cNvPr id="1" name=""/>
+                    <pic:cNvPicPr/>
+                  </pic:nvPicPr>
+                  <pic:blipFill>
+                    <a:blip r:embed="rId108"/>
+                    <a:stretch>
+                      <a:fillRect/>
+                    </a:stretch>
+                  </pic:blipFill>
+                  <pic:spPr>
+                    <a:xfrm>
+                      <a:off x="0" y="0"/>
+                      <a:ext cx="4581033" cy="1134149"/>
+                    </a:xfrm>
+                    <a:prstGeom prst="rect">
+                      <a:avLst/>
+                    </a:prstGeom>
+                  </pic:spPr>
+                </pic:pic>
+              </a:graphicData>
+            </a:graphic>
+          </wp:inline>
+        </w:drawing>
+      </w:r>
+    </w:p>
+    <w:p>
+      <w:r>
+        <w:t>Puis :</w:t>
+      </w:r>
+      <w:r>
+        <w:br/>
+      </w:r>
+      <w:r>
+        <w:drawing>
+          <wp:inline distT="0" distB="0" distL="0" distR="0" wp14:anchorId="7C1F152D" wp14:editId="7634DD0E">
+            <wp:extent cx="3610114" cy="2404753"/>
+            <wp:effectExtent l="0" t="0" r="9525" b="0"/>
+            <wp:docPr id="99" name="Image 99"/>
+            <wp:cNvGraphicFramePr>
+              <a:graphicFrameLocks xmlns:a="http://schemas.openxmlformats.org/drawingml/2006/main" noChangeAspect="1"/>
+            </wp:cNvGraphicFramePr>
+            <a:graphic xmlns:a="http://schemas.openxmlformats.org/drawingml/2006/main">
+              <a:graphicData uri="http://schemas.openxmlformats.org/drawingml/2006/picture">
+                <pic:pic xmlns:pic="http://schemas.openxmlformats.org/drawingml/2006/picture">
+                  <pic:nvPicPr>
+                    <pic:cNvPr id="1" name=""/>
+                    <pic:cNvPicPr/>
+                  </pic:nvPicPr>
+                  <pic:blipFill>
+                    <a:blip r:embed="rId109"/>
+                    <a:stretch>
+                      <a:fillRect/>
+                    </a:stretch>
+                  </pic:blipFill>
+                  <pic:spPr>
+                    <a:xfrm>
+                      <a:off x="0" y="0"/>
+                      <a:ext cx="3617583" cy="2409728"/>
+                    </a:xfrm>
+                    <a:prstGeom prst="rect">
+                      <a:avLst/>
+                    </a:prstGeom>
+                  </pic:spPr>
+                </pic:pic>
+              </a:graphicData>
+            </a:graphic>
+          </wp:inline>
+        </w:drawing>
+      </w:r>
+    </w:p>
+    <w:p>
+      <w:r>
+        <w:lastRenderedPageBreak/>
+        <w:t>Puis</w:t>
+      </w:r>
+      <w:r>
+        <w:br/>
+      </w:r>
+      <w:r>
+        <w:drawing>
+          <wp:inline distT="0" distB="0" distL="0" distR="0" wp14:anchorId="3EB6F635" wp14:editId="3278CF6F">
+            <wp:extent cx="2671949" cy="1306286"/>
+            <wp:effectExtent l="0" t="0" r="0" b="8255"/>
+            <wp:docPr id="100" name="Image 100"/>
+            <wp:cNvGraphicFramePr>
+              <a:graphicFrameLocks xmlns:a="http://schemas.openxmlformats.org/drawingml/2006/main" noChangeAspect="1"/>
+            </wp:cNvGraphicFramePr>
+            <a:graphic xmlns:a="http://schemas.openxmlformats.org/drawingml/2006/main">
+              <a:graphicData uri="http://schemas.openxmlformats.org/drawingml/2006/picture">
+                <pic:pic xmlns:pic="http://schemas.openxmlformats.org/drawingml/2006/picture">
+                  <pic:nvPicPr>
+                    <pic:cNvPr id="1" name=""/>
+                    <pic:cNvPicPr/>
+                  </pic:nvPicPr>
+                  <pic:blipFill>
+                    <a:blip r:embed="rId110"/>
+                    <a:stretch>
+                      <a:fillRect/>
+                    </a:stretch>
+                  </pic:blipFill>
+                  <pic:spPr>
+                    <a:xfrm>
+                      <a:off x="0" y="0"/>
+                      <a:ext cx="2683158" cy="1311766"/>
+                    </a:xfrm>
+                    <a:prstGeom prst="rect">
+                      <a:avLst/>
+                    </a:prstGeom>
+                  </pic:spPr>
+                </pic:pic>
+              </a:graphicData>
+            </a:graphic>
+          </wp:inline>
+        </w:drawing>
+      </w:r>
+    </w:p>
+    <w:p>
+      <w:r>
+        <w:t>Puis admin / admin</w:t>
+      </w:r>
+      <w:r>
+        <w:br/>
+      </w:r>
+      <w:r>
+        <w:drawing>
+          <wp:inline distT="0" distB="0" distL="0" distR="0" wp14:anchorId="60849A6D" wp14:editId="5A253A76">
+            <wp:extent cx="2600688" cy="1752845"/>
+            <wp:effectExtent l="0" t="0" r="0" b="0"/>
+            <wp:docPr id="101" name="Image 101"/>
+            <wp:cNvGraphicFramePr>
+              <a:graphicFrameLocks xmlns:a="http://schemas.openxmlformats.org/drawingml/2006/main" noChangeAspect="1"/>
+            </wp:cNvGraphicFramePr>
+            <a:graphic xmlns:a="http://schemas.openxmlformats.org/drawingml/2006/main">
+              <a:graphicData uri="http://schemas.openxmlformats.org/drawingml/2006/picture">
+                <pic:pic xmlns:pic="http://schemas.openxmlformats.org/drawingml/2006/picture">
+                  <pic:nvPicPr>
+                    <pic:cNvPr id="1" name=""/>
+                    <pic:cNvPicPr/>
+                  </pic:nvPicPr>
+                  <pic:blipFill>
+                    <a:blip r:embed="rId111"/>
+                    <a:stretch>
+                      <a:fillRect/>
+                    </a:stretch>
+                  </pic:blipFill>
+                  <pic:spPr>
+                    <a:xfrm>
+                      <a:off x="0" y="0"/>
+                      <a:ext cx="2600688" cy="1752845"/>
+                    </a:xfrm>
+                    <a:prstGeom prst="rect">
+                      <a:avLst/>
+                    </a:prstGeom>
+                  </pic:spPr>
+                </pic:pic>
+              </a:graphicData>
+            </a:graphic>
+          </wp:inline>
+        </w:drawing>
+      </w:r>
+    </w:p>
+    <w:p>
+      <w:r>
+        <w:drawing>
+          <wp:inline distT="0" distB="0" distL="0" distR="0" wp14:anchorId="14D8E6D8" wp14:editId="65DA8609">
+            <wp:extent cx="5760720" cy="1186815"/>
+            <wp:effectExtent l="0" t="0" r="0" b="0"/>
+            <wp:docPr id="102" name="Image 102"/>
+            <wp:cNvGraphicFramePr>
+              <a:graphicFrameLocks xmlns:a="http://schemas.openxmlformats.org/drawingml/2006/main" noChangeAspect="1"/>
+            </wp:cNvGraphicFramePr>
+            <a:graphic xmlns:a="http://schemas.openxmlformats.org/drawingml/2006/main">
+              <a:graphicData uri="http://schemas.openxmlformats.org/drawingml/2006/picture">
+                <pic:pic xmlns:pic="http://schemas.openxmlformats.org/drawingml/2006/picture">
+                  <pic:nvPicPr>
+                    <pic:cNvPr id="1" name=""/>
+                    <pic:cNvPicPr/>
+                  </pic:nvPicPr>
+                  <pic:blipFill>
+                    <a:blip r:embed="rId112"/>
+                    <a:stretch>
+                      <a:fillRect/>
+                    </a:stretch>
+                  </pic:blipFill>
+                  <pic:spPr>
+                    <a:xfrm>
+                      <a:off x="0" y="0"/>
+                      <a:ext cx="5760720" cy="1186815"/>
+                    </a:xfrm>
+                    <a:prstGeom prst="rect">
+                      <a:avLst/>
+                    </a:prstGeom>
+                  </pic:spPr>
+                </pic:pic>
+              </a:graphicData>
+            </a:graphic>
+          </wp:inline>
+        </w:drawing>
+      </w:r>
+    </w:p>
+    <w:p/>
+    <w:p>
+      <w:r>
+        <w:t xml:space="preserve">On add le projet JPetStore </w:t>
+      </w:r>
+      <w:r>
+        <w:sym w:font="Wingdings" w:char="F0E0"/>
+      </w:r>
+      <w:r>
+        <w:br/>
+      </w:r>
+      <w:r>
+        <w:drawing>
+          <wp:inline distT="0" distB="0" distL="0" distR="0" wp14:anchorId="177629A4" wp14:editId="70A99DCA">
+            <wp:extent cx="5760720" cy="2677160"/>
+            <wp:effectExtent l="0" t="0" r="0" b="8890"/>
+            <wp:docPr id="103" name="Image 103"/>
+            <wp:cNvGraphicFramePr>
+              <a:graphicFrameLocks xmlns:a="http://schemas.openxmlformats.org/drawingml/2006/main" noChangeAspect="1"/>
+            </wp:cNvGraphicFramePr>
+            <a:graphic xmlns:a="http://schemas.openxmlformats.org/drawingml/2006/main">
+              <a:graphicData uri="http://schemas.openxmlformats.org/drawingml/2006/picture">
+                <pic:pic xmlns:pic="http://schemas.openxmlformats.org/drawingml/2006/picture">
+                  <pic:nvPicPr>
+                    <pic:cNvPr id="1" name=""/>
+                    <pic:cNvPicPr/>
+                  </pic:nvPicPr>
+                  <pic:blipFill>
+                    <a:blip r:embed="rId113"/>
+                    <a:stretch>
+                      <a:fillRect/>
+                    </a:stretch>
+                  </pic:blipFill>
+                  <pic:spPr>
+                    <a:xfrm>
+                      <a:off x="0" y="0"/>
+                      <a:ext cx="5760720" cy="2677160"/>
+                    </a:xfrm>
+                    <a:prstGeom prst="rect">
+                      <a:avLst/>
+                    </a:prstGeom>
+                  </pic:spPr>
+                </pic:pic>
+              </a:graphicData>
+            </a:graphic>
+          </wp:inline>
+        </w:drawing>
+      </w:r>
+    </w:p>
+    <w:p/>
+    <w:p>
+      <w:r>
+        <w:lastRenderedPageBreak/>
+        <w:t>On peut ensuite terminer la config easy, puis lancer une analyse :</w:t>
+      </w:r>
+      <w:r>
+        <w:br/>
+      </w:r>
+      <w:r>
+        <w:drawing>
+          <wp:inline distT="0" distB="0" distL="0" distR="0" wp14:anchorId="24E1E944" wp14:editId="09BE89EF">
+            <wp:extent cx="5210902" cy="1152686"/>
+            <wp:effectExtent l="0" t="0" r="0" b="9525"/>
+            <wp:docPr id="104" name="Image 104"/>
+            <wp:cNvGraphicFramePr>
+              <a:graphicFrameLocks xmlns:a="http://schemas.openxmlformats.org/drawingml/2006/main" noChangeAspect="1"/>
+            </wp:cNvGraphicFramePr>
+            <a:graphic xmlns:a="http://schemas.openxmlformats.org/drawingml/2006/main">
+              <a:graphicData uri="http://schemas.openxmlformats.org/drawingml/2006/picture">
+                <pic:pic xmlns:pic="http://schemas.openxmlformats.org/drawingml/2006/picture">
+                  <pic:nvPicPr>
+                    <pic:cNvPr id="1" name=""/>
+                    <pic:cNvPicPr/>
+                  </pic:nvPicPr>
+                  <pic:blipFill>
+                    <a:blip r:embed="rId114"/>
+                    <a:stretch>
+                      <a:fillRect/>
+                    </a:stretch>
+                  </pic:blipFill>
+                  <pic:spPr>
+                    <a:xfrm>
+                      <a:off x="0" y="0"/>
+                      <a:ext cx="5210902" cy="1152686"/>
+                    </a:xfrm>
+                    <a:prstGeom prst="rect">
+                      <a:avLst/>
+                    </a:prstGeom>
+                  </pic:spPr>
+                </pic:pic>
+              </a:graphicData>
+            </a:graphic>
+          </wp:inline>
+        </w:drawing>
+      </w:r>
+    </w:p>
+    <w:p/>
+    <w:p/>
+    <w:p>
+      <w:r>
+        <w:t xml:space="preserve">Dans Sonar </w:t>
+      </w:r>
+      <w:r>
+        <w:sym w:font="Wingdings" w:char="F0E0"/>
+      </w:r>
+      <w:r>
+        <w:t xml:space="preserve"> administration </w:t>
+      </w:r>
+      <w:r>
+        <w:sym w:font="Wingdings" w:char="F0E0"/>
+      </w:r>
+      <w:r>
+        <w:t xml:space="preserve"> MarketPlace on peut màj les plugins ;</w:t>
+      </w:r>
+      <w:r>
+        <w:br/>
+        <w:t>On màj le SonarJava</w:t>
+      </w:r>
+      <w:r>
+        <w:br/>
+      </w:r>
+      <w:r>
+        <w:drawing>
+          <wp:inline distT="0" distB="0" distL="0" distR="0" wp14:anchorId="6C38F923" wp14:editId="1FFBFBBF">
+            <wp:extent cx="5760720" cy="2003425"/>
+            <wp:effectExtent l="0" t="0" r="0" b="0"/>
+            <wp:docPr id="105" name="Image 105"/>
+            <wp:cNvGraphicFramePr>
+              <a:graphicFrameLocks xmlns:a="http://schemas.openxmlformats.org/drawingml/2006/main" noChangeAspect="1"/>
+            </wp:cNvGraphicFramePr>
+            <a:graphic xmlns:a="http://schemas.openxmlformats.org/drawingml/2006/main">
+              <a:graphicData uri="http://schemas.openxmlformats.org/drawingml/2006/picture">
+                <pic:pic xmlns:pic="http://schemas.openxmlformats.org/drawingml/2006/picture">
+                  <pic:nvPicPr>
+                    <pic:cNvPr id="1" name=""/>
+                    <pic:cNvPicPr/>
+                  </pic:nvPicPr>
+                  <pic:blipFill>
+                    <a:blip r:embed="rId115"/>
+                    <a:stretch>
+                      <a:fillRect/>
+                    </a:stretch>
+                  </pic:blipFill>
+                  <pic:spPr>
+                    <a:xfrm>
+                      <a:off x="0" y="0"/>
+                      <a:ext cx="5760720" cy="2003425"/>
+                    </a:xfrm>
+                    <a:prstGeom prst="rect">
+                      <a:avLst/>
+                    </a:prstGeom>
+                  </pic:spPr>
+                </pic:pic>
+              </a:graphicData>
+            </a:graphic>
+          </wp:inline>
+        </w:drawing>
+      </w:r>
+    </w:p>
+    <w:p>
+      <w:r>
+        <w:t>On peut restart ensuite pour prendre en compte.</w:t>
+      </w:r>
+    </w:p>
+    <w:p/>
+    <w:p>
+      <w:pPr>
+        <w:rPr>
+          <w:b/>
+        </w:rPr>
+      </w:pPr>
+      <w:r>
+        <w:t xml:space="preserve">On met à jour les bindings, le plus simple pour le faire à côté de la console onglet </w:t>
+      </w:r>
+      <w:r>
+        <w:rPr>
+          <w:b/>
+        </w:rPr>
+        <w:t xml:space="preserve">SonarLintBindings </w:t>
+      </w:r>
+      <w:r>
+        <w:rPr>
+          <w:b/>
+        </w:rPr>
+        <w:sym w:font="Wingdings" w:char="F0E0"/>
+      </w:r>
+      <w:r>
+        <w:rPr>
+          <w:b/>
+        </w:rPr>
+        <w:br/>
+      </w:r>
+      <w:r>
+        <w:rPr>
+          <w:b/>
+        </w:rPr>
+        <w:drawing>
+          <wp:inline distT="0" distB="0" distL="0" distR="0" wp14:anchorId="14ABC65C" wp14:editId="1CE56701">
+            <wp:extent cx="4544059" cy="657317"/>
+            <wp:effectExtent l="0" t="0" r="0" b="9525"/>
+            <wp:docPr id="107" name="Image 107"/>
+            <wp:cNvGraphicFramePr>
+              <a:graphicFrameLocks xmlns:a="http://schemas.openxmlformats.org/drawingml/2006/main" noChangeAspect="1"/>
+            </wp:cNvGraphicFramePr>
+            <a:graphic xmlns:a="http://schemas.openxmlformats.org/drawingml/2006/main">
+              <a:graphicData uri="http://schemas.openxmlformats.org/drawingml/2006/picture">
+                <pic:pic xmlns:pic="http://schemas.openxmlformats.org/drawingml/2006/picture">
+                  <pic:nvPicPr>
+                    <pic:cNvPr id="1" name=""/>
+                    <pic:cNvPicPr/>
+                  </pic:nvPicPr>
+                  <pic:blipFill>
+                    <a:blip r:embed="rId116"/>
+                    <a:stretch>
+                      <a:fillRect/>
+                    </a:stretch>
+                  </pic:blipFill>
+                  <pic:spPr>
+                    <a:xfrm>
+                      <a:off x="0" y="0"/>
+                      <a:ext cx="4544059" cy="657317"/>
+                    </a:xfrm>
+                    <a:prstGeom prst="rect">
+                      <a:avLst/>
+                    </a:prstGeom>
+                  </pic:spPr>
+                </pic:pic>
+              </a:graphicData>
+            </a:graphic>
+          </wp:inline>
+        </w:drawing>
+      </w:r>
+    </w:p>
+    <w:p>
+      <w:bookmarkStart w:id="10" w:name="_GoBack"/>
+      <w:bookmarkEnd w:id="10"/>
+    </w:p>
     <w:sectPr>
-      <w:footerReference w:type="default" r:id="rId93"/>
+      <w:footerReference w:type="default" r:id="rId117"/>
       <w:pgSz w:w="11906" w:h="16838"/>
       <w:pgMar w:top="1417" w:right="1417" w:bottom="1417" w:left="1417" w:header="708" w:footer="708" w:gutter="0"/>
       <w:cols w:space="708"/>
@@ -7046,7 +7637,6 @@
   <w:style w:type="character" w:default="1" w:styleId="Policepardfaut">
     <w:name w:val="Default Paragraph Font"/>
     <w:uiPriority w:val="1"/>
-    <w:semiHidden/>
     <w:unhideWhenUsed/>
   </w:style>
   <w:style w:type="table" w:default="1" w:styleId="TableauNormal">
@@ -7543,7 +8133,7 @@
 </file>
 
 <file path=customXml/itemProps1.xml><?xml version="1.0" encoding="utf-8"?>
-<ds:datastoreItem xmlns:ds="http://schemas.openxmlformats.org/officeDocument/2006/customXml" ds:itemID="{5A92C021-D24C-427A-8921-9B25764E7D2D}">
+<ds:datastoreItem xmlns:ds="http://schemas.openxmlformats.org/officeDocument/2006/customXml" ds:itemID="{04AFE39E-3C91-4FA8-A3EE-07AE9EE3D9FF}">
   <ds:schemaRefs>
     <ds:schemaRef ds:uri="http://schemas.openxmlformats.org/officeDocument/2006/bibliography"/>
   </ds:schemaRefs>

</xml_diff>

<commit_message>
maj du cours de qualim
</commit_message>
<xml_diff>
--- a/10 - Qualimétrie/Reprise AFCEPF - Qualimétrie.docx
+++ b/10 - Qualimétrie/Reprise AFCEPF - Qualimétrie.docx
@@ -121,7 +121,7 @@
           <w:r>
             <w:fldChar w:fldCharType="separate"/>
           </w:r>
-          <w:hyperlink w:anchor="_Toc528248566" w:history="1">
+          <w:hyperlink w:anchor="_Toc528318199" w:history="1">
             <w:r>
               <w:rPr>
                 <w:rStyle w:val="Lienhypertexte"/>
@@ -148,7 +148,7 @@
                 <w:noProof/>
                 <w:webHidden/>
               </w:rPr>
-              <w:instrText xml:space="preserve"> PAGEREF _Toc528248566 \h </w:instrText>
+              <w:instrText xml:space="preserve"> PAGEREF _Toc528318199 \h </w:instrText>
             </w:r>
             <w:r>
               <w:rPr>
@@ -191,13 +191,13 @@
               <w:lang w:eastAsia="fr-FR"/>
             </w:rPr>
           </w:pPr>
-          <w:hyperlink w:anchor="_Toc528248567" w:history="1">
+          <w:hyperlink w:anchor="_Toc528318200" w:history="1">
             <w:r>
               <w:rPr>
                 <w:rStyle w:val="Lienhypertexte"/>
                 <w:noProof/>
               </w:rPr>
-              <w:t>Construction d’un projet freestyle étape par étape :</w:t>
+              <w:t>Les cycles Maven</w:t>
             </w:r>
             <w:r>
               <w:rPr>
@@ -218,7 +218,7 @@
                 <w:noProof/>
                 <w:webHidden/>
               </w:rPr>
-              <w:instrText xml:space="preserve"> PAGEREF _Toc528248567 \h </w:instrText>
+              <w:instrText xml:space="preserve"> PAGEREF _Toc528318200 \h </w:instrText>
             </w:r>
             <w:r>
               <w:rPr>
@@ -238,7 +238,7 @@
                 <w:noProof/>
                 <w:webHidden/>
               </w:rPr>
-              <w:t>9</w:t>
+              <w:t>3</w:t>
             </w:r>
             <w:r>
               <w:rPr>
@@ -261,13 +261,13 @@
               <w:lang w:eastAsia="fr-FR"/>
             </w:rPr>
           </w:pPr>
-          <w:hyperlink w:anchor="_Toc528248568" w:history="1">
+          <w:hyperlink w:anchor="_Toc528318201" w:history="1">
             <w:r>
               <w:rPr>
                 <w:rStyle w:val="Lienhypertexte"/>
                 <w:noProof/>
               </w:rPr>
-              <w:t>Deuxième projet – Projet MAVEN</w:t>
+              <w:t>Construction d’un projet freestyle étape par étape :</w:t>
             </w:r>
             <w:r>
               <w:rPr>
@@ -288,7 +288,7 @@
                 <w:noProof/>
                 <w:webHidden/>
               </w:rPr>
-              <w:instrText xml:space="preserve"> PAGEREF _Toc528248568 \h </w:instrText>
+              <w:instrText xml:space="preserve"> PAGEREF _Toc528318201 \h </w:instrText>
             </w:r>
             <w:r>
               <w:rPr>
@@ -308,7 +308,7 @@
                 <w:noProof/>
                 <w:webHidden/>
               </w:rPr>
-              <w:t>12</w:t>
+              <w:t>9</w:t>
             </w:r>
             <w:r>
               <w:rPr>
@@ -331,13 +331,13 @@
               <w:lang w:eastAsia="fr-FR"/>
             </w:rPr>
           </w:pPr>
-          <w:hyperlink w:anchor="_Toc528248569" w:history="1">
+          <w:hyperlink w:anchor="_Toc528318202" w:history="1">
             <w:r>
               <w:rPr>
                 <w:rStyle w:val="Lienhypertexte"/>
                 <w:noProof/>
               </w:rPr>
-              <w:t>Le Scheduling</w:t>
+              <w:t>Deuxième projet – Projet MAVEN</w:t>
             </w:r>
             <w:r>
               <w:rPr>
@@ -358,7 +358,7 @@
                 <w:noProof/>
                 <w:webHidden/>
               </w:rPr>
-              <w:instrText xml:space="preserve"> PAGEREF _Toc528248569 \h </w:instrText>
+              <w:instrText xml:space="preserve"> PAGEREF _Toc528318202 \h </w:instrText>
             </w:r>
             <w:r>
               <w:rPr>
@@ -378,7 +378,7 @@
                 <w:noProof/>
                 <w:webHidden/>
               </w:rPr>
-              <w:t>19</w:t>
+              <w:t>12</w:t>
             </w:r>
             <w:r>
               <w:rPr>
@@ -401,13 +401,13 @@
               <w:lang w:eastAsia="fr-FR"/>
             </w:rPr>
           </w:pPr>
-          <w:hyperlink w:anchor="_Toc528248570" w:history="1">
+          <w:hyperlink w:anchor="_Toc528318203" w:history="1">
             <w:r>
               <w:rPr>
                 <w:rStyle w:val="Lienhypertexte"/>
                 <w:noProof/>
               </w:rPr>
-              <w:t>Téléchargement de Nexus</w:t>
+              <w:t>Le Scheduling</w:t>
             </w:r>
             <w:r>
               <w:rPr>
@@ -428,7 +428,7 @@
                 <w:noProof/>
                 <w:webHidden/>
               </w:rPr>
-              <w:instrText xml:space="preserve"> PAGEREF _Toc528248570 \h </w:instrText>
+              <w:instrText xml:space="preserve"> PAGEREF _Toc528318203 \h </w:instrText>
             </w:r>
             <w:r>
               <w:rPr>
@@ -448,7 +448,7 @@
                 <w:noProof/>
                 <w:webHidden/>
               </w:rPr>
-              <w:t>21</w:t>
+              <w:t>19</w:t>
             </w:r>
             <w:r>
               <w:rPr>
@@ -471,13 +471,13 @@
               <w:lang w:eastAsia="fr-FR"/>
             </w:rPr>
           </w:pPr>
-          <w:hyperlink w:anchor="_Toc528248571" w:history="1">
+          <w:hyperlink w:anchor="_Toc528318204" w:history="1">
             <w:r>
               <w:rPr>
                 <w:rStyle w:val="Lienhypertexte"/>
                 <w:noProof/>
               </w:rPr>
-              <w:t>Création d’identifiants Jenkins</w:t>
+              <w:t>Téléchargement de Nexus</w:t>
             </w:r>
             <w:r>
               <w:rPr>
@@ -498,7 +498,7 @@
                 <w:noProof/>
                 <w:webHidden/>
               </w:rPr>
-              <w:instrText xml:space="preserve"> PAGEREF _Toc528248571 \h </w:instrText>
+              <w:instrText xml:space="preserve"> PAGEREF _Toc528318204 \h </w:instrText>
             </w:r>
             <w:r>
               <w:rPr>
@@ -518,7 +518,7 @@
                 <w:noProof/>
                 <w:webHidden/>
               </w:rPr>
-              <w:t>32</w:t>
+              <w:t>21</w:t>
             </w:r>
             <w:r>
               <w:rPr>
@@ -541,12 +541,82 @@
               <w:lang w:eastAsia="fr-FR"/>
             </w:rPr>
           </w:pPr>
-          <w:hyperlink w:anchor="_Toc528248572" w:history="1">
+          <w:hyperlink w:anchor="_Toc528318205" w:history="1">
             <w:r>
               <w:rPr>
                 <w:rStyle w:val="Lienhypertexte"/>
                 <w:noProof/>
               </w:rPr>
+              <w:t>Création d’identifiants Jenkins</w:t>
+            </w:r>
+            <w:r>
+              <w:rPr>
+                <w:noProof/>
+                <w:webHidden/>
+              </w:rPr>
+              <w:tab/>
+            </w:r>
+            <w:r>
+              <w:rPr>
+                <w:noProof/>
+                <w:webHidden/>
+              </w:rPr>
+              <w:fldChar w:fldCharType="begin"/>
+            </w:r>
+            <w:r>
+              <w:rPr>
+                <w:noProof/>
+                <w:webHidden/>
+              </w:rPr>
+              <w:instrText xml:space="preserve"> PAGEREF _Toc528318205 \h </w:instrText>
+            </w:r>
+            <w:r>
+              <w:rPr>
+                <w:noProof/>
+                <w:webHidden/>
+              </w:rPr>
+            </w:r>
+            <w:r>
+              <w:rPr>
+                <w:noProof/>
+                <w:webHidden/>
+              </w:rPr>
+              <w:fldChar w:fldCharType="separate"/>
+            </w:r>
+            <w:r>
+              <w:rPr>
+                <w:noProof/>
+                <w:webHidden/>
+              </w:rPr>
+              <w:t>32</w:t>
+            </w:r>
+            <w:r>
+              <w:rPr>
+                <w:noProof/>
+                <w:webHidden/>
+              </w:rPr>
+              <w:fldChar w:fldCharType="end"/>
+            </w:r>
+          </w:hyperlink>
+        </w:p>
+        <w:p>
+          <w:pPr>
+            <w:pStyle w:val="TM2"/>
+            <w:tabs>
+              <w:tab w:val="right" w:leader="dot" w:pos="9062"/>
+            </w:tabs>
+            <w:rPr>
+              <w:rFonts w:eastAsiaTheme="minorEastAsia"/>
+              <w:noProof/>
+              <w:lang w:eastAsia="fr-FR"/>
+            </w:rPr>
+          </w:pPr>
+          <w:hyperlink w:anchor="_Toc528318206" w:history="1">
+            <w:r>
+              <w:rPr>
+                <w:rStyle w:val="Lienhypertexte"/>
+                <w:noProof/>
+              </w:rPr>
               <w:t>Création du pipeline de manière graphique avec Jenkins :</w:t>
             </w:r>
             <w:r>
@@ -568,7 +638,7 @@
                 <w:noProof/>
                 <w:webHidden/>
               </w:rPr>
-              <w:instrText xml:space="preserve"> PAGEREF _Toc528248572 \h </w:instrText>
+              <w:instrText xml:space="preserve"> PAGEREF _Toc528318206 \h </w:instrText>
             </w:r>
             <w:r>
               <w:rPr>
@@ -611,7 +681,7 @@
               <w:lang w:eastAsia="fr-FR"/>
             </w:rPr>
           </w:pPr>
-          <w:hyperlink w:anchor="_Toc528248573" w:history="1">
+          <w:hyperlink w:anchor="_Toc528318207" w:history="1">
             <w:r>
               <w:rPr>
                 <w:rStyle w:val="Lienhypertexte"/>
@@ -638,7 +708,7 @@
                 <w:noProof/>
                 <w:webHidden/>
               </w:rPr>
-              <w:instrText xml:space="preserve"> PAGEREF _Toc528248573 \h </w:instrText>
+              <w:instrText xml:space="preserve"> PAGEREF _Toc528318207 \h </w:instrText>
             </w:r>
             <w:r>
               <w:rPr>
@@ -681,7 +751,7 @@
               <w:lang w:eastAsia="fr-FR"/>
             </w:rPr>
           </w:pPr>
-          <w:hyperlink w:anchor="_Toc528248574" w:history="1">
+          <w:hyperlink w:anchor="_Toc528318208" w:history="1">
             <w:r>
               <w:rPr>
                 <w:rStyle w:val="Lienhypertexte"/>
@@ -709,7 +779,7 @@
                 <w:noProof/>
                 <w:webHidden/>
               </w:rPr>
-              <w:instrText xml:space="preserve"> PAGEREF _Toc528248574 \h </w:instrText>
+              <w:instrText xml:space="preserve"> PAGEREF _Toc528318208 \h </w:instrText>
             </w:r>
             <w:r>
               <w:rPr>
@@ -752,7 +822,7 @@
               <w:lang w:eastAsia="fr-FR"/>
             </w:rPr>
           </w:pPr>
-          <w:hyperlink w:anchor="_Toc528248575" w:history="1">
+          <w:hyperlink w:anchor="_Toc528318209" w:history="1">
             <w:r>
               <w:rPr>
                 <w:rStyle w:val="Lienhypertexte"/>
@@ -779,7 +849,7 @@
                 <w:noProof/>
                 <w:webHidden/>
               </w:rPr>
-              <w:instrText xml:space="preserve"> PAGEREF _Toc528248575 \h </w:instrText>
+              <w:instrText xml:space="preserve"> PAGEREF _Toc528318209 \h </w:instrText>
             </w:r>
             <w:r>
               <w:rPr>
@@ -799,14 +869,288 @@
                 <w:noProof/>
                 <w:webHidden/>
               </w:rPr>
-              <w:t>3</w:t>
-            </w:r>
-            <w:r>
-              <w:rPr>
-                <w:noProof/>
-                <w:webHidden/>
-              </w:rPr>
-              <w:t>7</w:t>
+              <w:t>37</w:t>
+            </w:r>
+            <w:r>
+              <w:rPr>
+                <w:noProof/>
+                <w:webHidden/>
+              </w:rPr>
+              <w:fldChar w:fldCharType="end"/>
+            </w:r>
+          </w:hyperlink>
+        </w:p>
+        <w:p>
+          <w:pPr>
+            <w:pStyle w:val="TM2"/>
+            <w:tabs>
+              <w:tab w:val="right" w:leader="dot" w:pos="9062"/>
+            </w:tabs>
+            <w:rPr>
+              <w:rFonts w:eastAsiaTheme="minorEastAsia"/>
+              <w:noProof/>
+              <w:lang w:eastAsia="fr-FR"/>
+            </w:rPr>
+          </w:pPr>
+          <w:hyperlink w:anchor="_Toc528318210" w:history="1">
+            <w:r>
+              <w:rPr>
+                <w:rStyle w:val="Lienhypertexte"/>
+                <w:noProof/>
+              </w:rPr>
+              <w:t>Sonar et la qualité du code</w:t>
+            </w:r>
+            <w:r>
+              <w:rPr>
+                <w:noProof/>
+                <w:webHidden/>
+              </w:rPr>
+              <w:tab/>
+            </w:r>
+            <w:r>
+              <w:rPr>
+                <w:noProof/>
+                <w:webHidden/>
+              </w:rPr>
+              <w:fldChar w:fldCharType="begin"/>
+            </w:r>
+            <w:r>
+              <w:rPr>
+                <w:noProof/>
+                <w:webHidden/>
+              </w:rPr>
+              <w:instrText xml:space="preserve"> PAGEREF _Toc528318210 \h </w:instrText>
+            </w:r>
+            <w:r>
+              <w:rPr>
+                <w:noProof/>
+                <w:webHidden/>
+              </w:rPr>
+            </w:r>
+            <w:r>
+              <w:rPr>
+                <w:noProof/>
+                <w:webHidden/>
+              </w:rPr>
+              <w:fldChar w:fldCharType="separate"/>
+            </w:r>
+            <w:r>
+              <w:rPr>
+                <w:noProof/>
+                <w:webHidden/>
+              </w:rPr>
+              <w:t>44</w:t>
+            </w:r>
+            <w:r>
+              <w:rPr>
+                <w:noProof/>
+                <w:webHidden/>
+              </w:rPr>
+              <w:fldChar w:fldCharType="end"/>
+            </w:r>
+          </w:hyperlink>
+        </w:p>
+        <w:p>
+          <w:pPr>
+            <w:pStyle w:val="TM3"/>
+            <w:tabs>
+              <w:tab w:val="right" w:leader="dot" w:pos="9062"/>
+            </w:tabs>
+            <w:rPr>
+              <w:rFonts w:eastAsiaTheme="minorEastAsia"/>
+              <w:noProof/>
+              <w:lang w:eastAsia="fr-FR"/>
+            </w:rPr>
+          </w:pPr>
+          <w:hyperlink w:anchor="_Toc528318211" w:history="1">
+            <w:r>
+              <w:rPr>
+                <w:rStyle w:val="Lienhypertexte"/>
+                <w:noProof/>
+              </w:rPr>
+              <w:t>Le profil de qualité</w:t>
+            </w:r>
+            <w:r>
+              <w:rPr>
+                <w:noProof/>
+                <w:webHidden/>
+              </w:rPr>
+              <w:tab/>
+            </w:r>
+            <w:r>
+              <w:rPr>
+                <w:noProof/>
+                <w:webHidden/>
+              </w:rPr>
+              <w:fldChar w:fldCharType="begin"/>
+            </w:r>
+            <w:r>
+              <w:rPr>
+                <w:noProof/>
+                <w:webHidden/>
+              </w:rPr>
+              <w:instrText xml:space="preserve"> PAGEREF _Toc528318211 \h </w:instrText>
+            </w:r>
+            <w:r>
+              <w:rPr>
+                <w:noProof/>
+                <w:webHidden/>
+              </w:rPr>
+            </w:r>
+            <w:r>
+              <w:rPr>
+                <w:noProof/>
+                <w:webHidden/>
+              </w:rPr>
+              <w:fldChar w:fldCharType="separate"/>
+            </w:r>
+            <w:r>
+              <w:rPr>
+                <w:noProof/>
+                <w:webHidden/>
+              </w:rPr>
+              <w:t>44</w:t>
+            </w:r>
+            <w:r>
+              <w:rPr>
+                <w:noProof/>
+                <w:webHidden/>
+              </w:rPr>
+              <w:fldChar w:fldCharType="end"/>
+            </w:r>
+          </w:hyperlink>
+        </w:p>
+        <w:p>
+          <w:pPr>
+            <w:pStyle w:val="TM3"/>
+            <w:tabs>
+              <w:tab w:val="right" w:leader="dot" w:pos="9062"/>
+            </w:tabs>
+            <w:rPr>
+              <w:rFonts w:eastAsiaTheme="minorEastAsia"/>
+              <w:noProof/>
+              <w:lang w:eastAsia="fr-FR"/>
+            </w:rPr>
+          </w:pPr>
+          <w:hyperlink w:anchor="_Toc528318212" w:history="1">
+            <w:r>
+              <w:rPr>
+                <w:rStyle w:val="Lienhypertexte"/>
+                <w:noProof/>
+                <w:lang w:val="en-US"/>
+              </w:rPr>
+              <w:t>Quality gate</w:t>
+            </w:r>
+            <w:r>
+              <w:rPr>
+                <w:noProof/>
+                <w:webHidden/>
+              </w:rPr>
+              <w:tab/>
+            </w:r>
+            <w:r>
+              <w:rPr>
+                <w:noProof/>
+                <w:webHidden/>
+              </w:rPr>
+              <w:fldChar w:fldCharType="begin"/>
+            </w:r>
+            <w:r>
+              <w:rPr>
+                <w:noProof/>
+                <w:webHidden/>
+              </w:rPr>
+              <w:instrText xml:space="preserve"> PAGEREF _Toc528318212 \h </w:instrText>
+            </w:r>
+            <w:r>
+              <w:rPr>
+                <w:noProof/>
+                <w:webHidden/>
+              </w:rPr>
+            </w:r>
+            <w:r>
+              <w:rPr>
+                <w:noProof/>
+                <w:webHidden/>
+              </w:rPr>
+              <w:fldChar w:fldCharType="separate"/>
+            </w:r>
+            <w:r>
+              <w:rPr>
+                <w:noProof/>
+                <w:webHidden/>
+              </w:rPr>
+              <w:t>45</w:t>
+            </w:r>
+            <w:r>
+              <w:rPr>
+                <w:noProof/>
+                <w:webHidden/>
+              </w:rPr>
+              <w:fldChar w:fldCharType="end"/>
+            </w:r>
+          </w:hyperlink>
+        </w:p>
+        <w:p>
+          <w:pPr>
+            <w:pStyle w:val="TM3"/>
+            <w:tabs>
+              <w:tab w:val="right" w:leader="dot" w:pos="9062"/>
+            </w:tabs>
+            <w:rPr>
+              <w:rFonts w:eastAsiaTheme="minorEastAsia"/>
+              <w:noProof/>
+              <w:lang w:eastAsia="fr-FR"/>
+            </w:rPr>
+          </w:pPr>
+          <w:hyperlink w:anchor="_Toc528318213" w:history="1">
+            <w:r>
+              <w:rPr>
+                <w:rStyle w:val="Lienhypertexte"/>
+                <w:noProof/>
+              </w:rPr>
+              <w:t>Exercice : création et configuration d’un profil</w:t>
+            </w:r>
+            <w:r>
+              <w:rPr>
+                <w:noProof/>
+                <w:webHidden/>
+              </w:rPr>
+              <w:tab/>
+            </w:r>
+            <w:r>
+              <w:rPr>
+                <w:noProof/>
+                <w:webHidden/>
+              </w:rPr>
+              <w:fldChar w:fldCharType="begin"/>
+            </w:r>
+            <w:r>
+              <w:rPr>
+                <w:noProof/>
+                <w:webHidden/>
+              </w:rPr>
+              <w:instrText xml:space="preserve"> PAGEREF _Toc528318213 \h </w:instrText>
+            </w:r>
+            <w:r>
+              <w:rPr>
+                <w:noProof/>
+                <w:webHidden/>
+              </w:rPr>
+            </w:r>
+            <w:r>
+              <w:rPr>
+                <w:noProof/>
+                <w:webHidden/>
+              </w:rPr>
+              <w:fldChar w:fldCharType="separate"/>
+            </w:r>
+            <w:r>
+              <w:rPr>
+                <w:noProof/>
+                <w:webHidden/>
+              </w:rPr>
+              <w:t>46</w:t>
             </w:r>
             <w:r>
               <w:rPr>
@@ -837,7 +1181,7 @@
       <w:pPr>
         <w:pStyle w:val="Titre1"/>
       </w:pPr>
-      <w:bookmarkStart w:id="0" w:name="_Toc528248566"/>
+      <w:bookmarkStart w:id="0" w:name="_Toc528318199"/>
       <w:r>
         <w:lastRenderedPageBreak/>
         <w:t>AFCEPF – Cours du 23 octobre 2018</w:t>
@@ -1035,6 +1379,80 @@
           <w:bCs/>
         </w:rPr>
       </w:pPr>
+      <w:bookmarkStart w:id="1" w:name="_Toc528318200"/>
+      <w:r>
+        <w:rPr>
+          <w:rStyle w:val="Titre2Car"/>
+        </w:rPr>
+        <w:t>Les cycles Maven</w:t>
+      </w:r>
+      <w:bookmarkEnd w:id="1"/>
+      <w:r>
+        <w:rPr>
+          <w:rStyle w:val="Titre2Car"/>
+        </w:rPr>
+        <w:br/>
+      </w:r>
+      <w:r>
+        <w:rPr>
+          <w:bCs/>
+        </w:rPr>
+        <w:br/>
+      </w:r>
+      <w:r>
+        <w:rPr>
+          <w:bCs/>
+        </w:rPr>
+        <w:drawing>
+          <wp:inline distT="0" distB="0" distL="0" distR="0" wp14:anchorId="2DA5BE6F" wp14:editId="729187C8">
+            <wp:extent cx="5760720" cy="1708150"/>
+            <wp:effectExtent l="0" t="0" r="0" b="6350"/>
+            <wp:docPr id="111" name="Image 111"/>
+            <wp:cNvGraphicFramePr>
+              <a:graphicFrameLocks xmlns:a="http://schemas.openxmlformats.org/drawingml/2006/main" noChangeAspect="1"/>
+            </wp:cNvGraphicFramePr>
+            <a:graphic xmlns:a="http://schemas.openxmlformats.org/drawingml/2006/main">
+              <a:graphicData uri="http://schemas.openxmlformats.org/drawingml/2006/picture">
+                <pic:pic xmlns:pic="http://schemas.openxmlformats.org/drawingml/2006/picture">
+                  <pic:nvPicPr>
+                    <pic:cNvPr id="1" name=""/>
+                    <pic:cNvPicPr/>
+                  </pic:nvPicPr>
+                  <pic:blipFill>
+                    <a:blip r:embed="rId11"/>
+                    <a:stretch>
+                      <a:fillRect/>
+                    </a:stretch>
+                  </pic:blipFill>
+                  <pic:spPr>
+                    <a:xfrm>
+                      <a:off x="0" y="0"/>
+                      <a:ext cx="5760720" cy="1708150"/>
+                    </a:xfrm>
+                    <a:prstGeom prst="rect">
+                      <a:avLst/>
+                    </a:prstGeom>
+                  </pic:spPr>
+                </pic:pic>
+              </a:graphicData>
+            </a:graphic>
+          </wp:inline>
+        </w:drawing>
+      </w:r>
+    </w:p>
+    <w:p>
+      <w:pPr>
+        <w:rPr>
+          <w:bCs/>
+        </w:rPr>
+      </w:pPr>
+    </w:p>
+    <w:p>
+      <w:pPr>
+        <w:rPr>
+          <w:bCs/>
+        </w:rPr>
+      </w:pPr>
       <w:r>
         <w:rPr>
           <w:bCs/>
@@ -1063,7 +1481,7 @@
                     <pic:cNvPicPr/>
                   </pic:nvPicPr>
                   <pic:blipFill>
-                    <a:blip r:embed="rId11"/>
+                    <a:blip r:embed="rId12"/>
                     <a:stretch>
                       <a:fillRect/>
                     </a:stretch>
@@ -1088,7 +1506,7 @@
       <w:r>
         <w:t>Notes sur le POM (Project Object Model) </w:t>
       </w:r>
-      <w:hyperlink r:id="rId12" w:history="1">
+      <w:hyperlink r:id="rId13" w:history="1">
         <w:r>
           <w:rPr>
             <w:rStyle w:val="Lienhypertexte"/>
@@ -1124,7 +1542,7 @@
                     <pic:cNvPicPr/>
                   </pic:nvPicPr>
                   <pic:blipFill>
-                    <a:blip r:embed="rId13"/>
+                    <a:blip r:embed="rId14"/>
                     <a:stretch>
                       <a:fillRect/>
                     </a:stretch>
@@ -1171,7 +1589,7 @@
                     <pic:cNvPicPr/>
                   </pic:nvPicPr>
                   <pic:blipFill>
-                    <a:blip r:embed="rId14"/>
+                    <a:blip r:embed="rId15"/>
                     <a:stretch>
                       <a:fillRect/>
                     </a:stretch>
@@ -1222,7 +1640,7 @@
                     <pic:cNvPicPr/>
                   </pic:nvPicPr>
                   <pic:blipFill>
-                    <a:blip r:embed="rId15"/>
+                    <a:blip r:embed="rId16"/>
                     <a:stretch>
                       <a:fillRect/>
                     </a:stretch>
@@ -1264,7 +1682,7 @@
       <w:r>
         <w:t xml:space="preserve">Ensuite après avoir lancé le startup.bat, on va sur </w:t>
       </w:r>
-      <w:hyperlink r:id="rId16" w:history="1">
+      <w:hyperlink r:id="rId17" w:history="1">
         <w:r>
           <w:rPr>
             <w:rStyle w:val="Lienhypertexte"/>
@@ -1297,7 +1715,7 @@
                     <pic:cNvPicPr/>
                   </pic:nvPicPr>
                   <pic:blipFill>
-                    <a:blip r:embed="rId17"/>
+                    <a:blip r:embed="rId18"/>
                     <a:stretch>
                       <a:fillRect/>
                     </a:stretch>
@@ -1345,7 +1763,7 @@
                     <pic:cNvPicPr/>
                   </pic:nvPicPr>
                   <pic:blipFill>
-                    <a:blip r:embed="rId18"/>
+                    <a:blip r:embed="rId19"/>
                     <a:stretch>
                       <a:fillRect/>
                     </a:stretch>
@@ -1407,7 +1825,7 @@
                     <pic:cNvPicPr/>
                   </pic:nvPicPr>
                   <pic:blipFill>
-                    <a:blip r:embed="rId19"/>
+                    <a:blip r:embed="rId20"/>
                     <a:stretch>
                       <a:fillRect/>
                     </a:stretch>
@@ -1450,7 +1868,7 @@
                     <pic:cNvPicPr/>
                   </pic:nvPicPr>
                   <pic:blipFill>
-                    <a:blip r:embed="rId20"/>
+                    <a:blip r:embed="rId21"/>
                     <a:stretch>
                       <a:fillRect/>
                     </a:stretch>
@@ -1507,7 +1925,7 @@
                     <pic:cNvPicPr/>
                   </pic:nvPicPr>
                   <pic:blipFill>
-                    <a:blip r:embed="rId21"/>
+                    <a:blip r:embed="rId22"/>
                     <a:stretch>
                       <a:fillRect/>
                     </a:stretch>
@@ -1561,7 +1979,7 @@
                     <pic:cNvPicPr/>
                   </pic:nvPicPr>
                   <pic:blipFill>
-                    <a:blip r:embed="rId22"/>
+                    <a:blip r:embed="rId23"/>
                     <a:stretch>
                       <a:fillRect/>
                     </a:stretch>
@@ -1613,7 +2031,7 @@
                     <pic:cNvPicPr/>
                   </pic:nvPicPr>
                   <pic:blipFill>
-                    <a:blip r:embed="rId23"/>
+                    <a:blip r:embed="rId24"/>
                     <a:stretch>
                       <a:fillRect/>
                     </a:stretch>
@@ -1661,7 +2079,7 @@
                     <pic:cNvPicPr/>
                   </pic:nvPicPr>
                   <pic:blipFill>
-                    <a:blip r:embed="rId24"/>
+                    <a:blip r:embed="rId25"/>
                     <a:stretch>
                       <a:fillRect/>
                     </a:stretch>
@@ -1707,7 +2125,7 @@
                     <pic:cNvPicPr/>
                   </pic:nvPicPr>
                   <pic:blipFill>
-                    <a:blip r:embed="rId25"/>
+                    <a:blip r:embed="rId26"/>
                     <a:stretch>
                       <a:fillRect/>
                     </a:stretch>
@@ -1737,7 +2155,7 @@
       <w:pPr>
         <w:pStyle w:val="Titre2"/>
       </w:pPr>
-      <w:bookmarkStart w:id="1" w:name="_Toc528248567"/>
+      <w:bookmarkStart w:id="2" w:name="_Toc528318201"/>
       <w:r>
         <w:lastRenderedPageBreak/>
         <w:t xml:space="preserve">Construction d’un projet freestyle étape par étape </w:t>
@@ -1745,7 +2163,7 @@
       <w:r>
         <w:t>:</w:t>
       </w:r>
-      <w:bookmarkEnd w:id="1"/>
+      <w:bookmarkEnd w:id="2"/>
     </w:p>
     <w:p>
       <w:r>
@@ -1773,7 +2191,7 @@
                     <pic:cNvPicPr/>
                   </pic:nvPicPr>
                   <pic:blipFill>
-                    <a:blip r:embed="rId26"/>
+                    <a:blip r:embed="rId27"/>
                     <a:stretch>
                       <a:fillRect/>
                     </a:stretch>
@@ -1821,7 +2239,7 @@
                     <pic:cNvPicPr/>
                   </pic:nvPicPr>
                   <pic:blipFill>
-                    <a:blip r:embed="rId27"/>
+                    <a:blip r:embed="rId28"/>
                     <a:stretch>
                       <a:fillRect/>
                     </a:stretch>
@@ -1873,7 +2291,7 @@
                     <pic:cNvPicPr/>
                   </pic:nvPicPr>
                   <pic:blipFill>
-                    <a:blip r:embed="rId28"/>
+                    <a:blip r:embed="rId29"/>
                     <a:stretch>
                       <a:fillRect/>
                     </a:stretch>
@@ -1930,7 +2348,7 @@
                     <pic:cNvPicPr/>
                   </pic:nvPicPr>
                   <pic:blipFill>
-                    <a:blip r:embed="rId29"/>
+                    <a:blip r:embed="rId30"/>
                     <a:stretch>
                       <a:fillRect/>
                     </a:stretch>
@@ -1960,7 +2378,7 @@
       <w:r>
         <w:t xml:space="preserve">On va utiliser jpet-store : </w:t>
       </w:r>
-      <w:hyperlink r:id="rId30" w:history="1">
+      <w:hyperlink r:id="rId31" w:history="1">
         <w:r>
           <w:rPr>
             <w:rStyle w:val="Lienhypertexte"/>
@@ -1991,7 +2409,7 @@
                     <pic:cNvPicPr/>
                   </pic:nvPicPr>
                   <pic:blipFill>
-                    <a:blip r:embed="rId31"/>
+                    <a:blip r:embed="rId32"/>
                     <a:stretch>
                       <a:fillRect/>
                     </a:stretch>
@@ -2047,7 +2465,7 @@
                     <pic:cNvPicPr/>
                   </pic:nvPicPr>
                   <pic:blipFill>
-                    <a:blip r:embed="rId32"/>
+                    <a:blip r:embed="rId33"/>
                     <a:stretch>
                       <a:fillRect/>
                     </a:stretch>
@@ -2105,7 +2523,7 @@
                     <pic:cNvPicPr/>
                   </pic:nvPicPr>
                   <pic:blipFill>
-                    <a:blip r:embed="rId33"/>
+                    <a:blip r:embed="rId34"/>
                     <a:stretch>
                       <a:fillRect/>
                     </a:stretch>
@@ -2152,7 +2570,7 @@
                     <pic:cNvPicPr/>
                   </pic:nvPicPr>
                   <pic:blipFill>
-                    <a:blip r:embed="rId34"/>
+                    <a:blip r:embed="rId35"/>
                     <a:stretch>
                       <a:fillRect/>
                     </a:stretch>
@@ -2201,7 +2619,7 @@
                     <pic:cNvPicPr/>
                   </pic:nvPicPr>
                   <pic:blipFill>
-                    <a:blip r:embed="rId35"/>
+                    <a:blip r:embed="rId36"/>
                     <a:stretch>
                       <a:fillRect/>
                     </a:stretch>
@@ -2253,7 +2671,7 @@
                     <pic:cNvPicPr/>
                   </pic:nvPicPr>
                   <pic:blipFill>
-                    <a:blip r:embed="rId36"/>
+                    <a:blip r:embed="rId37"/>
                     <a:stretch>
                       <a:fillRect/>
                     </a:stretch>
@@ -2300,7 +2718,7 @@
                     <pic:cNvPicPr/>
                   </pic:nvPicPr>
                   <pic:blipFill>
-                    <a:blip r:embed="rId37"/>
+                    <a:blip r:embed="rId38"/>
                     <a:stretch>
                       <a:fillRect/>
                     </a:stretch>
@@ -2327,11 +2745,11 @@
       <w:pPr>
         <w:pStyle w:val="Titre2"/>
       </w:pPr>
-      <w:bookmarkStart w:id="2" w:name="_Toc528248568"/>
+      <w:bookmarkStart w:id="3" w:name="_Toc528318202"/>
       <w:r>
         <w:t>Deuxième projet – Projet MAVEN</w:t>
       </w:r>
-      <w:bookmarkEnd w:id="2"/>
+      <w:bookmarkEnd w:id="3"/>
       <w:r>
         <w:t> </w:t>
       </w:r>
@@ -2366,7 +2784,7 @@
                     <pic:cNvPicPr/>
                   </pic:nvPicPr>
                   <pic:blipFill>
-                    <a:blip r:embed="rId38"/>
+                    <a:blip r:embed="rId39"/>
                     <a:stretch>
                       <a:fillRect/>
                     </a:stretch>
@@ -2415,7 +2833,7 @@
                     <pic:cNvPicPr/>
                   </pic:nvPicPr>
                   <pic:blipFill>
-                    <a:blip r:embed="rId39"/>
+                    <a:blip r:embed="rId40"/>
                     <a:stretch>
                       <a:fillRect/>
                     </a:stretch>
@@ -2465,7 +2883,7 @@
                     <pic:cNvPicPr/>
                   </pic:nvPicPr>
                   <pic:blipFill>
-                    <a:blip r:embed="rId40"/>
+                    <a:blip r:embed="rId41"/>
                     <a:stretch>
                       <a:fillRect/>
                     </a:stretch>
@@ -2514,7 +2932,7 @@
                     <pic:cNvPicPr/>
                   </pic:nvPicPr>
                   <pic:blipFill>
-                    <a:blip r:embed="rId41"/>
+                    <a:blip r:embed="rId42"/>
                     <a:stretch>
                       <a:fillRect/>
                     </a:stretch>
@@ -2564,7 +2982,7 @@
                     <pic:cNvPicPr/>
                   </pic:nvPicPr>
                   <pic:blipFill>
-                    <a:blip r:embed="rId42"/>
+                    <a:blip r:embed="rId43"/>
                     <a:stretch>
                       <a:fillRect/>
                     </a:stretch>
@@ -2606,7 +3024,7 @@
                     <pic:cNvPicPr/>
                   </pic:nvPicPr>
                   <pic:blipFill>
-                    <a:blip r:embed="rId43"/>
+                    <a:blip r:embed="rId44"/>
                     <a:stretch>
                       <a:fillRect/>
                     </a:stretch>
@@ -2687,7 +3105,7 @@
                     <pic:cNvPicPr/>
                   </pic:nvPicPr>
                   <pic:blipFill>
-                    <a:blip r:embed="rId44"/>
+                    <a:blip r:embed="rId45"/>
                     <a:stretch>
                       <a:fillRect/>
                     </a:stretch>
@@ -2734,7 +3152,7 @@
                     <pic:cNvPicPr/>
                   </pic:nvPicPr>
                   <pic:blipFill>
-                    <a:blip r:embed="rId45"/>
+                    <a:blip r:embed="rId46"/>
                     <a:stretch>
                       <a:fillRect/>
                     </a:stretch>
@@ -2777,7 +3195,7 @@
                     <pic:cNvPicPr/>
                   </pic:nvPicPr>
                   <pic:blipFill>
-                    <a:blip r:embed="rId46"/>
+                    <a:blip r:embed="rId47"/>
                     <a:stretch>
                       <a:fillRect/>
                     </a:stretch>
@@ -2827,7 +3245,7 @@
                     <pic:cNvPicPr/>
                   </pic:nvPicPr>
                   <pic:blipFill>
-                    <a:blip r:embed="rId47"/>
+                    <a:blip r:embed="rId48"/>
                     <a:stretch>
                       <a:fillRect/>
                     </a:stretch>
@@ -2875,7 +3293,7 @@
                     <pic:cNvPicPr/>
                   </pic:nvPicPr>
                   <pic:blipFill>
-                    <a:blip r:embed="rId48"/>
+                    <a:blip r:embed="rId49"/>
                     <a:stretch>
                       <a:fillRect/>
                     </a:stretch>
@@ -2939,7 +3357,7 @@
                     <pic:cNvPicPr/>
                   </pic:nvPicPr>
                   <pic:blipFill>
-                    <a:blip r:embed="rId49"/>
+                    <a:blip r:embed="rId50"/>
                     <a:stretch>
                       <a:fillRect/>
                     </a:stretch>
@@ -3000,7 +3418,7 @@
                     <pic:cNvPicPr/>
                   </pic:nvPicPr>
                   <pic:blipFill>
-                    <a:blip r:embed="rId50"/>
+                    <a:blip r:embed="rId51"/>
                     <a:stretch>
                       <a:fillRect/>
                     </a:stretch>
@@ -3053,7 +3471,7 @@
                     <pic:cNvPicPr/>
                   </pic:nvPicPr>
                   <pic:blipFill>
-                    <a:blip r:embed="rId51"/>
+                    <a:blip r:embed="rId52"/>
                     <a:stretch>
                       <a:fillRect/>
                     </a:stretch>
@@ -3107,7 +3525,7 @@
                     <pic:cNvPicPr/>
                   </pic:nvPicPr>
                   <pic:blipFill>
-                    <a:blip r:embed="rId52"/>
+                    <a:blip r:embed="rId53"/>
                     <a:stretch>
                       <a:fillRect/>
                     </a:stretch>
@@ -3158,7 +3576,7 @@
                     <pic:cNvPicPr/>
                   </pic:nvPicPr>
                   <pic:blipFill>
-                    <a:blip r:embed="rId53"/>
+                    <a:blip r:embed="rId54"/>
                     <a:stretch>
                       <a:fillRect/>
                     </a:stretch>
@@ -3186,11 +3604,11 @@
       <w:pPr>
         <w:pStyle w:val="Titre2"/>
       </w:pPr>
-      <w:bookmarkStart w:id="3" w:name="_Toc528248569"/>
+      <w:bookmarkStart w:id="4" w:name="_Toc528318203"/>
       <w:r>
         <w:t>Le Scheduling</w:t>
       </w:r>
-      <w:bookmarkEnd w:id="3"/>
+      <w:bookmarkEnd w:id="4"/>
       <w:r>
         <w:br/>
       </w:r>
@@ -3222,7 +3640,7 @@
                     <pic:cNvPicPr/>
                   </pic:nvPicPr>
                   <pic:blipFill>
-                    <a:blip r:embed="rId54"/>
+                    <a:blip r:embed="rId55"/>
                     <a:stretch>
                       <a:fillRect/>
                     </a:stretch>
@@ -3272,7 +3690,7 @@
                     <pic:cNvPicPr/>
                   </pic:nvPicPr>
                   <pic:blipFill>
-                    <a:blip r:embed="rId55"/>
+                    <a:blip r:embed="rId56"/>
                     <a:stretch>
                       <a:fillRect/>
                     </a:stretch>
@@ -3345,12 +3763,12 @@
       <w:pPr>
         <w:pStyle w:val="Titre2"/>
       </w:pPr>
-      <w:bookmarkStart w:id="4" w:name="_Toc528248570"/>
+      <w:bookmarkStart w:id="5" w:name="_Toc528318204"/>
       <w:r>
         <w:lastRenderedPageBreak/>
         <w:t>Téléchargement de Nexus</w:t>
       </w:r>
-      <w:bookmarkEnd w:id="4"/>
+      <w:bookmarkEnd w:id="5"/>
     </w:p>
     <w:p>
       <w:r>
@@ -3390,7 +3808,7 @@
                     <pic:cNvPicPr/>
                   </pic:nvPicPr>
                   <pic:blipFill>
-                    <a:blip r:embed="rId56"/>
+                    <a:blip r:embed="rId57"/>
                     <a:stretch>
                       <a:fillRect/>
                     </a:stretch>
@@ -3447,7 +3865,7 @@
                     <pic:cNvPicPr/>
                   </pic:nvPicPr>
                   <pic:blipFill>
-                    <a:blip r:embed="rId57"/>
+                    <a:blip r:embed="rId58"/>
                     <a:stretch>
                       <a:fillRect/>
                     </a:stretch>
@@ -3506,7 +3924,7 @@
                     <pic:cNvPicPr/>
                   </pic:nvPicPr>
                   <pic:blipFill>
-                    <a:blip r:embed="rId58"/>
+                    <a:blip r:embed="rId59"/>
                     <a:stretch>
                       <a:fillRect/>
                     </a:stretch>
@@ -3569,7 +3987,7 @@
                     <pic:cNvPicPr/>
                   </pic:nvPicPr>
                   <pic:blipFill>
-                    <a:blip r:embed="rId59"/>
+                    <a:blip r:embed="rId60"/>
                     <a:stretch>
                       <a:fillRect/>
                     </a:stretch>
@@ -3677,7 +4095,7 @@
                     <pic:cNvPicPr/>
                   </pic:nvPicPr>
                   <pic:blipFill>
-                    <a:blip r:embed="rId60"/>
+                    <a:blip r:embed="rId61"/>
                     <a:stretch>
                       <a:fillRect/>
                     </a:stretch>
@@ -3733,7 +4151,7 @@
                     <pic:cNvPicPr/>
                   </pic:nvPicPr>
                   <pic:blipFill>
-                    <a:blip r:embed="rId61"/>
+                    <a:blip r:embed="rId62"/>
                     <a:stretch>
                       <a:fillRect/>
                     </a:stretch>
@@ -3879,7 +4297,7 @@
                     <pic:cNvPicPr/>
                   </pic:nvPicPr>
                   <pic:blipFill>
-                    <a:blip r:embed="rId62"/>
+                    <a:blip r:embed="rId63"/>
                     <a:stretch>
                       <a:fillRect/>
                     </a:stretch>
@@ -3933,7 +4351,7 @@
                     <pic:cNvPicPr/>
                   </pic:nvPicPr>
                   <pic:blipFill>
-                    <a:blip r:embed="rId63"/>
+                    <a:blip r:embed="rId64"/>
                     <a:stretch>
                       <a:fillRect/>
                     </a:stretch>
@@ -3989,7 +4407,7 @@
                     <pic:cNvPicPr/>
                   </pic:nvPicPr>
                   <pic:blipFill>
-                    <a:blip r:embed="rId64"/>
+                    <a:blip r:embed="rId65"/>
                     <a:stretch>
                       <a:fillRect/>
                     </a:stretch>
@@ -4042,7 +4460,7 @@
                     <pic:cNvPicPr/>
                   </pic:nvPicPr>
                   <pic:blipFill>
-                    <a:blip r:embed="rId65"/>
+                    <a:blip r:embed="rId66"/>
                     <a:stretch>
                       <a:fillRect/>
                     </a:stretch>
@@ -4086,7 +4504,7 @@
                     <pic:cNvPicPr/>
                   </pic:nvPicPr>
                   <pic:blipFill>
-                    <a:blip r:embed="rId66"/>
+                    <a:blip r:embed="rId67"/>
                     <a:stretch>
                       <a:fillRect/>
                     </a:stretch>
@@ -4139,7 +4557,7 @@
                     <pic:cNvPicPr/>
                   </pic:nvPicPr>
                   <pic:blipFill>
-                    <a:blip r:embed="rId67"/>
+                    <a:blip r:embed="rId68"/>
                     <a:stretch>
                       <a:fillRect/>
                     </a:stretch>
@@ -4188,7 +4606,7 @@
                     <pic:cNvPicPr/>
                   </pic:nvPicPr>
                   <pic:blipFill>
-                    <a:blip r:embed="rId68"/>
+                    <a:blip r:embed="rId69"/>
                     <a:stretch>
                       <a:fillRect/>
                     </a:stretch>
@@ -4240,7 +4658,7 @@
                     <pic:cNvPicPr/>
                   </pic:nvPicPr>
                   <pic:blipFill>
-                    <a:blip r:embed="rId69"/>
+                    <a:blip r:embed="rId70"/>
                     <a:stretch>
                       <a:fillRect/>
                     </a:stretch>
@@ -4287,7 +4705,7 @@
                     <pic:cNvPicPr/>
                   </pic:nvPicPr>
                   <pic:blipFill>
-                    <a:blip r:embed="rId70"/>
+                    <a:blip r:embed="rId71"/>
                     <a:stretch>
                       <a:fillRect/>
                     </a:stretch>
@@ -4357,7 +4775,7 @@
                     <pic:cNvPicPr/>
                   </pic:nvPicPr>
                   <pic:blipFill>
-                    <a:blip r:embed="rId71"/>
+                    <a:blip r:embed="rId72"/>
                     <a:stretch>
                       <a:fillRect/>
                     </a:stretch>
@@ -4405,7 +4823,7 @@
                     <pic:cNvPicPr/>
                   </pic:nvPicPr>
                   <pic:blipFill>
-                    <a:blip r:embed="rId72"/>
+                    <a:blip r:embed="rId73"/>
                     <a:stretch>
                       <a:fillRect/>
                     </a:stretch>
@@ -4468,7 +4886,7 @@
                     <pic:cNvPicPr/>
                   </pic:nvPicPr>
                   <pic:blipFill>
-                    <a:blip r:embed="rId73"/>
+                    <a:blip r:embed="rId74"/>
                     <a:stretch>
                       <a:fillRect/>
                     </a:stretch>
@@ -4517,7 +4935,7 @@
                     <pic:cNvPicPr/>
                   </pic:nvPicPr>
                   <pic:blipFill>
-                    <a:blip r:embed="rId74"/>
+                    <a:blip r:embed="rId75"/>
                     <a:stretch>
                       <a:fillRect/>
                     </a:stretch>
@@ -4566,7 +4984,7 @@
                     <pic:cNvPicPr/>
                   </pic:nvPicPr>
                   <pic:blipFill>
-                    <a:blip r:embed="rId75"/>
+                    <a:blip r:embed="rId76"/>
                     <a:stretch>
                       <a:fillRect/>
                     </a:stretch>
@@ -4609,7 +5027,7 @@
                     <pic:cNvPicPr/>
                   </pic:nvPicPr>
                   <pic:blipFill>
-                    <a:blip r:embed="rId76"/>
+                    <a:blip r:embed="rId77"/>
                     <a:stretch>
                       <a:fillRect/>
                     </a:stretch>
@@ -4658,7 +5076,7 @@
                     <pic:cNvPicPr/>
                   </pic:nvPicPr>
                   <pic:blipFill>
-                    <a:blip r:embed="rId77"/>
+                    <a:blip r:embed="rId78"/>
                     <a:stretch>
                       <a:fillRect/>
                     </a:stretch>
@@ -4708,7 +5126,7 @@
                     <pic:cNvPicPr/>
                   </pic:nvPicPr>
                   <pic:blipFill>
-                    <a:blip r:embed="rId78"/>
+                    <a:blip r:embed="rId79"/>
                     <a:stretch>
                       <a:fillRect/>
                     </a:stretch>
@@ -4757,7 +5175,7 @@
                     <pic:cNvPicPr/>
                   </pic:nvPicPr>
                   <pic:blipFill>
-                    <a:blip r:embed="rId79"/>
+                    <a:blip r:embed="rId80"/>
                     <a:stretch>
                       <a:fillRect/>
                     </a:stretch>
@@ -4806,7 +5224,7 @@
                     <pic:cNvPicPr/>
                   </pic:nvPicPr>
                   <pic:blipFill>
-                    <a:blip r:embed="rId80"/>
+                    <a:blip r:embed="rId81"/>
                     <a:stretch>
                       <a:fillRect/>
                     </a:stretch>
@@ -4854,7 +5272,7 @@
                     <pic:cNvPicPr/>
                   </pic:nvPicPr>
                   <pic:blipFill>
-                    <a:blip r:embed="rId81"/>
+                    <a:blip r:embed="rId82"/>
                     <a:stretch>
                       <a:fillRect/>
                     </a:stretch>
@@ -4903,7 +5321,7 @@
                     <pic:cNvPicPr/>
                   </pic:nvPicPr>
                   <pic:blipFill>
-                    <a:blip r:embed="rId82"/>
+                    <a:blip r:embed="rId83"/>
                     <a:stretch>
                       <a:fillRect/>
                     </a:stretch>
@@ -4932,7 +5350,7 @@
           <w:rStyle w:val="Titre2Car"/>
         </w:rPr>
       </w:pPr>
-      <w:bookmarkStart w:id="5" w:name="_Toc528248571"/>
+      <w:bookmarkStart w:id="6" w:name="_Toc528318205"/>
       <w:r>
         <w:rPr>
           <w:rStyle w:val="Titre2Car"/>
@@ -4945,7 +5363,7 @@
         </w:rPr>
         <w:t>’identifiants Jenkins</w:t>
       </w:r>
-      <w:bookmarkEnd w:id="5"/>
+      <w:bookmarkEnd w:id="6"/>
     </w:p>
     <w:p>
       <w:r>
@@ -4979,7 +5397,7 @@
                     <pic:cNvPicPr/>
                   </pic:nvPicPr>
                   <pic:blipFill>
-                    <a:blip r:embed="rId83"/>
+                    <a:blip r:embed="rId84"/>
                     <a:stretch>
                       <a:fillRect/>
                     </a:stretch>
@@ -5035,7 +5453,7 @@
                     <pic:cNvPicPr/>
                   </pic:nvPicPr>
                   <pic:blipFill>
-                    <a:blip r:embed="rId84"/>
+                    <a:blip r:embed="rId85"/>
                     <a:stretch>
                       <a:fillRect/>
                     </a:stretch>
@@ -5085,7 +5503,7 @@
                     <pic:cNvPicPr/>
                   </pic:nvPicPr>
                   <pic:blipFill>
-                    <a:blip r:embed="rId85"/>
+                    <a:blip r:embed="rId86"/>
                     <a:stretch>
                       <a:fillRect/>
                     </a:stretch>
@@ -5112,7 +5530,7 @@
       <w:pPr>
         <w:pStyle w:val="Titre2"/>
       </w:pPr>
-      <w:bookmarkStart w:id="6" w:name="_Toc528248572"/>
+      <w:bookmarkStart w:id="7" w:name="_Toc528318206"/>
       <w:r>
         <w:t>Création du pipe</w:t>
       </w:r>
@@ -5122,7 +5540,7 @@
       <w:r>
         <w:t xml:space="preserve"> avec Jenkins :</w:t>
       </w:r>
-      <w:bookmarkEnd w:id="6"/>
+      <w:bookmarkEnd w:id="7"/>
     </w:p>
     <w:p>
       <w:r>
@@ -5148,7 +5566,7 @@
                     <pic:cNvPicPr/>
                   </pic:nvPicPr>
                   <pic:blipFill>
-                    <a:blip r:embed="rId86"/>
+                    <a:blip r:embed="rId87"/>
                     <a:stretch>
                       <a:fillRect/>
                     </a:stretch>
@@ -5173,7 +5591,7 @@
       <w:pPr>
         <w:pStyle w:val="Titre3"/>
       </w:pPr>
-      <w:bookmarkStart w:id="7" w:name="_Toc528248573"/>
+      <w:bookmarkStart w:id="8" w:name="_Toc528318207"/>
       <w:r>
         <w:t xml:space="preserve">Etape </w:t>
       </w:r>
@@ -5186,7 +5604,7 @@
       <w:r>
         <w:t>ources sur Git, puis sauvegarde</w:t>
       </w:r>
-      <w:bookmarkEnd w:id="7"/>
+      <w:bookmarkEnd w:id="8"/>
     </w:p>
     <w:p>
       <w:r>
@@ -5209,7 +5627,7 @@
                     <pic:cNvPicPr/>
                   </pic:nvPicPr>
                   <pic:blipFill>
-                    <a:blip r:embed="rId87"/>
+                    <a:blip r:embed="rId88"/>
                     <a:stretch>
                       <a:fillRect/>
                     </a:stretch>
@@ -5237,7 +5655,7 @@
           <w:lang w:val="en-US"/>
         </w:rPr>
       </w:pPr>
-      <w:bookmarkStart w:id="8" w:name="_Toc528248574"/>
+      <w:bookmarkStart w:id="9" w:name="_Toc528318208"/>
       <w:r>
         <w:rPr>
           <w:rStyle w:val="Titre3Car"/>
@@ -5246,7 +5664,7 @@
         <w:lastRenderedPageBreak/>
         <w:t>Etape 2 : build MAVEN</w:t>
       </w:r>
-      <w:bookmarkEnd w:id="8"/>
+      <w:bookmarkEnd w:id="9"/>
       <w:r>
         <w:rPr>
           <w:rStyle w:val="Titre3Car"/>
@@ -5287,7 +5705,7 @@
                     <pic:cNvPicPr/>
                   </pic:nvPicPr>
                   <pic:blipFill>
-                    <a:blip r:embed="rId88"/>
+                    <a:blip r:embed="rId89"/>
                     <a:stretch>
                       <a:fillRect/>
                     </a:stretch>
@@ -5336,7 +5754,7 @@
                     <pic:cNvPicPr/>
                   </pic:nvPicPr>
                   <pic:blipFill>
-                    <a:blip r:embed="rId89"/>
+                    <a:blip r:embed="rId90"/>
                     <a:stretch>
                       <a:fillRect/>
                     </a:stretch>
@@ -5423,7 +5841,7 @@
                     <pic:cNvPicPr/>
                   </pic:nvPicPr>
                   <pic:blipFill>
-                    <a:blip r:embed="rId90"/>
+                    <a:blip r:embed="rId91"/>
                     <a:stretch>
                       <a:fillRect/>
                     </a:stretch>
@@ -5484,7 +5902,7 @@
                     <pic:cNvPicPr/>
                   </pic:nvPicPr>
                   <pic:blipFill>
-                    <a:blip r:embed="rId91"/>
+                    <a:blip r:embed="rId92"/>
                     <a:stretch>
                       <a:fillRect/>
                     </a:stretch>
@@ -5532,7 +5950,7 @@
                     <pic:cNvPicPr/>
                   </pic:nvPicPr>
                   <pic:blipFill>
-                    <a:blip r:embed="rId92"/>
+                    <a:blip r:embed="rId93"/>
                     <a:stretch>
                       <a:fillRect/>
                     </a:stretch>
@@ -5591,7 +6009,7 @@
                     <pic:cNvPicPr/>
                   </pic:nvPicPr>
                   <pic:blipFill>
-                    <a:blip r:embed="rId93"/>
+                    <a:blip r:embed="rId94"/>
                     <a:stretch>
                       <a:fillRect/>
                     </a:stretch>
@@ -5641,7 +6059,7 @@
                     <pic:cNvPicPr/>
                   </pic:nvPicPr>
                   <pic:blipFill>
-                    <a:blip r:embed="rId94"/>
+                    <a:blip r:embed="rId95"/>
                     <a:stretch>
                       <a:fillRect/>
                     </a:stretch>
@@ -5696,7 +6114,7 @@
                     <pic:cNvPicPr/>
                   </pic:nvPicPr>
                   <pic:blipFill>
-                    <a:blip r:embed="rId95"/>
+                    <a:blip r:embed="rId96"/>
                     <a:stretch>
                       <a:fillRect/>
                     </a:stretch>
@@ -5724,11 +6142,11 @@
       <w:pPr>
         <w:pStyle w:val="Titre2"/>
       </w:pPr>
-      <w:bookmarkStart w:id="9" w:name="_Toc528248575"/>
+      <w:bookmarkStart w:id="10" w:name="_Toc528318209"/>
       <w:r>
         <w:t>Installation de Sonar</w:t>
       </w:r>
-      <w:bookmarkEnd w:id="9"/>
+      <w:bookmarkEnd w:id="10"/>
     </w:p>
     <w:p/>
     <w:p>
@@ -5773,7 +6191,7 @@
                     </pic:cNvPicPr>
                   </pic:nvPicPr>
                   <pic:blipFill>
-                    <a:blip r:embed="rId96">
+                    <a:blip r:embed="rId97">
                       <a:extLst>
                         <a:ext uri="{28A0092B-C50C-407E-A947-70E740481C1C}">
                           <a14:useLocalDpi xmlns:a14="http://schemas.microsoft.com/office/drawing/2010/main" val="0"/>
@@ -5852,7 +6270,7 @@
                     <pic:cNvPicPr/>
                   </pic:nvPicPr>
                   <pic:blipFill>
-                    <a:blip r:embed="rId97"/>
+                    <a:blip r:embed="rId98"/>
                     <a:stretch>
                       <a:fillRect/>
                     </a:stretch>
@@ -5901,7 +6319,7 @@
                     <pic:cNvPicPr/>
                   </pic:nvPicPr>
                   <pic:blipFill>
-                    <a:blip r:embed="rId98"/>
+                    <a:blip r:embed="rId99"/>
                     <a:stretch>
                       <a:fillRect/>
                     </a:stretch>
@@ -5934,7 +6352,7 @@
         <w:br/>
         <w:t xml:space="preserve">On regarde la doc : </w:t>
       </w:r>
-      <w:hyperlink r:id="rId99" w:history="1">
+      <w:hyperlink r:id="rId100" w:history="1">
         <w:r>
           <w:rPr>
             <w:rStyle w:val="Lienhypertexte"/>
@@ -5968,7 +6386,7 @@
                     <pic:cNvPicPr/>
                   </pic:nvPicPr>
                   <pic:blipFill>
-                    <a:blip r:embed="rId100"/>
+                    <a:blip r:embed="rId101"/>
                     <a:stretch>
                       <a:fillRect/>
                     </a:stretch>
@@ -6013,7 +6431,7 @@
                     <pic:cNvPicPr/>
                   </pic:nvPicPr>
                   <pic:blipFill>
-                    <a:blip r:embed="rId101"/>
+                    <a:blip r:embed="rId102"/>
                     <a:stretch>
                       <a:fillRect/>
                     </a:stretch>
@@ -6059,7 +6477,7 @@
                     <pic:cNvPicPr/>
                   </pic:nvPicPr>
                   <pic:blipFill>
-                    <a:blip r:embed="rId102"/>
+                    <a:blip r:embed="rId103"/>
                     <a:stretch>
                       <a:fillRect/>
                     </a:stretch>
@@ -6106,7 +6524,7 @@
                     <pic:cNvPicPr/>
                   </pic:nvPicPr>
                   <pic:blipFill>
-                    <a:blip r:embed="rId103"/>
+                    <a:blip r:embed="rId104"/>
                     <a:stretch>
                       <a:fillRect/>
                     </a:stretch>
@@ -6136,13 +6554,7 @@
         <w:rPr>
           <w:b/>
         </w:rPr>
-        <w:t>mvn clean install sonar :sonar</w:t>
-      </w:r>
-      <w:r>
-        <w:rPr>
-          <w:b/>
-        </w:rPr>
-        <w:t xml:space="preserve"> </w:t>
+        <w:t xml:space="preserve">mvn clean install sonar :sonar </w:t>
       </w:r>
       <w:r>
         <w:rPr>
@@ -6176,7 +6588,7 @@
                     <pic:cNvPicPr/>
                   </pic:nvPicPr>
                   <pic:blipFill>
-                    <a:blip r:embed="rId104"/>
+                    <a:blip r:embed="rId105"/>
                     <a:stretch>
                       <a:fillRect/>
                     </a:stretch>
@@ -6258,7 +6670,7 @@
                     <pic:cNvPicPr/>
                   </pic:nvPicPr>
                   <pic:blipFill>
-                    <a:blip r:embed="rId105"/>
+                    <a:blip r:embed="rId106"/>
                     <a:stretch>
                       <a:fillRect/>
                     </a:stretch>
@@ -6310,7 +6722,7 @@
                     <pic:cNvPicPr/>
                   </pic:nvPicPr>
                   <pic:blipFill>
-                    <a:blip r:embed="rId106"/>
+                    <a:blip r:embed="rId107"/>
                     <a:stretch>
                       <a:fillRect/>
                     </a:stretch>
@@ -6366,7 +6778,7 @@
                     <pic:cNvPicPr/>
                   </pic:nvPicPr>
                   <pic:blipFill>
-                    <a:blip r:embed="rId107"/>
+                    <a:blip r:embed="rId108"/>
                     <a:stretch>
                       <a:fillRect/>
                     </a:stretch>
@@ -6417,7 +6829,7 @@
                     <pic:cNvPicPr/>
                   </pic:nvPicPr>
                   <pic:blipFill>
-                    <a:blip r:embed="rId108"/>
+                    <a:blip r:embed="rId109"/>
                     <a:stretch>
                       <a:fillRect/>
                     </a:stretch>
@@ -6462,7 +6874,7 @@
                     <pic:cNvPicPr/>
                   </pic:nvPicPr>
                   <pic:blipFill>
-                    <a:blip r:embed="rId109"/>
+                    <a:blip r:embed="rId110"/>
                     <a:stretch>
                       <a:fillRect/>
                     </a:stretch>
@@ -6508,7 +6920,7 @@
                     <pic:cNvPicPr/>
                   </pic:nvPicPr>
                   <pic:blipFill>
-                    <a:blip r:embed="rId110"/>
+                    <a:blip r:embed="rId111"/>
                     <a:stretch>
                       <a:fillRect/>
                     </a:stretch>
@@ -6553,7 +6965,7 @@
                     <pic:cNvPicPr/>
                   </pic:nvPicPr>
                   <pic:blipFill>
-                    <a:blip r:embed="rId111"/>
+                    <a:blip r:embed="rId112"/>
                     <a:stretch>
                       <a:fillRect/>
                     </a:stretch>
@@ -6592,7 +7004,7 @@
                     <pic:cNvPicPr/>
                   </pic:nvPicPr>
                   <pic:blipFill>
-                    <a:blip r:embed="rId112"/>
+                    <a:blip r:embed="rId113"/>
                     <a:stretch>
                       <a:fillRect/>
                     </a:stretch>
@@ -6641,7 +7053,7 @@
                     <pic:cNvPicPr/>
                   </pic:nvPicPr>
                   <pic:blipFill>
-                    <a:blip r:embed="rId113"/>
+                    <a:blip r:embed="rId114"/>
                     <a:stretch>
                       <a:fillRect/>
                     </a:stretch>
@@ -6688,7 +7100,7 @@
                     <pic:cNvPicPr/>
                   </pic:nvPicPr>
                   <pic:blipFill>
-                    <a:blip r:embed="rId114"/>
+                    <a:blip r:embed="rId115"/>
                     <a:stretch>
                       <a:fillRect/>
                     </a:stretch>
@@ -6751,7 +7163,7 @@
                     <pic:cNvPicPr/>
                   </pic:nvPicPr>
                   <pic:blipFill>
-                    <a:blip r:embed="rId115"/>
+                    <a:blip r:embed="rId116"/>
                     <a:stretch>
                       <a:fillRect/>
                     </a:stretch>
@@ -6825,7 +7237,7 @@
                     <pic:cNvPicPr/>
                   </pic:nvPicPr>
                   <pic:blipFill>
-                    <a:blip r:embed="rId116"/>
+                    <a:blip r:embed="rId117"/>
                     <a:stretch>
                       <a:fillRect/>
                     </a:stretch>
@@ -6846,12 +7258,917 @@
         </w:drawing>
       </w:r>
     </w:p>
-    <w:p>
-      <w:bookmarkStart w:id="10" w:name="_GoBack"/>
-      <w:bookmarkEnd w:id="10"/>
+    <w:p/>
+    <w:p/>
+    <w:p>
+      <w:r>
+        <w:lastRenderedPageBreak/>
+        <w:t>Nb : SonarQube vient avec une bdd embarquée, on peut gérer une la connexion avec une bdd perso dans le fichier de configurations de sonarqube (sonar.properties) :</w:t>
+      </w:r>
+      <w:r>
+        <w:br/>
+      </w:r>
+      <w:r>
+        <w:drawing>
+          <wp:inline distT="0" distB="0" distL="0" distR="0" wp14:anchorId="11300131" wp14:editId="617B92E5">
+            <wp:extent cx="4353433" cy="2671948"/>
+            <wp:effectExtent l="0" t="0" r="0" b="0"/>
+            <wp:docPr id="108" name="Image 108"/>
+            <wp:cNvGraphicFramePr>
+              <a:graphicFrameLocks xmlns:a="http://schemas.openxmlformats.org/drawingml/2006/main" noChangeAspect="1"/>
+            </wp:cNvGraphicFramePr>
+            <a:graphic xmlns:a="http://schemas.openxmlformats.org/drawingml/2006/main">
+              <a:graphicData uri="http://schemas.openxmlformats.org/drawingml/2006/picture">
+                <pic:pic xmlns:pic="http://schemas.openxmlformats.org/drawingml/2006/picture">
+                  <pic:nvPicPr>
+                    <pic:cNvPr id="1" name=""/>
+                    <pic:cNvPicPr/>
+                  </pic:nvPicPr>
+                  <pic:blipFill>
+                    <a:blip r:embed="rId118"/>
+                    <a:stretch>
+                      <a:fillRect/>
+                    </a:stretch>
+                  </pic:blipFill>
+                  <pic:spPr>
+                    <a:xfrm>
+                      <a:off x="0" y="0"/>
+                      <a:ext cx="4362332" cy="2677410"/>
+                    </a:xfrm>
+                    <a:prstGeom prst="rect">
+                      <a:avLst/>
+                    </a:prstGeom>
+                  </pic:spPr>
+                </pic:pic>
+              </a:graphicData>
+            </a:graphic>
+          </wp:inline>
+        </w:drawing>
+      </w:r>
+    </w:p>
+    <w:p/>
+    <w:p>
+      <w:r>
+        <w:br w:type="page"/>
+      </w:r>
+    </w:p>
+    <w:p>
+      <w:pPr>
+        <w:pStyle w:val="Titre2"/>
+      </w:pPr>
+      <w:bookmarkStart w:id="11" w:name="_Toc528318210"/>
+      <w:r>
+        <w:lastRenderedPageBreak/>
+        <w:t>Sonar et la qualité du code</w:t>
+      </w:r>
+      <w:bookmarkEnd w:id="11"/>
+    </w:p>
+    <w:p/>
+    <w:p>
+      <w:pPr>
+        <w:pStyle w:val="Titre3"/>
+      </w:pPr>
+      <w:bookmarkStart w:id="12" w:name="_Toc528318211"/>
+      <w:r>
+        <w:t>Le profil de qualité</w:t>
+      </w:r>
+      <w:bookmarkEnd w:id="12"/>
+    </w:p>
+    <w:p>
+      <w:r>
+        <w:t>Les profils sont dispo dans Quality Profile (ruban en haut)</w:t>
+      </w:r>
+    </w:p>
+    <w:p>
+      <w:r>
+        <w:drawing>
+          <wp:inline distT="0" distB="0" distL="0" distR="0" wp14:anchorId="5A1765F0" wp14:editId="2881D92E">
+            <wp:extent cx="5127478" cy="3265715"/>
+            <wp:effectExtent l="0" t="0" r="0" b="0"/>
+            <wp:docPr id="109" name="Image 109"/>
+            <wp:cNvGraphicFramePr>
+              <a:graphicFrameLocks xmlns:a="http://schemas.openxmlformats.org/drawingml/2006/main" noChangeAspect="1"/>
+            </wp:cNvGraphicFramePr>
+            <a:graphic xmlns:a="http://schemas.openxmlformats.org/drawingml/2006/main">
+              <a:graphicData uri="http://schemas.openxmlformats.org/drawingml/2006/picture">
+                <pic:pic xmlns:pic="http://schemas.openxmlformats.org/drawingml/2006/picture">
+                  <pic:nvPicPr>
+                    <pic:cNvPr id="1" name=""/>
+                    <pic:cNvPicPr/>
+                  </pic:nvPicPr>
+                  <pic:blipFill>
+                    <a:blip r:embed="rId119"/>
+                    <a:stretch>
+                      <a:fillRect/>
+                    </a:stretch>
+                  </pic:blipFill>
+                  <pic:spPr>
+                    <a:xfrm>
+                      <a:off x="0" y="0"/>
+                      <a:ext cx="5136994" cy="3271776"/>
+                    </a:xfrm>
+                    <a:prstGeom prst="rect">
+                      <a:avLst/>
+                    </a:prstGeom>
+                  </pic:spPr>
+                </pic:pic>
+              </a:graphicData>
+            </a:graphic>
+          </wp:inline>
+        </w:drawing>
+      </w:r>
+    </w:p>
+    <w:p>
+      <w:r>
+        <w:t>On peut voir le langage, le framework concerné, etc :</w:t>
+      </w:r>
+      <w:r>
+        <w:br/>
+      </w:r>
+      <w:r>
+        <w:drawing>
+          <wp:inline distT="0" distB="0" distL="0" distR="0" wp14:anchorId="3AA3093F" wp14:editId="25E8CFFA">
+            <wp:extent cx="6139543" cy="1626248"/>
+            <wp:effectExtent l="0" t="0" r="0" b="0"/>
+            <wp:docPr id="110" name="Image 110"/>
+            <wp:cNvGraphicFramePr>
+              <a:graphicFrameLocks xmlns:a="http://schemas.openxmlformats.org/drawingml/2006/main" noChangeAspect="1"/>
+            </wp:cNvGraphicFramePr>
+            <a:graphic xmlns:a="http://schemas.openxmlformats.org/drawingml/2006/main">
+              <a:graphicData uri="http://schemas.openxmlformats.org/drawingml/2006/picture">
+                <pic:pic xmlns:pic="http://schemas.openxmlformats.org/drawingml/2006/picture">
+                  <pic:nvPicPr>
+                    <pic:cNvPr id="1" name=""/>
+                    <pic:cNvPicPr/>
+                  </pic:nvPicPr>
+                  <pic:blipFill>
+                    <a:blip r:embed="rId120"/>
+                    <a:stretch>
+                      <a:fillRect/>
+                    </a:stretch>
+                  </pic:blipFill>
+                  <pic:spPr>
+                    <a:xfrm>
+                      <a:off x="0" y="0"/>
+                      <a:ext cx="6155389" cy="1630445"/>
+                    </a:xfrm>
+                    <a:prstGeom prst="rect">
+                      <a:avLst/>
+                    </a:prstGeom>
+                  </pic:spPr>
+                </pic:pic>
+              </a:graphicData>
+            </a:graphic>
+          </wp:inline>
+        </w:drawing>
+      </w:r>
+    </w:p>
+    <w:p/>
+    <w:p>
+      <w:r>
+        <w:t xml:space="preserve">En cliquant sur le projet, on peut avoir des statistiques dessus, et une note. La </w:t>
+      </w:r>
+      <w:r>
+        <w:rPr>
+          <w:b/>
+        </w:rPr>
+        <w:t>Remediation Effort</w:t>
+      </w:r>
+      <w:r>
+        <w:rPr>
+          <w:b/>
+        </w:rPr>
+        <w:t xml:space="preserve"> </w:t>
+      </w:r>
+      <w:r>
+        <w:t>permet d’évaluer le temps pour monter à la note A.</w:t>
+      </w:r>
+    </w:p>
+    <w:p>
+      <w:r>
+        <w:lastRenderedPageBreak/>
+        <w:drawing>
+          <wp:inline distT="0" distB="0" distL="0" distR="0" wp14:anchorId="7B99ED2F" wp14:editId="213B2856">
+            <wp:extent cx="4898715" cy="2998519"/>
+            <wp:effectExtent l="0" t="0" r="0" b="0"/>
+            <wp:docPr id="112" name="Image 112"/>
+            <wp:cNvGraphicFramePr>
+              <a:graphicFrameLocks xmlns:a="http://schemas.openxmlformats.org/drawingml/2006/main" noChangeAspect="1"/>
+            </wp:cNvGraphicFramePr>
+            <a:graphic xmlns:a="http://schemas.openxmlformats.org/drawingml/2006/main">
+              <a:graphicData uri="http://schemas.openxmlformats.org/drawingml/2006/picture">
+                <pic:pic xmlns:pic="http://schemas.openxmlformats.org/drawingml/2006/picture">
+                  <pic:nvPicPr>
+                    <pic:cNvPr id="1" name=""/>
+                    <pic:cNvPicPr/>
+                  </pic:nvPicPr>
+                  <pic:blipFill>
+                    <a:blip r:embed="rId121"/>
+                    <a:stretch>
+                      <a:fillRect/>
+                    </a:stretch>
+                  </pic:blipFill>
+                  <pic:spPr>
+                    <a:xfrm>
+                      <a:off x="0" y="0"/>
+                      <a:ext cx="4903847" cy="3001661"/>
+                    </a:xfrm>
+                    <a:prstGeom prst="rect">
+                      <a:avLst/>
+                    </a:prstGeom>
+                  </pic:spPr>
+                </pic:pic>
+              </a:graphicData>
+            </a:graphic>
+          </wp:inline>
+        </w:drawing>
+      </w:r>
+    </w:p>
+    <w:p/>
+    <w:p>
+      <w:pPr>
+        <w:pStyle w:val="Titre3"/>
+        <w:rPr>
+          <w:lang w:val="en-US"/>
+        </w:rPr>
+      </w:pPr>
+      <w:bookmarkStart w:id="13" w:name="_Toc528318212"/>
+      <w:r>
+        <w:rPr>
+          <w:lang w:val="en-US"/>
+        </w:rPr>
+        <w:t>Quality gate</w:t>
+      </w:r>
+      <w:bookmarkEnd w:id="13"/>
+    </w:p>
+    <w:p>
+      <w:pPr>
+        <w:rPr>
+          <w:rFonts w:ascii="Segoe UI" w:hAnsi="Segoe UI" w:cs="Segoe UI"/>
+          <w:color w:val="444444"/>
+          <w:sz w:val="20"/>
+          <w:szCs w:val="20"/>
+          <w:shd w:val="clear" w:color="auto" w:fill="FFFFFF"/>
+          <w:lang w:val="en-US"/>
+        </w:rPr>
+      </w:pPr>
+      <w:r>
+        <w:rPr>
+          <w:rFonts w:ascii="Segoe UI" w:hAnsi="Segoe UI" w:cs="Segoe UI"/>
+          <w:color w:val="444444"/>
+          <w:sz w:val="20"/>
+          <w:szCs w:val="20"/>
+          <w:shd w:val="clear" w:color="auto" w:fill="FFFFFF"/>
+          <w:lang w:val="en-US"/>
+        </w:rPr>
+        <w:t>Quality Gate is the set of conditions the project must meet before it can be released into production.</w:t>
+      </w:r>
+    </w:p>
+    <w:p>
+      <w:pPr>
+        <w:rPr>
+          <w:rFonts w:ascii="Segoe UI" w:hAnsi="Segoe UI" w:cs="Segoe UI"/>
+          <w:color w:val="444444"/>
+          <w:sz w:val="20"/>
+          <w:szCs w:val="20"/>
+          <w:shd w:val="clear" w:color="auto" w:fill="FFFFFF"/>
+        </w:rPr>
+      </w:pPr>
+      <w:r>
+        <w:rPr>
+          <w:rFonts w:ascii="Segoe UI" w:hAnsi="Segoe UI" w:cs="Segoe UI"/>
+          <w:color w:val="444444"/>
+          <w:sz w:val="20"/>
+          <w:szCs w:val="20"/>
+          <w:shd w:val="clear" w:color="auto" w:fill="FFFFFF"/>
+        </w:rPr>
+        <w:t xml:space="preserve">C’est comme la couverture de tests minimum de 75% pour passer du code APEX </w:t>
+      </w:r>
+      <w:r>
+        <w:rPr>
+          <w:rFonts w:ascii="Segoe UI" w:hAnsi="Segoe UI" w:cs="Segoe UI"/>
+          <w:color w:val="444444"/>
+          <w:sz w:val="20"/>
+          <w:szCs w:val="20"/>
+          <w:shd w:val="clear" w:color="auto" w:fill="FFFFFF"/>
+        </w:rPr>
+        <w:t>en production dans SalesForce.</w:t>
+      </w:r>
+    </w:p>
+    <w:p>
+      <w:pPr>
+        <w:rPr>
+          <w:rFonts w:ascii="Segoe UI" w:hAnsi="Segoe UI" w:cs="Segoe UI"/>
+          <w:color w:val="444444"/>
+          <w:sz w:val="20"/>
+          <w:szCs w:val="20"/>
+          <w:shd w:val="clear" w:color="auto" w:fill="FFFFFF"/>
+        </w:rPr>
+      </w:pPr>
+    </w:p>
+    <w:p>
+      <w:r>
+        <w:drawing>
+          <wp:inline distT="0" distB="0" distL="0" distR="0" wp14:anchorId="5CA342DF" wp14:editId="28CC6AD0">
+            <wp:extent cx="5142015" cy="1908984"/>
+            <wp:effectExtent l="0" t="0" r="1905" b="0"/>
+            <wp:docPr id="113" name="Image 113"/>
+            <wp:cNvGraphicFramePr>
+              <a:graphicFrameLocks xmlns:a="http://schemas.openxmlformats.org/drawingml/2006/main" noChangeAspect="1"/>
+            </wp:cNvGraphicFramePr>
+            <a:graphic xmlns:a="http://schemas.openxmlformats.org/drawingml/2006/main">
+              <a:graphicData uri="http://schemas.openxmlformats.org/drawingml/2006/picture">
+                <pic:pic xmlns:pic="http://schemas.openxmlformats.org/drawingml/2006/picture">
+                  <pic:nvPicPr>
+                    <pic:cNvPr id="1" name=""/>
+                    <pic:cNvPicPr/>
+                  </pic:nvPicPr>
+                  <pic:blipFill>
+                    <a:blip r:embed="rId122"/>
+                    <a:stretch>
+                      <a:fillRect/>
+                    </a:stretch>
+                  </pic:blipFill>
+                  <pic:spPr>
+                    <a:xfrm>
+                      <a:off x="0" y="0"/>
+                      <a:ext cx="5166082" cy="1917919"/>
+                    </a:xfrm>
+                    <a:prstGeom prst="rect">
+                      <a:avLst/>
+                    </a:prstGeom>
+                  </pic:spPr>
+                </pic:pic>
+              </a:graphicData>
+            </a:graphic>
+          </wp:inline>
+        </w:drawing>
+      </w:r>
+    </w:p>
+    <w:p/>
+    <w:p/>
+    <w:p>
+      <w:r>
+        <w:br w:type="page"/>
+      </w:r>
+    </w:p>
+    <w:p>
+      <w:pPr>
+        <w:pStyle w:val="Titre3"/>
+      </w:pPr>
+      <w:bookmarkStart w:id="14" w:name="_Toc528318213"/>
+      <w:r>
+        <w:lastRenderedPageBreak/>
+        <w:t>Exercice : création et configuration d’un profil</w:t>
+      </w:r>
+      <w:bookmarkEnd w:id="14"/>
+    </w:p>
+    <w:p/>
+    <w:p>
+      <w:pPr>
+        <w:pStyle w:val="Paragraphedeliste"/>
+        <w:numPr>
+          <w:ilvl w:val="0"/>
+          <w:numId w:val="4"/>
+        </w:numPr>
+      </w:pPr>
+      <w:r>
+        <w:t>Profil de règle JAVA hérité de sonar-way</w:t>
+      </w:r>
+    </w:p>
+    <w:p>
+      <w:pPr>
+        <w:pStyle w:val="Paragraphedeliste"/>
+        <w:numPr>
+          <w:ilvl w:val="0"/>
+          <w:numId w:val="3"/>
+        </w:numPr>
+      </w:pPr>
+      <w:r>
+        <w:t>A</w:t>
+      </w:r>
+      <w:r>
+        <w:t>jouter 3 règles de votre choix</w:t>
+      </w:r>
+    </w:p>
+    <w:p>
+      <w:pPr>
+        <w:pStyle w:val="Paragraphedeliste"/>
+        <w:numPr>
+          <w:ilvl w:val="0"/>
+          <w:numId w:val="3"/>
+        </w:numPr>
+      </w:pPr>
+      <w:r>
+        <w:t>M</w:t>
+      </w:r>
+      <w:r>
+        <w:t>odifier le code JAVA pour introduire des violations</w:t>
+      </w:r>
+    </w:p>
+    <w:p>
+      <w:pPr>
+        <w:pStyle w:val="Paragraphedeliste"/>
+        <w:numPr>
+          <w:ilvl w:val="0"/>
+          <w:numId w:val="3"/>
+        </w:numPr>
+      </w:pPr>
+      <w:r>
+        <w:t>A</w:t>
+      </w:r>
+      <w:r>
+        <w:t>ssocier le nouveau profil au projet</w:t>
+      </w:r>
+    </w:p>
+    <w:p>
+      <w:pPr>
+        <w:pStyle w:val="Paragraphedeliste"/>
+        <w:numPr>
+          <w:ilvl w:val="0"/>
+          <w:numId w:val="3"/>
+        </w:numPr>
+      </w:pPr>
+      <w:r>
+        <w:t>R</w:t>
+      </w:r>
+      <w:r>
+        <w:t>elancer une analyse</w:t>
+      </w:r>
+    </w:p>
+    <w:p>
+      <w:pPr>
+        <w:pStyle w:val="Paragraphedeliste"/>
+        <w:numPr>
+          <w:ilvl w:val="0"/>
+          <w:numId w:val="4"/>
+        </w:numPr>
+      </w:pPr>
+      <w:r>
+        <w:t>Quality gate</w:t>
+      </w:r>
+    </w:p>
+    <w:p>
+      <w:pPr>
+        <w:pStyle w:val="Paragraphedeliste"/>
+        <w:numPr>
+          <w:ilvl w:val="0"/>
+          <w:numId w:val="6"/>
+        </w:numPr>
+      </w:pPr>
+      <w:r>
+        <w:t>Créer un nouveau quality gate avec pour but de provoquer un échec</w:t>
+      </w:r>
+    </w:p>
+    <w:p>
+      <w:pPr>
+        <w:pStyle w:val="Paragraphedeliste"/>
+        <w:numPr>
+          <w:ilvl w:val="0"/>
+          <w:numId w:val="6"/>
+        </w:numPr>
+      </w:pPr>
+      <w:r>
+        <w:t>Associer le nouveau quality gate au projet</w:t>
+      </w:r>
+    </w:p>
+    <w:p>
+      <w:pPr>
+        <w:pStyle w:val="Paragraphedeliste"/>
+        <w:numPr>
+          <w:ilvl w:val="0"/>
+          <w:numId w:val="6"/>
+        </w:numPr>
+      </w:pPr>
+      <w:r>
+        <w:t>Relancer une analyse</w:t>
+      </w:r>
+    </w:p>
+    <w:p>
+      <w:pPr>
+        <w:pStyle w:val="Paragraphedeliste"/>
+        <w:numPr>
+          <w:ilvl w:val="0"/>
+          <w:numId w:val="4"/>
+        </w:numPr>
+      </w:pPr>
+      <w:r>
+        <w:t>Ignorer des fichiers</w:t>
+      </w:r>
+    </w:p>
+    <w:p>
+      <w:pPr>
+        <w:pStyle w:val="Paragraphedeliste"/>
+        <w:numPr>
+          <w:ilvl w:val="0"/>
+          <w:numId w:val="8"/>
+        </w:numPr>
+      </w:pPr>
+      <w:r>
+        <w:t>Configurer le projet pour ignorer les fichiers contenant les problèmes</w:t>
+      </w:r>
+    </w:p>
+    <w:p>
+      <w:pPr>
+        <w:pStyle w:val="Paragraphedeliste"/>
+        <w:numPr>
+          <w:ilvl w:val="0"/>
+          <w:numId w:val="8"/>
+        </w:numPr>
+      </w:pPr>
+      <w:r>
+        <w:t>Relancer une analyse qui devra être un succès</w:t>
+      </w:r>
+    </w:p>
+    <w:p/>
+    <w:p>
+      <w:pPr>
+        <w:pStyle w:val="Titre4"/>
+      </w:pPr>
+      <w:r>
+        <w:rPr>
+          <w:i w:val="0"/>
+          <w:iCs w:val="0"/>
+        </w:rPr>
+        <w:t>1.</w:t>
+      </w:r>
+      <w:r>
+        <w:t xml:space="preserve"> </w:t>
+      </w:r>
+      <w:r>
+        <w:t>Après s’être connecté en admin, création du profil.</w:t>
+      </w:r>
+    </w:p>
+    <w:p>
+      <w:r>
+        <w:drawing>
+          <wp:inline distT="0" distB="0" distL="0" distR="0" wp14:anchorId="03E495FD" wp14:editId="231B0482">
+            <wp:extent cx="3226284" cy="1157844"/>
+            <wp:effectExtent l="0" t="0" r="0" b="4445"/>
+            <wp:docPr id="114" name="Image 114"/>
+            <wp:cNvGraphicFramePr>
+              <a:graphicFrameLocks xmlns:a="http://schemas.openxmlformats.org/drawingml/2006/main" noChangeAspect="1"/>
+            </wp:cNvGraphicFramePr>
+            <a:graphic xmlns:a="http://schemas.openxmlformats.org/drawingml/2006/main">
+              <a:graphicData uri="http://schemas.openxmlformats.org/drawingml/2006/picture">
+                <pic:pic xmlns:pic="http://schemas.openxmlformats.org/drawingml/2006/picture">
+                  <pic:nvPicPr>
+                    <pic:cNvPr id="1" name=""/>
+                    <pic:cNvPicPr/>
+                  </pic:nvPicPr>
+                  <pic:blipFill>
+                    <a:blip r:embed="rId123"/>
+                    <a:stretch>
+                      <a:fillRect/>
+                    </a:stretch>
+                  </pic:blipFill>
+                  <pic:spPr>
+                    <a:xfrm>
+                      <a:off x="0" y="0"/>
+                      <a:ext cx="3235726" cy="1161233"/>
+                    </a:xfrm>
+                    <a:prstGeom prst="rect">
+                      <a:avLst/>
+                    </a:prstGeom>
+                  </pic:spPr>
+                </pic:pic>
+              </a:graphicData>
+            </a:graphic>
+          </wp:inline>
+        </w:drawing>
+      </w:r>
+      <w:r>
+        <w:br/>
+      </w:r>
+    </w:p>
+    <w:p>
+      <w:r>
+        <w:t>On associe au profil de base sonar-way :</w:t>
+      </w:r>
+      <w:r>
+        <w:br/>
+      </w:r>
+      <w:r>
+        <w:drawing>
+          <wp:inline distT="0" distB="0" distL="0" distR="0" wp14:anchorId="39547D01" wp14:editId="44B1468E">
+            <wp:extent cx="3832919" cy="961901"/>
+            <wp:effectExtent l="0" t="0" r="0" b="0"/>
+            <wp:docPr id="115" name="Image 115"/>
+            <wp:cNvGraphicFramePr>
+              <a:graphicFrameLocks xmlns:a="http://schemas.openxmlformats.org/drawingml/2006/main" noChangeAspect="1"/>
+            </wp:cNvGraphicFramePr>
+            <a:graphic xmlns:a="http://schemas.openxmlformats.org/drawingml/2006/main">
+              <a:graphicData uri="http://schemas.openxmlformats.org/drawingml/2006/picture">
+                <pic:pic xmlns:pic="http://schemas.openxmlformats.org/drawingml/2006/picture">
+                  <pic:nvPicPr>
+                    <pic:cNvPr id="1" name=""/>
+                    <pic:cNvPicPr/>
+                  </pic:nvPicPr>
+                  <pic:blipFill>
+                    <a:blip r:embed="rId124"/>
+                    <a:stretch>
+                      <a:fillRect/>
+                    </a:stretch>
+                  </pic:blipFill>
+                  <pic:spPr>
+                    <a:xfrm>
+                      <a:off x="0" y="0"/>
+                      <a:ext cx="3876184" cy="972759"/>
+                    </a:xfrm>
+                    <a:prstGeom prst="rect">
+                      <a:avLst/>
+                    </a:prstGeom>
+                  </pic:spPr>
+                </pic:pic>
+              </a:graphicData>
+            </a:graphic>
+          </wp:inline>
+        </w:drawing>
+      </w:r>
+    </w:p>
+    <w:p>
+      <w:r>
+        <w:t>Les évolutions sonar-way</w:t>
+      </w:r>
+      <w:r>
+        <w:t xml:space="preserve"> impacteront ce profil automatiquement (màj).</w:t>
+      </w:r>
+    </w:p>
+    <w:p>
+      <w:r>
+        <w:t>On add aussi le projet :</w:t>
+      </w:r>
+      <w:r>
+        <w:br/>
+      </w:r>
+      <w:r>
+        <w:drawing>
+          <wp:inline distT="0" distB="0" distL="0" distR="0" wp14:anchorId="51792249" wp14:editId="3C43C29F">
+            <wp:extent cx="5451930" cy="1834738"/>
+            <wp:effectExtent l="0" t="0" r="0" b="0"/>
+            <wp:docPr id="116" name="Image 116"/>
+            <wp:cNvGraphicFramePr>
+              <a:graphicFrameLocks xmlns:a="http://schemas.openxmlformats.org/drawingml/2006/main" noChangeAspect="1"/>
+            </wp:cNvGraphicFramePr>
+            <a:graphic xmlns:a="http://schemas.openxmlformats.org/drawingml/2006/main">
+              <a:graphicData uri="http://schemas.openxmlformats.org/drawingml/2006/picture">
+                <pic:pic xmlns:pic="http://schemas.openxmlformats.org/drawingml/2006/picture">
+                  <pic:nvPicPr>
+                    <pic:cNvPr id="1" name=""/>
+                    <pic:cNvPicPr/>
+                  </pic:nvPicPr>
+                  <pic:blipFill>
+                    <a:blip r:embed="rId125"/>
+                    <a:stretch>
+                      <a:fillRect/>
+                    </a:stretch>
+                  </pic:blipFill>
+                  <pic:spPr>
+                    <a:xfrm>
+                      <a:off x="0" y="0"/>
+                      <a:ext cx="5464795" cy="1839068"/>
+                    </a:xfrm>
+                    <a:prstGeom prst="rect">
+                      <a:avLst/>
+                    </a:prstGeom>
+                  </pic:spPr>
+                </pic:pic>
+              </a:graphicData>
+            </a:graphic>
+          </wp:inline>
+        </w:drawing>
+      </w:r>
+    </w:p>
+    <w:p/>
+    <w:p>
+      <w:pPr>
+        <w:pStyle w:val="Titre4"/>
+      </w:pPr>
+      <w:r>
+        <w:lastRenderedPageBreak/>
+        <w:t xml:space="preserve">Activer des règles </w:t>
+      </w:r>
+      <w:r>
+        <w:t>en plus pour le profil :</w:t>
+      </w:r>
+    </w:p>
+    <w:p>
+      <w:r>
+        <w:drawing>
+          <wp:inline distT="0" distB="0" distL="0" distR="0" wp14:anchorId="44A3E26F" wp14:editId="5E329A6F">
+            <wp:extent cx="5087060" cy="2943636"/>
+            <wp:effectExtent l="0" t="0" r="0" b="9525"/>
+            <wp:docPr id="117" name="Image 117"/>
+            <wp:cNvGraphicFramePr>
+              <a:graphicFrameLocks xmlns:a="http://schemas.openxmlformats.org/drawingml/2006/main" noChangeAspect="1"/>
+            </wp:cNvGraphicFramePr>
+            <a:graphic xmlns:a="http://schemas.openxmlformats.org/drawingml/2006/main">
+              <a:graphicData uri="http://schemas.openxmlformats.org/drawingml/2006/picture">
+                <pic:pic xmlns:pic="http://schemas.openxmlformats.org/drawingml/2006/picture">
+                  <pic:nvPicPr>
+                    <pic:cNvPr id="1" name=""/>
+                    <pic:cNvPicPr/>
+                  </pic:nvPicPr>
+                  <pic:blipFill>
+                    <a:blip r:embed="rId126"/>
+                    <a:stretch>
+                      <a:fillRect/>
+                    </a:stretch>
+                  </pic:blipFill>
+                  <pic:spPr>
+                    <a:xfrm>
+                      <a:off x="0" y="0"/>
+                      <a:ext cx="5087060" cy="2943636"/>
+                    </a:xfrm>
+                    <a:prstGeom prst="rect">
+                      <a:avLst/>
+                    </a:prstGeom>
+                  </pic:spPr>
+                </pic:pic>
+              </a:graphicData>
+            </a:graphic>
+          </wp:inline>
+        </w:drawing>
+      </w:r>
+    </w:p>
+    <w:p/>
+    <w:p>
+      <w:r>
+        <w:t>On choisit la règle :</w:t>
+      </w:r>
+      <w:r>
+        <w:br/>
+      </w:r>
+      <w:r>
+        <w:drawing>
+          <wp:inline distT="0" distB="0" distL="0" distR="0" wp14:anchorId="5EE163C3" wp14:editId="4608A2B1">
+            <wp:extent cx="5760720" cy="699135"/>
+            <wp:effectExtent l="0" t="0" r="0" b="5715"/>
+            <wp:docPr id="118" name="Image 118"/>
+            <wp:cNvGraphicFramePr>
+              <a:graphicFrameLocks xmlns:a="http://schemas.openxmlformats.org/drawingml/2006/main" noChangeAspect="1"/>
+            </wp:cNvGraphicFramePr>
+            <a:graphic xmlns:a="http://schemas.openxmlformats.org/drawingml/2006/main">
+              <a:graphicData uri="http://schemas.openxmlformats.org/drawingml/2006/picture">
+                <pic:pic xmlns:pic="http://schemas.openxmlformats.org/drawingml/2006/picture">
+                  <pic:nvPicPr>
+                    <pic:cNvPr id="1" name=""/>
+                    <pic:cNvPicPr/>
+                  </pic:nvPicPr>
+                  <pic:blipFill>
+                    <a:blip r:embed="rId127"/>
+                    <a:stretch>
+                      <a:fillRect/>
+                    </a:stretch>
+                  </pic:blipFill>
+                  <pic:spPr>
+                    <a:xfrm>
+                      <a:off x="0" y="0"/>
+                      <a:ext cx="5760720" cy="699135"/>
+                    </a:xfrm>
+                    <a:prstGeom prst="rect">
+                      <a:avLst/>
+                    </a:prstGeom>
+                  </pic:spPr>
+                </pic:pic>
+              </a:graphicData>
+            </a:graphic>
+          </wp:inline>
+        </w:drawing>
+      </w:r>
+    </w:p>
+    <w:p/>
+    <w:p>
+      <w:pPr>
+        <w:pStyle w:val="Titre4"/>
+      </w:pPr>
+      <w:r>
+        <w:t>Lancer une analyse</w:t>
+      </w:r>
+    </w:p>
+    <w:p>
+      <w:r>
+        <w:t xml:space="preserve">Toujours pareil </w:t>
+      </w:r>
+      <w:r>
+        <w:sym w:font="Wingdings" w:char="F0E0"/>
+      </w:r>
+      <w:r>
+        <w:t xml:space="preserve"> cmd </w:t>
+      </w:r>
+      <w:r>
+        <w:sym w:font="Wingdings" w:char="F0E0"/>
+      </w:r>
+      <w:r>
+        <w:t xml:space="preserve"> cd « pathProjet » </w:t>
+      </w:r>
+      <w:r>
+        <w:sym w:font="Wingdings" w:char="F0E0"/>
+      </w:r>
+      <w:r>
+        <w:t xml:space="preserve"> mvn clean install sonar :sonar</w:t>
+      </w:r>
+      <w:r>
+        <w:br/>
+      </w:r>
+      <w:r>
+        <w:drawing>
+          <wp:inline distT="0" distB="0" distL="0" distR="0" wp14:anchorId="22E993F5" wp14:editId="14062603">
+            <wp:extent cx="3491456" cy="1193470"/>
+            <wp:effectExtent l="0" t="0" r="0" b="6985"/>
+            <wp:docPr id="119" name="Image 119"/>
+            <wp:cNvGraphicFramePr>
+              <a:graphicFrameLocks xmlns:a="http://schemas.openxmlformats.org/drawingml/2006/main" noChangeAspect="1"/>
+            </wp:cNvGraphicFramePr>
+            <a:graphic xmlns:a="http://schemas.openxmlformats.org/drawingml/2006/main">
+              <a:graphicData uri="http://schemas.openxmlformats.org/drawingml/2006/picture">
+                <pic:pic xmlns:pic="http://schemas.openxmlformats.org/drawingml/2006/picture">
+                  <pic:nvPicPr>
+                    <pic:cNvPr id="1" name=""/>
+                    <pic:cNvPicPr/>
+                  </pic:nvPicPr>
+                  <pic:blipFill>
+                    <a:blip r:embed="rId128"/>
+                    <a:stretch>
+                      <a:fillRect/>
+                    </a:stretch>
+                  </pic:blipFill>
+                  <pic:spPr>
+                    <a:xfrm>
+                      <a:off x="0" y="0"/>
+                      <a:ext cx="3525637" cy="1205154"/>
+                    </a:xfrm>
+                    <a:prstGeom prst="rect">
+                      <a:avLst/>
+                    </a:prstGeom>
+                  </pic:spPr>
+                </pic:pic>
+              </a:graphicData>
+            </a:graphic>
+          </wp:inline>
+        </w:drawing>
+      </w:r>
+    </w:p>
+    <w:p/>
+    <w:p>
+      <w:pPr>
+        <w:pStyle w:val="Titre4"/>
+      </w:pPr>
+      <w:r>
+        <w:t>2. Création nouveau profil quality gate</w:t>
+      </w:r>
+    </w:p>
+    <w:p>
+      <w:r>
+        <w:t>Le profil créé avec des conditions à l’arrache, parce que je le riz de veaux bien:</w:t>
+      </w:r>
+      <w:r>
+        <w:br/>
+      </w:r>
+      <w:r>
+        <w:drawing>
+          <wp:inline distT="0" distB="0" distL="0" distR="0" wp14:anchorId="3C59C899" wp14:editId="49FCAAC1">
+            <wp:extent cx="5760720" cy="1677670"/>
+            <wp:effectExtent l="0" t="0" r="0" b="0"/>
+            <wp:docPr id="120" name="Image 120"/>
+            <wp:cNvGraphicFramePr>
+              <a:graphicFrameLocks xmlns:a="http://schemas.openxmlformats.org/drawingml/2006/main" noChangeAspect="1"/>
+            </wp:cNvGraphicFramePr>
+            <a:graphic xmlns:a="http://schemas.openxmlformats.org/drawingml/2006/main">
+              <a:graphicData uri="http://schemas.openxmlformats.org/drawingml/2006/picture">
+                <pic:pic xmlns:pic="http://schemas.openxmlformats.org/drawingml/2006/picture">
+                  <pic:nvPicPr>
+                    <pic:cNvPr id="1" name=""/>
+                    <pic:cNvPicPr/>
+                  </pic:nvPicPr>
+                  <pic:blipFill>
+                    <a:blip r:embed="rId129"/>
+                    <a:stretch>
+                      <a:fillRect/>
+                    </a:stretch>
+                  </pic:blipFill>
+                  <pic:spPr>
+                    <a:xfrm>
+                      <a:off x="0" y="0"/>
+                      <a:ext cx="5760720" cy="1677670"/>
+                    </a:xfrm>
+                    <a:prstGeom prst="rect">
+                      <a:avLst/>
+                    </a:prstGeom>
+                  </pic:spPr>
+                </pic:pic>
+              </a:graphicData>
+            </a:graphic>
+          </wp:inline>
+        </w:drawing>
+      </w:r>
+    </w:p>
+    <w:p>
+      <w:bookmarkStart w:id="15" w:name="_GoBack"/>
+      <w:bookmarkEnd w:id="15"/>
     </w:p>
     <w:sectPr>
-      <w:footerReference w:type="default" r:id="rId117"/>
+      <w:footerReference w:type="default" r:id="rId130"/>
       <w:pgSz w:w="11906" w:h="16838"/>
       <w:pgMar w:top="1417" w:right="1417" w:bottom="1417" w:left="1417" w:header="708" w:footer="708" w:gutter="0"/>
       <w:cols w:space="708"/>
@@ -6937,9 +8254,9 @@
 <file path=word/numbering.xml><?xml version="1.0" encoding="utf-8"?>
 <w:numbering xmlns:wpc="http://schemas.microsoft.com/office/word/2010/wordprocessingCanvas" xmlns:cx="http://schemas.microsoft.com/office/drawing/2014/chartex" xmlns:cx1="http://schemas.microsoft.com/office/drawing/2015/9/8/chartex" xmlns:cx2="http://schemas.microsoft.com/office/drawing/2015/10/21/chartex" xmlns:cx3="http://schemas.microsoft.com/office/drawing/2016/5/9/chartex" xmlns:cx4="http://schemas.microsoft.com/office/drawing/2016/5/10/chartex" xmlns:cx5="http://schemas.microsoft.com/office/drawing/2016/5/11/chartex" xmlns:cx6="http://schemas.microsoft.com/office/drawing/2016/5/12/chartex" xmlns:cx7="http://schemas.microsoft.com/office/drawing/2016/5/13/chartex" xmlns:cx8="http://schemas.microsoft.com/office/drawing/2016/5/14/chartex" xmlns:mc="http://schemas.openxmlformats.org/markup-compatibility/2006" xmlns:aink="http://schemas.microsoft.com/office/drawing/2016/ink" xmlns:am3d="http://schemas.microsoft.com/office/drawing/2017/model3d" xmlns:o="urn:schemas-microsoft-com:office:office" xmlns:r="http://schemas.openxmlformats.org/officeDocument/2006/relationships" xmlns:m="http://schemas.openxmlformats.org/officeDocument/2006/math" xmlns:v="urn:schemas-microsoft-com:vml" xmlns:wp14="http://schemas.microsoft.com/office/word/2010/wordprocessingDrawing" xmlns:wp="http://schemas.openxmlformats.org/drawingml/2006/wordprocessingDrawing" xmlns:w10="urn:schemas-microsoft-com:office:word" xmlns:w="http://schemas.openxmlformats.org/wordprocessingml/2006/main" xmlns:w14="http://schemas.microsoft.com/office/word/2010/wordml" xmlns:w15="http://schemas.microsoft.com/office/word/2012/wordml" xmlns:w16cid="http://schemas.microsoft.com/office/word/2016/wordml/cid" xmlns:w16se="http://schemas.microsoft.com/office/word/2015/wordml/symex" xmlns:wpg="http://schemas.microsoft.com/office/word/2010/wordprocessingGroup" xmlns:wpi="http://schemas.microsoft.com/office/word/2010/wordprocessingInk" xmlns:wne="http://schemas.microsoft.com/office/word/2006/wordml" xmlns:wps="http://schemas.microsoft.com/office/word/2010/wordprocessingShape" mc:Ignorable="w14 w15 w16se w16cid wp14">
   <w:abstractNum w:abstractNumId="0" w15:restartNumberingAfterBreak="0">
-    <w:nsid w:val="66AF2574"/>
+    <w:nsid w:val="0E94676B"/>
     <w:multiLevelType w:val="hybridMultilevel"/>
-    <w:tmpl w:val="F7DC428A"/>
+    <w:tmpl w:val="7B7A662C"/>
     <w:lvl w:ilvl="0" w:tplc="040C0001">
       <w:start w:val="1"/>
       <w:numFmt w:val="bullet"/>
@@ -7050,16 +8367,16 @@
     </w:lvl>
   </w:abstractNum>
   <w:abstractNum w:abstractNumId="1" w15:restartNumberingAfterBreak="0">
-    <w:nsid w:val="72D40EC5"/>
+    <w:nsid w:val="1DE17AE5"/>
     <w:multiLevelType w:val="hybridMultilevel"/>
-    <w:tmpl w:val="7C44D058"/>
-    <w:lvl w:ilvl="0" w:tplc="040C0001">
+    <w:tmpl w:val="A1D85A68"/>
+    <w:lvl w:ilvl="0" w:tplc="E1BA2FAE">
       <w:start w:val="1"/>
       <w:numFmt w:val="bullet"/>
-      <w:lvlText w:val=""/>
+      <w:lvlText w:val=""/>
       <w:lvlJc w:val="left"/>
       <w:pPr>
-        <w:ind w:left="720" w:hanging="360"/>
+        <w:ind w:left="1068" w:hanging="360"/>
       </w:pPr>
       <w:rPr>
         <w:rFonts w:ascii="Symbol" w:hAnsi="Symbol" w:hint="default"/>
@@ -7071,7 +8388,7 @@
       <w:lvlText w:val="o"/>
       <w:lvlJc w:val="left"/>
       <w:pPr>
-        <w:ind w:left="1440" w:hanging="360"/>
+        <w:ind w:left="1788" w:hanging="360"/>
       </w:pPr>
       <w:rPr>
         <w:rFonts w:ascii="Courier New" w:hAnsi="Courier New" w:cs="Courier New" w:hint="default"/>
@@ -7083,7 +8400,7 @@
       <w:lvlText w:val=""/>
       <w:lvlJc w:val="left"/>
       <w:pPr>
-        <w:ind w:left="2160" w:hanging="360"/>
+        <w:ind w:left="2508" w:hanging="360"/>
       </w:pPr>
       <w:rPr>
         <w:rFonts w:ascii="Wingdings" w:hAnsi="Wingdings" w:hint="default"/>
@@ -7095,7 +8412,7 @@
       <w:lvlText w:val=""/>
       <w:lvlJc w:val="left"/>
       <w:pPr>
-        <w:ind w:left="2880" w:hanging="360"/>
+        <w:ind w:left="3228" w:hanging="360"/>
       </w:pPr>
       <w:rPr>
         <w:rFonts w:ascii="Symbol" w:hAnsi="Symbol" w:hint="default"/>
@@ -7107,7 +8424,7 @@
       <w:lvlText w:val="o"/>
       <w:lvlJc w:val="left"/>
       <w:pPr>
-        <w:ind w:left="3600" w:hanging="360"/>
+        <w:ind w:left="3948" w:hanging="360"/>
       </w:pPr>
       <w:rPr>
         <w:rFonts w:ascii="Courier New" w:hAnsi="Courier New" w:cs="Courier New" w:hint="default"/>
@@ -7119,7 +8436,7 @@
       <w:lvlText w:val=""/>
       <w:lvlJc w:val="left"/>
       <w:pPr>
-        <w:ind w:left="4320" w:hanging="360"/>
+        <w:ind w:left="4668" w:hanging="360"/>
       </w:pPr>
       <w:rPr>
         <w:rFonts w:ascii="Wingdings" w:hAnsi="Wingdings" w:hint="default"/>
@@ -7131,7 +8448,7 @@
       <w:lvlText w:val=""/>
       <w:lvlJc w:val="left"/>
       <w:pPr>
-        <w:ind w:left="5040" w:hanging="360"/>
+        <w:ind w:left="5388" w:hanging="360"/>
       </w:pPr>
       <w:rPr>
         <w:rFonts w:ascii="Symbol" w:hAnsi="Symbol" w:hint="default"/>
@@ -7143,7 +8460,7 @@
       <w:lvlText w:val="o"/>
       <w:lvlJc w:val="left"/>
       <w:pPr>
-        <w:ind w:left="5760" w:hanging="360"/>
+        <w:ind w:left="6108" w:hanging="360"/>
       </w:pPr>
       <w:rPr>
         <w:rFonts w:ascii="Courier New" w:hAnsi="Courier New" w:cs="Courier New" w:hint="default"/>
@@ -7155,18 +8472,779 @@
       <w:lvlText w:val=""/>
       <w:lvlJc w:val="left"/>
       <w:pPr>
-        <w:ind w:left="6480" w:hanging="360"/>
+        <w:ind w:left="6828" w:hanging="360"/>
       </w:pPr>
       <w:rPr>
         <w:rFonts w:ascii="Wingdings" w:hAnsi="Wingdings" w:hint="default"/>
       </w:rPr>
     </w:lvl>
   </w:abstractNum>
+  <w:abstractNum w:abstractNumId="2" w15:restartNumberingAfterBreak="0">
+    <w:nsid w:val="377F374F"/>
+    <w:multiLevelType w:val="hybridMultilevel"/>
+    <w:tmpl w:val="BBBA7872"/>
+    <w:lvl w:ilvl="0" w:tplc="040C000F">
+      <w:start w:val="1"/>
+      <w:numFmt w:val="decimal"/>
+      <w:lvlText w:val="%1."/>
+      <w:lvlJc w:val="left"/>
+      <w:pPr>
+        <w:ind w:left="720" w:hanging="360"/>
+      </w:pPr>
+    </w:lvl>
+    <w:lvl w:ilvl="1" w:tplc="040C0019" w:tentative="1">
+      <w:start w:val="1"/>
+      <w:numFmt w:val="lowerLetter"/>
+      <w:lvlText w:val="%2."/>
+      <w:lvlJc w:val="left"/>
+      <w:pPr>
+        <w:ind w:left="1440" w:hanging="360"/>
+      </w:pPr>
+    </w:lvl>
+    <w:lvl w:ilvl="2" w:tplc="040C001B" w:tentative="1">
+      <w:start w:val="1"/>
+      <w:numFmt w:val="lowerRoman"/>
+      <w:lvlText w:val="%3."/>
+      <w:lvlJc w:val="right"/>
+      <w:pPr>
+        <w:ind w:left="2160" w:hanging="180"/>
+      </w:pPr>
+    </w:lvl>
+    <w:lvl w:ilvl="3" w:tplc="040C000F" w:tentative="1">
+      <w:start w:val="1"/>
+      <w:numFmt w:val="decimal"/>
+      <w:lvlText w:val="%4."/>
+      <w:lvlJc w:val="left"/>
+      <w:pPr>
+        <w:ind w:left="2880" w:hanging="360"/>
+      </w:pPr>
+    </w:lvl>
+    <w:lvl w:ilvl="4" w:tplc="040C0019" w:tentative="1">
+      <w:start w:val="1"/>
+      <w:numFmt w:val="lowerLetter"/>
+      <w:lvlText w:val="%5."/>
+      <w:lvlJc w:val="left"/>
+      <w:pPr>
+        <w:ind w:left="3600" w:hanging="360"/>
+      </w:pPr>
+    </w:lvl>
+    <w:lvl w:ilvl="5" w:tplc="040C001B" w:tentative="1">
+      <w:start w:val="1"/>
+      <w:numFmt w:val="lowerRoman"/>
+      <w:lvlText w:val="%6."/>
+      <w:lvlJc w:val="right"/>
+      <w:pPr>
+        <w:ind w:left="4320" w:hanging="180"/>
+      </w:pPr>
+    </w:lvl>
+    <w:lvl w:ilvl="6" w:tplc="040C000F" w:tentative="1">
+      <w:start w:val="1"/>
+      <w:numFmt w:val="decimal"/>
+      <w:lvlText w:val="%7."/>
+      <w:lvlJc w:val="left"/>
+      <w:pPr>
+        <w:ind w:left="5040" w:hanging="360"/>
+      </w:pPr>
+    </w:lvl>
+    <w:lvl w:ilvl="7" w:tplc="040C0019" w:tentative="1">
+      <w:start w:val="1"/>
+      <w:numFmt w:val="lowerLetter"/>
+      <w:lvlText w:val="%8."/>
+      <w:lvlJc w:val="left"/>
+      <w:pPr>
+        <w:ind w:left="5760" w:hanging="360"/>
+      </w:pPr>
+    </w:lvl>
+    <w:lvl w:ilvl="8" w:tplc="040C001B" w:tentative="1">
+      <w:start w:val="1"/>
+      <w:numFmt w:val="lowerRoman"/>
+      <w:lvlText w:val="%9."/>
+      <w:lvlJc w:val="right"/>
+      <w:pPr>
+        <w:ind w:left="6480" w:hanging="180"/>
+      </w:pPr>
+    </w:lvl>
+  </w:abstractNum>
+  <w:abstractNum w:abstractNumId="3" w15:restartNumberingAfterBreak="0">
+    <w:nsid w:val="4FDA1139"/>
+    <w:multiLevelType w:val="hybridMultilevel"/>
+    <w:tmpl w:val="BBBE15AA"/>
+    <w:lvl w:ilvl="0" w:tplc="E1BA2FAE">
+      <w:start w:val="1"/>
+      <w:numFmt w:val="bullet"/>
+      <w:lvlText w:val=""/>
+      <w:lvlJc w:val="left"/>
+      <w:pPr>
+        <w:ind w:left="1068" w:hanging="360"/>
+      </w:pPr>
+      <w:rPr>
+        <w:rFonts w:ascii="Symbol" w:hAnsi="Symbol" w:hint="default"/>
+      </w:rPr>
+    </w:lvl>
+    <w:lvl w:ilvl="1" w:tplc="040C0003" w:tentative="1">
+      <w:start w:val="1"/>
+      <w:numFmt w:val="bullet"/>
+      <w:lvlText w:val="o"/>
+      <w:lvlJc w:val="left"/>
+      <w:pPr>
+        <w:ind w:left="1788" w:hanging="360"/>
+      </w:pPr>
+      <w:rPr>
+        <w:rFonts w:ascii="Courier New" w:hAnsi="Courier New" w:cs="Courier New" w:hint="default"/>
+      </w:rPr>
+    </w:lvl>
+    <w:lvl w:ilvl="2" w:tplc="040C0005" w:tentative="1">
+      <w:start w:val="1"/>
+      <w:numFmt w:val="bullet"/>
+      <w:lvlText w:val=""/>
+      <w:lvlJc w:val="left"/>
+      <w:pPr>
+        <w:ind w:left="2508" w:hanging="360"/>
+      </w:pPr>
+      <w:rPr>
+        <w:rFonts w:ascii="Wingdings" w:hAnsi="Wingdings" w:hint="default"/>
+      </w:rPr>
+    </w:lvl>
+    <w:lvl w:ilvl="3" w:tplc="040C0001" w:tentative="1">
+      <w:start w:val="1"/>
+      <w:numFmt w:val="bullet"/>
+      <w:lvlText w:val=""/>
+      <w:lvlJc w:val="left"/>
+      <w:pPr>
+        <w:ind w:left="3228" w:hanging="360"/>
+      </w:pPr>
+      <w:rPr>
+        <w:rFonts w:ascii="Symbol" w:hAnsi="Symbol" w:hint="default"/>
+      </w:rPr>
+    </w:lvl>
+    <w:lvl w:ilvl="4" w:tplc="040C0003" w:tentative="1">
+      <w:start w:val="1"/>
+      <w:numFmt w:val="bullet"/>
+      <w:lvlText w:val="o"/>
+      <w:lvlJc w:val="left"/>
+      <w:pPr>
+        <w:ind w:left="3948" w:hanging="360"/>
+      </w:pPr>
+      <w:rPr>
+        <w:rFonts w:ascii="Courier New" w:hAnsi="Courier New" w:cs="Courier New" w:hint="default"/>
+      </w:rPr>
+    </w:lvl>
+    <w:lvl w:ilvl="5" w:tplc="040C0005" w:tentative="1">
+      <w:start w:val="1"/>
+      <w:numFmt w:val="bullet"/>
+      <w:lvlText w:val=""/>
+      <w:lvlJc w:val="left"/>
+      <w:pPr>
+        <w:ind w:left="4668" w:hanging="360"/>
+      </w:pPr>
+      <w:rPr>
+        <w:rFonts w:ascii="Wingdings" w:hAnsi="Wingdings" w:hint="default"/>
+      </w:rPr>
+    </w:lvl>
+    <w:lvl w:ilvl="6" w:tplc="040C0001" w:tentative="1">
+      <w:start w:val="1"/>
+      <w:numFmt w:val="bullet"/>
+      <w:lvlText w:val=""/>
+      <w:lvlJc w:val="left"/>
+      <w:pPr>
+        <w:ind w:left="5388" w:hanging="360"/>
+      </w:pPr>
+      <w:rPr>
+        <w:rFonts w:ascii="Symbol" w:hAnsi="Symbol" w:hint="default"/>
+      </w:rPr>
+    </w:lvl>
+    <w:lvl w:ilvl="7" w:tplc="040C0003" w:tentative="1">
+      <w:start w:val="1"/>
+      <w:numFmt w:val="bullet"/>
+      <w:lvlText w:val="o"/>
+      <w:lvlJc w:val="left"/>
+      <w:pPr>
+        <w:ind w:left="6108" w:hanging="360"/>
+      </w:pPr>
+      <w:rPr>
+        <w:rFonts w:ascii="Courier New" w:hAnsi="Courier New" w:cs="Courier New" w:hint="default"/>
+      </w:rPr>
+    </w:lvl>
+    <w:lvl w:ilvl="8" w:tplc="040C0005" w:tentative="1">
+      <w:start w:val="1"/>
+      <w:numFmt w:val="bullet"/>
+      <w:lvlText w:val=""/>
+      <w:lvlJc w:val="left"/>
+      <w:pPr>
+        <w:ind w:left="6828" w:hanging="360"/>
+      </w:pPr>
+      <w:rPr>
+        <w:rFonts w:ascii="Wingdings" w:hAnsi="Wingdings" w:hint="default"/>
+      </w:rPr>
+    </w:lvl>
+  </w:abstractNum>
+  <w:abstractNum w:abstractNumId="4" w15:restartNumberingAfterBreak="0">
+    <w:nsid w:val="569255B8"/>
+    <w:multiLevelType w:val="hybridMultilevel"/>
+    <w:tmpl w:val="968AC678"/>
+    <w:lvl w:ilvl="0" w:tplc="E1BA2FAE">
+      <w:start w:val="1"/>
+      <w:numFmt w:val="bullet"/>
+      <w:lvlText w:val=""/>
+      <w:lvlJc w:val="left"/>
+      <w:pPr>
+        <w:ind w:left="1080" w:hanging="360"/>
+      </w:pPr>
+      <w:rPr>
+        <w:rFonts w:ascii="Symbol" w:hAnsi="Symbol" w:hint="default"/>
+      </w:rPr>
+    </w:lvl>
+    <w:lvl w:ilvl="1" w:tplc="040C0003" w:tentative="1">
+      <w:start w:val="1"/>
+      <w:numFmt w:val="bullet"/>
+      <w:lvlText w:val="o"/>
+      <w:lvlJc w:val="left"/>
+      <w:pPr>
+        <w:ind w:left="1800" w:hanging="360"/>
+      </w:pPr>
+      <w:rPr>
+        <w:rFonts w:ascii="Courier New" w:hAnsi="Courier New" w:cs="Courier New" w:hint="default"/>
+      </w:rPr>
+    </w:lvl>
+    <w:lvl w:ilvl="2" w:tplc="040C0005" w:tentative="1">
+      <w:start w:val="1"/>
+      <w:numFmt w:val="bullet"/>
+      <w:lvlText w:val=""/>
+      <w:lvlJc w:val="left"/>
+      <w:pPr>
+        <w:ind w:left="2520" w:hanging="360"/>
+      </w:pPr>
+      <w:rPr>
+        <w:rFonts w:ascii="Wingdings" w:hAnsi="Wingdings" w:hint="default"/>
+      </w:rPr>
+    </w:lvl>
+    <w:lvl w:ilvl="3" w:tplc="040C0001" w:tentative="1">
+      <w:start w:val="1"/>
+      <w:numFmt w:val="bullet"/>
+      <w:lvlText w:val=""/>
+      <w:lvlJc w:val="left"/>
+      <w:pPr>
+        <w:ind w:left="3240" w:hanging="360"/>
+      </w:pPr>
+      <w:rPr>
+        <w:rFonts w:ascii="Symbol" w:hAnsi="Symbol" w:hint="default"/>
+      </w:rPr>
+    </w:lvl>
+    <w:lvl w:ilvl="4" w:tplc="040C0003" w:tentative="1">
+      <w:start w:val="1"/>
+      <w:numFmt w:val="bullet"/>
+      <w:lvlText w:val="o"/>
+      <w:lvlJc w:val="left"/>
+      <w:pPr>
+        <w:ind w:left="3960" w:hanging="360"/>
+      </w:pPr>
+      <w:rPr>
+        <w:rFonts w:ascii="Courier New" w:hAnsi="Courier New" w:cs="Courier New" w:hint="default"/>
+      </w:rPr>
+    </w:lvl>
+    <w:lvl w:ilvl="5" w:tplc="040C0005" w:tentative="1">
+      <w:start w:val="1"/>
+      <w:numFmt w:val="bullet"/>
+      <w:lvlText w:val=""/>
+      <w:lvlJc w:val="left"/>
+      <w:pPr>
+        <w:ind w:left="4680" w:hanging="360"/>
+      </w:pPr>
+      <w:rPr>
+        <w:rFonts w:ascii="Wingdings" w:hAnsi="Wingdings" w:hint="default"/>
+      </w:rPr>
+    </w:lvl>
+    <w:lvl w:ilvl="6" w:tplc="040C0001" w:tentative="1">
+      <w:start w:val="1"/>
+      <w:numFmt w:val="bullet"/>
+      <w:lvlText w:val=""/>
+      <w:lvlJc w:val="left"/>
+      <w:pPr>
+        <w:ind w:left="5400" w:hanging="360"/>
+      </w:pPr>
+      <w:rPr>
+        <w:rFonts w:ascii="Symbol" w:hAnsi="Symbol" w:hint="default"/>
+      </w:rPr>
+    </w:lvl>
+    <w:lvl w:ilvl="7" w:tplc="040C0003" w:tentative="1">
+      <w:start w:val="1"/>
+      <w:numFmt w:val="bullet"/>
+      <w:lvlText w:val="o"/>
+      <w:lvlJc w:val="left"/>
+      <w:pPr>
+        <w:ind w:left="6120" w:hanging="360"/>
+      </w:pPr>
+      <w:rPr>
+        <w:rFonts w:ascii="Courier New" w:hAnsi="Courier New" w:cs="Courier New" w:hint="default"/>
+      </w:rPr>
+    </w:lvl>
+    <w:lvl w:ilvl="8" w:tplc="040C0005" w:tentative="1">
+      <w:start w:val="1"/>
+      <w:numFmt w:val="bullet"/>
+      <w:lvlText w:val=""/>
+      <w:lvlJc w:val="left"/>
+      <w:pPr>
+        <w:ind w:left="6840" w:hanging="360"/>
+      </w:pPr>
+      <w:rPr>
+        <w:rFonts w:ascii="Wingdings" w:hAnsi="Wingdings" w:hint="default"/>
+      </w:rPr>
+    </w:lvl>
+  </w:abstractNum>
+  <w:abstractNum w:abstractNumId="5" w15:restartNumberingAfterBreak="0">
+    <w:nsid w:val="57D26044"/>
+    <w:multiLevelType w:val="hybridMultilevel"/>
+    <w:tmpl w:val="BB7E56D8"/>
+    <w:lvl w:ilvl="0" w:tplc="040C0001">
+      <w:start w:val="1"/>
+      <w:numFmt w:val="bullet"/>
+      <w:lvlText w:val=""/>
+      <w:lvlJc w:val="left"/>
+      <w:pPr>
+        <w:ind w:left="720" w:hanging="360"/>
+      </w:pPr>
+      <w:rPr>
+        <w:rFonts w:ascii="Symbol" w:hAnsi="Symbol" w:hint="default"/>
+      </w:rPr>
+    </w:lvl>
+    <w:lvl w:ilvl="1" w:tplc="040C0003" w:tentative="1">
+      <w:start w:val="1"/>
+      <w:numFmt w:val="bullet"/>
+      <w:lvlText w:val="o"/>
+      <w:lvlJc w:val="left"/>
+      <w:pPr>
+        <w:ind w:left="1440" w:hanging="360"/>
+      </w:pPr>
+      <w:rPr>
+        <w:rFonts w:ascii="Courier New" w:hAnsi="Courier New" w:cs="Courier New" w:hint="default"/>
+      </w:rPr>
+    </w:lvl>
+    <w:lvl w:ilvl="2" w:tplc="040C0005" w:tentative="1">
+      <w:start w:val="1"/>
+      <w:numFmt w:val="bullet"/>
+      <w:lvlText w:val=""/>
+      <w:lvlJc w:val="left"/>
+      <w:pPr>
+        <w:ind w:left="2160" w:hanging="360"/>
+      </w:pPr>
+      <w:rPr>
+        <w:rFonts w:ascii="Wingdings" w:hAnsi="Wingdings" w:hint="default"/>
+      </w:rPr>
+    </w:lvl>
+    <w:lvl w:ilvl="3" w:tplc="040C0001" w:tentative="1">
+      <w:start w:val="1"/>
+      <w:numFmt w:val="bullet"/>
+      <w:lvlText w:val=""/>
+      <w:lvlJc w:val="left"/>
+      <w:pPr>
+        <w:ind w:left="2880" w:hanging="360"/>
+      </w:pPr>
+      <w:rPr>
+        <w:rFonts w:ascii="Symbol" w:hAnsi="Symbol" w:hint="default"/>
+      </w:rPr>
+    </w:lvl>
+    <w:lvl w:ilvl="4" w:tplc="040C0003" w:tentative="1">
+      <w:start w:val="1"/>
+      <w:numFmt w:val="bullet"/>
+      <w:lvlText w:val="o"/>
+      <w:lvlJc w:val="left"/>
+      <w:pPr>
+        <w:ind w:left="3600" w:hanging="360"/>
+      </w:pPr>
+      <w:rPr>
+        <w:rFonts w:ascii="Courier New" w:hAnsi="Courier New" w:cs="Courier New" w:hint="default"/>
+      </w:rPr>
+    </w:lvl>
+    <w:lvl w:ilvl="5" w:tplc="040C0005" w:tentative="1">
+      <w:start w:val="1"/>
+      <w:numFmt w:val="bullet"/>
+      <w:lvlText w:val=""/>
+      <w:lvlJc w:val="left"/>
+      <w:pPr>
+        <w:ind w:left="4320" w:hanging="360"/>
+      </w:pPr>
+      <w:rPr>
+        <w:rFonts w:ascii="Wingdings" w:hAnsi="Wingdings" w:hint="default"/>
+      </w:rPr>
+    </w:lvl>
+    <w:lvl w:ilvl="6" w:tplc="040C0001" w:tentative="1">
+      <w:start w:val="1"/>
+      <w:numFmt w:val="bullet"/>
+      <w:lvlText w:val=""/>
+      <w:lvlJc w:val="left"/>
+      <w:pPr>
+        <w:ind w:left="5040" w:hanging="360"/>
+      </w:pPr>
+      <w:rPr>
+        <w:rFonts w:ascii="Symbol" w:hAnsi="Symbol" w:hint="default"/>
+      </w:rPr>
+    </w:lvl>
+    <w:lvl w:ilvl="7" w:tplc="040C0003" w:tentative="1">
+      <w:start w:val="1"/>
+      <w:numFmt w:val="bullet"/>
+      <w:lvlText w:val="o"/>
+      <w:lvlJc w:val="left"/>
+      <w:pPr>
+        <w:ind w:left="5760" w:hanging="360"/>
+      </w:pPr>
+      <w:rPr>
+        <w:rFonts w:ascii="Courier New" w:hAnsi="Courier New" w:cs="Courier New" w:hint="default"/>
+      </w:rPr>
+    </w:lvl>
+    <w:lvl w:ilvl="8" w:tplc="040C0005" w:tentative="1">
+      <w:start w:val="1"/>
+      <w:numFmt w:val="bullet"/>
+      <w:lvlText w:val=""/>
+      <w:lvlJc w:val="left"/>
+      <w:pPr>
+        <w:ind w:left="6480" w:hanging="360"/>
+      </w:pPr>
+      <w:rPr>
+        <w:rFonts w:ascii="Wingdings" w:hAnsi="Wingdings" w:hint="default"/>
+      </w:rPr>
+    </w:lvl>
+  </w:abstractNum>
+  <w:abstractNum w:abstractNumId="6" w15:restartNumberingAfterBreak="0">
+    <w:nsid w:val="66AF2574"/>
+    <w:multiLevelType w:val="hybridMultilevel"/>
+    <w:tmpl w:val="F7DC428A"/>
+    <w:lvl w:ilvl="0" w:tplc="040C0001">
+      <w:start w:val="1"/>
+      <w:numFmt w:val="bullet"/>
+      <w:lvlText w:val=""/>
+      <w:lvlJc w:val="left"/>
+      <w:pPr>
+        <w:ind w:left="720" w:hanging="360"/>
+      </w:pPr>
+      <w:rPr>
+        <w:rFonts w:ascii="Symbol" w:hAnsi="Symbol" w:hint="default"/>
+      </w:rPr>
+    </w:lvl>
+    <w:lvl w:ilvl="1" w:tplc="040C0003" w:tentative="1">
+      <w:start w:val="1"/>
+      <w:numFmt w:val="bullet"/>
+      <w:lvlText w:val="o"/>
+      <w:lvlJc w:val="left"/>
+      <w:pPr>
+        <w:ind w:left="1440" w:hanging="360"/>
+      </w:pPr>
+      <w:rPr>
+        <w:rFonts w:ascii="Courier New" w:hAnsi="Courier New" w:cs="Courier New" w:hint="default"/>
+      </w:rPr>
+    </w:lvl>
+    <w:lvl w:ilvl="2" w:tplc="040C0005" w:tentative="1">
+      <w:start w:val="1"/>
+      <w:numFmt w:val="bullet"/>
+      <w:lvlText w:val=""/>
+      <w:lvlJc w:val="left"/>
+      <w:pPr>
+        <w:ind w:left="2160" w:hanging="360"/>
+      </w:pPr>
+      <w:rPr>
+        <w:rFonts w:ascii="Wingdings" w:hAnsi="Wingdings" w:hint="default"/>
+      </w:rPr>
+    </w:lvl>
+    <w:lvl w:ilvl="3" w:tplc="040C0001" w:tentative="1">
+      <w:start w:val="1"/>
+      <w:numFmt w:val="bullet"/>
+      <w:lvlText w:val=""/>
+      <w:lvlJc w:val="left"/>
+      <w:pPr>
+        <w:ind w:left="2880" w:hanging="360"/>
+      </w:pPr>
+      <w:rPr>
+        <w:rFonts w:ascii="Symbol" w:hAnsi="Symbol" w:hint="default"/>
+      </w:rPr>
+    </w:lvl>
+    <w:lvl w:ilvl="4" w:tplc="040C0003" w:tentative="1">
+      <w:start w:val="1"/>
+      <w:numFmt w:val="bullet"/>
+      <w:lvlText w:val="o"/>
+      <w:lvlJc w:val="left"/>
+      <w:pPr>
+        <w:ind w:left="3600" w:hanging="360"/>
+      </w:pPr>
+      <w:rPr>
+        <w:rFonts w:ascii="Courier New" w:hAnsi="Courier New" w:cs="Courier New" w:hint="default"/>
+      </w:rPr>
+    </w:lvl>
+    <w:lvl w:ilvl="5" w:tplc="040C0005" w:tentative="1">
+      <w:start w:val="1"/>
+      <w:numFmt w:val="bullet"/>
+      <w:lvlText w:val=""/>
+      <w:lvlJc w:val="left"/>
+      <w:pPr>
+        <w:ind w:left="4320" w:hanging="360"/>
+      </w:pPr>
+      <w:rPr>
+        <w:rFonts w:ascii="Wingdings" w:hAnsi="Wingdings" w:hint="default"/>
+      </w:rPr>
+    </w:lvl>
+    <w:lvl w:ilvl="6" w:tplc="040C0001" w:tentative="1">
+      <w:start w:val="1"/>
+      <w:numFmt w:val="bullet"/>
+      <w:lvlText w:val=""/>
+      <w:lvlJc w:val="left"/>
+      <w:pPr>
+        <w:ind w:left="5040" w:hanging="360"/>
+      </w:pPr>
+      <w:rPr>
+        <w:rFonts w:ascii="Symbol" w:hAnsi="Symbol" w:hint="default"/>
+      </w:rPr>
+    </w:lvl>
+    <w:lvl w:ilvl="7" w:tplc="040C0003" w:tentative="1">
+      <w:start w:val="1"/>
+      <w:numFmt w:val="bullet"/>
+      <w:lvlText w:val="o"/>
+      <w:lvlJc w:val="left"/>
+      <w:pPr>
+        <w:ind w:left="5760" w:hanging="360"/>
+      </w:pPr>
+      <w:rPr>
+        <w:rFonts w:ascii="Courier New" w:hAnsi="Courier New" w:cs="Courier New" w:hint="default"/>
+      </w:rPr>
+    </w:lvl>
+    <w:lvl w:ilvl="8" w:tplc="040C0005" w:tentative="1">
+      <w:start w:val="1"/>
+      <w:numFmt w:val="bullet"/>
+      <w:lvlText w:val=""/>
+      <w:lvlJc w:val="left"/>
+      <w:pPr>
+        <w:ind w:left="6480" w:hanging="360"/>
+      </w:pPr>
+      <w:rPr>
+        <w:rFonts w:ascii="Wingdings" w:hAnsi="Wingdings" w:hint="default"/>
+      </w:rPr>
+    </w:lvl>
+  </w:abstractNum>
+  <w:abstractNum w:abstractNumId="7" w15:restartNumberingAfterBreak="0">
+    <w:nsid w:val="72D40EC5"/>
+    <w:multiLevelType w:val="hybridMultilevel"/>
+    <w:tmpl w:val="7C44D058"/>
+    <w:lvl w:ilvl="0" w:tplc="040C0001">
+      <w:start w:val="1"/>
+      <w:numFmt w:val="bullet"/>
+      <w:lvlText w:val=""/>
+      <w:lvlJc w:val="left"/>
+      <w:pPr>
+        <w:ind w:left="720" w:hanging="360"/>
+      </w:pPr>
+      <w:rPr>
+        <w:rFonts w:ascii="Symbol" w:hAnsi="Symbol" w:hint="default"/>
+      </w:rPr>
+    </w:lvl>
+    <w:lvl w:ilvl="1" w:tplc="040C0003" w:tentative="1">
+      <w:start w:val="1"/>
+      <w:numFmt w:val="bullet"/>
+      <w:lvlText w:val="o"/>
+      <w:lvlJc w:val="left"/>
+      <w:pPr>
+        <w:ind w:left="1440" w:hanging="360"/>
+      </w:pPr>
+      <w:rPr>
+        <w:rFonts w:ascii="Courier New" w:hAnsi="Courier New" w:cs="Courier New" w:hint="default"/>
+      </w:rPr>
+    </w:lvl>
+    <w:lvl w:ilvl="2" w:tplc="040C0005" w:tentative="1">
+      <w:start w:val="1"/>
+      <w:numFmt w:val="bullet"/>
+      <w:lvlText w:val=""/>
+      <w:lvlJc w:val="left"/>
+      <w:pPr>
+        <w:ind w:left="2160" w:hanging="360"/>
+      </w:pPr>
+      <w:rPr>
+        <w:rFonts w:ascii="Wingdings" w:hAnsi="Wingdings" w:hint="default"/>
+      </w:rPr>
+    </w:lvl>
+    <w:lvl w:ilvl="3" w:tplc="040C0001" w:tentative="1">
+      <w:start w:val="1"/>
+      <w:numFmt w:val="bullet"/>
+      <w:lvlText w:val=""/>
+      <w:lvlJc w:val="left"/>
+      <w:pPr>
+        <w:ind w:left="2880" w:hanging="360"/>
+      </w:pPr>
+      <w:rPr>
+        <w:rFonts w:ascii="Symbol" w:hAnsi="Symbol" w:hint="default"/>
+      </w:rPr>
+    </w:lvl>
+    <w:lvl w:ilvl="4" w:tplc="040C0003" w:tentative="1">
+      <w:start w:val="1"/>
+      <w:numFmt w:val="bullet"/>
+      <w:lvlText w:val="o"/>
+      <w:lvlJc w:val="left"/>
+      <w:pPr>
+        <w:ind w:left="3600" w:hanging="360"/>
+      </w:pPr>
+      <w:rPr>
+        <w:rFonts w:ascii="Courier New" w:hAnsi="Courier New" w:cs="Courier New" w:hint="default"/>
+      </w:rPr>
+    </w:lvl>
+    <w:lvl w:ilvl="5" w:tplc="040C0005" w:tentative="1">
+      <w:start w:val="1"/>
+      <w:numFmt w:val="bullet"/>
+      <w:lvlText w:val=""/>
+      <w:lvlJc w:val="left"/>
+      <w:pPr>
+        <w:ind w:left="4320" w:hanging="360"/>
+      </w:pPr>
+      <w:rPr>
+        <w:rFonts w:ascii="Wingdings" w:hAnsi="Wingdings" w:hint="default"/>
+      </w:rPr>
+    </w:lvl>
+    <w:lvl w:ilvl="6" w:tplc="040C0001" w:tentative="1">
+      <w:start w:val="1"/>
+      <w:numFmt w:val="bullet"/>
+      <w:lvlText w:val=""/>
+      <w:lvlJc w:val="left"/>
+      <w:pPr>
+        <w:ind w:left="5040" w:hanging="360"/>
+      </w:pPr>
+      <w:rPr>
+        <w:rFonts w:ascii="Symbol" w:hAnsi="Symbol" w:hint="default"/>
+      </w:rPr>
+    </w:lvl>
+    <w:lvl w:ilvl="7" w:tplc="040C0003" w:tentative="1">
+      <w:start w:val="1"/>
+      <w:numFmt w:val="bullet"/>
+      <w:lvlText w:val="o"/>
+      <w:lvlJc w:val="left"/>
+      <w:pPr>
+        <w:ind w:left="5760" w:hanging="360"/>
+      </w:pPr>
+      <w:rPr>
+        <w:rFonts w:ascii="Courier New" w:hAnsi="Courier New" w:cs="Courier New" w:hint="default"/>
+      </w:rPr>
+    </w:lvl>
+    <w:lvl w:ilvl="8" w:tplc="040C0005" w:tentative="1">
+      <w:start w:val="1"/>
+      <w:numFmt w:val="bullet"/>
+      <w:lvlText w:val=""/>
+      <w:lvlJc w:val="left"/>
+      <w:pPr>
+        <w:ind w:left="6480" w:hanging="360"/>
+      </w:pPr>
+      <w:rPr>
+        <w:rFonts w:ascii="Wingdings" w:hAnsi="Wingdings" w:hint="default"/>
+      </w:rPr>
+    </w:lvl>
+  </w:abstractNum>
+  <w:abstractNum w:abstractNumId="8" w15:restartNumberingAfterBreak="0">
+    <w:nsid w:val="7E9B56EC"/>
+    <w:multiLevelType w:val="hybridMultilevel"/>
+    <w:tmpl w:val="4030EA1C"/>
+    <w:lvl w:ilvl="0" w:tplc="040C000F">
+      <w:start w:val="1"/>
+      <w:numFmt w:val="decimal"/>
+      <w:lvlText w:val="%1."/>
+      <w:lvlJc w:val="left"/>
+      <w:pPr>
+        <w:ind w:left="720" w:hanging="360"/>
+      </w:pPr>
+      <w:rPr>
+        <w:rFonts w:hint="default"/>
+      </w:rPr>
+    </w:lvl>
+    <w:lvl w:ilvl="1" w:tplc="040C0019" w:tentative="1">
+      <w:start w:val="1"/>
+      <w:numFmt w:val="lowerLetter"/>
+      <w:lvlText w:val="%2."/>
+      <w:lvlJc w:val="left"/>
+      <w:pPr>
+        <w:ind w:left="1440" w:hanging="360"/>
+      </w:pPr>
+    </w:lvl>
+    <w:lvl w:ilvl="2" w:tplc="040C001B" w:tentative="1">
+      <w:start w:val="1"/>
+      <w:numFmt w:val="lowerRoman"/>
+      <w:lvlText w:val="%3."/>
+      <w:lvlJc w:val="right"/>
+      <w:pPr>
+        <w:ind w:left="2160" w:hanging="180"/>
+      </w:pPr>
+    </w:lvl>
+    <w:lvl w:ilvl="3" w:tplc="040C000F" w:tentative="1">
+      <w:start w:val="1"/>
+      <w:numFmt w:val="decimal"/>
+      <w:lvlText w:val="%4."/>
+      <w:lvlJc w:val="left"/>
+      <w:pPr>
+        <w:ind w:left="2880" w:hanging="360"/>
+      </w:pPr>
+    </w:lvl>
+    <w:lvl w:ilvl="4" w:tplc="040C0019" w:tentative="1">
+      <w:start w:val="1"/>
+      <w:numFmt w:val="lowerLetter"/>
+      <w:lvlText w:val="%5."/>
+      <w:lvlJc w:val="left"/>
+      <w:pPr>
+        <w:ind w:left="3600" w:hanging="360"/>
+      </w:pPr>
+    </w:lvl>
+    <w:lvl w:ilvl="5" w:tplc="040C001B" w:tentative="1">
+      <w:start w:val="1"/>
+      <w:numFmt w:val="lowerRoman"/>
+      <w:lvlText w:val="%6."/>
+      <w:lvlJc w:val="right"/>
+      <w:pPr>
+        <w:ind w:left="4320" w:hanging="180"/>
+      </w:pPr>
+    </w:lvl>
+    <w:lvl w:ilvl="6" w:tplc="040C000F" w:tentative="1">
+      <w:start w:val="1"/>
+      <w:numFmt w:val="decimal"/>
+      <w:lvlText w:val="%7."/>
+      <w:lvlJc w:val="left"/>
+      <w:pPr>
+        <w:ind w:left="5040" w:hanging="360"/>
+      </w:pPr>
+    </w:lvl>
+    <w:lvl w:ilvl="7" w:tplc="040C0019" w:tentative="1">
+      <w:start w:val="1"/>
+      <w:numFmt w:val="lowerLetter"/>
+      <w:lvlText w:val="%8."/>
+      <w:lvlJc w:val="left"/>
+      <w:pPr>
+        <w:ind w:left="5760" w:hanging="360"/>
+      </w:pPr>
+    </w:lvl>
+    <w:lvl w:ilvl="8" w:tplc="040C001B" w:tentative="1">
+      <w:start w:val="1"/>
+      <w:numFmt w:val="lowerRoman"/>
+      <w:lvlText w:val="%9."/>
+      <w:lvlJc w:val="right"/>
+      <w:pPr>
+        <w:ind w:left="6480" w:hanging="180"/>
+      </w:pPr>
+    </w:lvl>
+  </w:abstractNum>
   <w:num w:numId="1">
+    <w:abstractNumId w:val="7"/>
+  </w:num>
+  <w:num w:numId="2">
+    <w:abstractNumId w:val="6"/>
+  </w:num>
+  <w:num w:numId="3">
     <w:abstractNumId w:val="1"/>
   </w:num>
-  <w:num w:numId="2">
+  <w:num w:numId="4">
+    <w:abstractNumId w:val="2"/>
+  </w:num>
+  <w:num w:numId="5">
+    <w:abstractNumId w:val="5"/>
+  </w:num>
+  <w:num w:numId="6">
+    <w:abstractNumId w:val="4"/>
+  </w:num>
+  <w:num w:numId="7">
     <w:abstractNumId w:val="0"/>
+  </w:num>
+  <w:num w:numId="8">
+    <w:abstractNumId w:val="3"/>
+  </w:num>
+  <w:num w:numId="9">
+    <w:abstractNumId w:val="8"/>
   </w:num>
 </w:numbering>
 </file>
@@ -7634,6 +9712,28 @@
       <w:szCs w:val="24"/>
     </w:rPr>
   </w:style>
+  <w:style w:type="paragraph" w:styleId="Titre4">
+    <w:name w:val="heading 4"/>
+    <w:basedOn w:val="Normal"/>
+    <w:next w:val="Normal"/>
+    <w:link w:val="Titre4Car"/>
+    <w:uiPriority w:val="9"/>
+    <w:unhideWhenUsed/>
+    <w:qFormat/>
+    <w:rsid w:val="000B7A16"/>
+    <w:pPr>
+      <w:keepNext/>
+      <w:keepLines/>
+      <w:spacing w:before="40" w:after="0"/>
+      <w:outlineLvl w:val="3"/>
+    </w:pPr>
+    <w:rPr>
+      <w:rFonts w:asciiTheme="majorHAnsi" w:eastAsiaTheme="majorEastAsia" w:hAnsiTheme="majorHAnsi" w:cstheme="majorBidi"/>
+      <w:i/>
+      <w:iCs/>
+      <w:color w:val="2F5496" w:themeColor="accent1" w:themeShade="BF"/>
+    </w:rPr>
+  </w:style>
   <w:style w:type="character" w:default="1" w:styleId="Policepardfaut">
     <w:name w:val="Default Paragraph Font"/>
     <w:uiPriority w:val="1"/>
@@ -7829,6 +9929,19 @@
       <w:spacing w:after="100"/>
       <w:ind w:left="440"/>
     </w:pPr>
+  </w:style>
+  <w:style w:type="character" w:customStyle="1" w:styleId="Titre4Car">
+    <w:name w:val="Titre 4 Car"/>
+    <w:basedOn w:val="Policepardfaut"/>
+    <w:link w:val="Titre4"/>
+    <w:uiPriority w:val="9"/>
+    <w:rsid w:val="000B7A16"/>
+    <w:rPr>
+      <w:rFonts w:asciiTheme="majorHAnsi" w:eastAsiaTheme="majorEastAsia" w:hAnsiTheme="majorHAnsi" w:cstheme="majorBidi"/>
+      <w:i/>
+      <w:iCs/>
+      <w:color w:val="2F5496" w:themeColor="accent1" w:themeShade="BF"/>
+    </w:rPr>
   </w:style>
 </w:styles>
 </file>
@@ -8133,7 +10246,7 @@
 </file>
 
 <file path=customXml/itemProps1.xml><?xml version="1.0" encoding="utf-8"?>
-<ds:datastoreItem xmlns:ds="http://schemas.openxmlformats.org/officeDocument/2006/customXml" ds:itemID="{04AFE39E-3C91-4FA8-A3EE-07AE9EE3D9FF}">
+<ds:datastoreItem xmlns:ds="http://schemas.openxmlformats.org/officeDocument/2006/customXml" ds:itemID="{9BFCEB7E-E262-4BE9-B076-C3DAC8D23EC7}">
   <ds:schemaRefs>
     <ds:schemaRef ds:uri="http://schemas.openxmlformats.org/officeDocument/2006/bibliography"/>
   </ds:schemaRefs>

</xml_diff>

<commit_message>
Ajout du dossier SOA web services
</commit_message>
<xml_diff>
--- a/10 - Qualimétrie/Reprise AFCEPF - Qualimétrie.docx
+++ b/10 - Qualimétrie/Reprise AFCEPF - Qualimétrie.docx
@@ -1184,7 +1184,15 @@
       <w:bookmarkStart w:id="0" w:name="_Toc528318199"/>
       <w:r>
         <w:lastRenderedPageBreak/>
-        <w:t>AFCEPF – Cours du 23 octobre 2018</w:t>
+        <w:t xml:space="preserve">AFCEPF – </w:t>
+      </w:r>
+      <w:r>
+        <w:t xml:space="preserve">Qualimétrie - </w:t>
+      </w:r>
+      <w:bookmarkStart w:id="1" w:name="_GoBack"/>
+      <w:bookmarkEnd w:id="1"/>
+      <w:r>
+        <w:t>Cours du 23 octobre 2018</w:t>
       </w:r>
       <w:bookmarkEnd w:id="0"/>
     </w:p>
@@ -1379,14 +1387,14 @@
           <w:bCs/>
         </w:rPr>
       </w:pPr>
-      <w:bookmarkStart w:id="1" w:name="_Toc528318200"/>
+      <w:bookmarkStart w:id="2" w:name="_Toc528318200"/>
       <w:r>
         <w:rPr>
           <w:rStyle w:val="Titre2Car"/>
         </w:rPr>
         <w:t>Les cycles Maven</w:t>
       </w:r>
-      <w:bookmarkEnd w:id="1"/>
+      <w:bookmarkEnd w:id="2"/>
       <w:r>
         <w:rPr>
           <w:rStyle w:val="Titre2Car"/>
@@ -1402,6 +1410,7 @@
       <w:r>
         <w:rPr>
           <w:bCs/>
+          <w:noProof/>
         </w:rPr>
         <w:drawing>
           <wp:inline distT="0" distB="0" distL="0" distR="0" wp14:anchorId="2DA5BE6F" wp14:editId="729187C8">
@@ -2155,7 +2164,7 @@
       <w:pPr>
         <w:pStyle w:val="Titre2"/>
       </w:pPr>
-      <w:bookmarkStart w:id="2" w:name="_Toc528318201"/>
+      <w:bookmarkStart w:id="3" w:name="_Toc528318201"/>
       <w:r>
         <w:lastRenderedPageBreak/>
         <w:t xml:space="preserve">Construction d’un projet freestyle étape par étape </w:t>
@@ -2163,7 +2172,7 @@
       <w:r>
         <w:t>:</w:t>
       </w:r>
-      <w:bookmarkEnd w:id="2"/>
+      <w:bookmarkEnd w:id="3"/>
     </w:p>
     <w:p>
       <w:r>
@@ -2745,11 +2754,11 @@
       <w:pPr>
         <w:pStyle w:val="Titre2"/>
       </w:pPr>
-      <w:bookmarkStart w:id="3" w:name="_Toc528318202"/>
+      <w:bookmarkStart w:id="4" w:name="_Toc528318202"/>
       <w:r>
         <w:t>Deuxième projet – Projet MAVEN</w:t>
       </w:r>
-      <w:bookmarkEnd w:id="3"/>
+      <w:bookmarkEnd w:id="4"/>
       <w:r>
         <w:t> </w:t>
       </w:r>
@@ -3604,11 +3613,11 @@
       <w:pPr>
         <w:pStyle w:val="Titre2"/>
       </w:pPr>
-      <w:bookmarkStart w:id="4" w:name="_Toc528318203"/>
+      <w:bookmarkStart w:id="5" w:name="_Toc528318203"/>
       <w:r>
         <w:t>Le Scheduling</w:t>
       </w:r>
-      <w:bookmarkEnd w:id="4"/>
+      <w:bookmarkEnd w:id="5"/>
       <w:r>
         <w:br/>
       </w:r>
@@ -3763,12 +3772,12 @@
       <w:pPr>
         <w:pStyle w:val="Titre2"/>
       </w:pPr>
-      <w:bookmarkStart w:id="5" w:name="_Toc528318204"/>
+      <w:bookmarkStart w:id="6" w:name="_Toc528318204"/>
       <w:r>
         <w:lastRenderedPageBreak/>
         <w:t>Téléchargement de Nexus</w:t>
       </w:r>
-      <w:bookmarkEnd w:id="5"/>
+      <w:bookmarkEnd w:id="6"/>
     </w:p>
     <w:p>
       <w:r>
@@ -5350,7 +5359,7 @@
           <w:rStyle w:val="Titre2Car"/>
         </w:rPr>
       </w:pPr>
-      <w:bookmarkStart w:id="6" w:name="_Toc528318205"/>
+      <w:bookmarkStart w:id="7" w:name="_Toc528318205"/>
       <w:r>
         <w:rPr>
           <w:rStyle w:val="Titre2Car"/>
@@ -5363,7 +5372,7 @@
         </w:rPr>
         <w:t>’identifiants Jenkins</w:t>
       </w:r>
-      <w:bookmarkEnd w:id="6"/>
+      <w:bookmarkEnd w:id="7"/>
     </w:p>
     <w:p>
       <w:r>
@@ -5530,7 +5539,7 @@
       <w:pPr>
         <w:pStyle w:val="Titre2"/>
       </w:pPr>
-      <w:bookmarkStart w:id="7" w:name="_Toc528318206"/>
+      <w:bookmarkStart w:id="8" w:name="_Toc528318206"/>
       <w:r>
         <w:t>Création du pipe</w:t>
       </w:r>
@@ -5540,7 +5549,7 @@
       <w:r>
         <w:t xml:space="preserve"> avec Jenkins :</w:t>
       </w:r>
-      <w:bookmarkEnd w:id="7"/>
+      <w:bookmarkEnd w:id="8"/>
     </w:p>
     <w:p>
       <w:r>
@@ -5591,7 +5600,7 @@
       <w:pPr>
         <w:pStyle w:val="Titre3"/>
       </w:pPr>
-      <w:bookmarkStart w:id="8" w:name="_Toc528318207"/>
+      <w:bookmarkStart w:id="9" w:name="_Toc528318207"/>
       <w:r>
         <w:t xml:space="preserve">Etape </w:t>
       </w:r>
@@ -5604,7 +5613,7 @@
       <w:r>
         <w:t>ources sur Git, puis sauvegarde</w:t>
       </w:r>
-      <w:bookmarkEnd w:id="8"/>
+      <w:bookmarkEnd w:id="9"/>
     </w:p>
     <w:p>
       <w:r>
@@ -5655,7 +5664,7 @@
           <w:lang w:val="en-US"/>
         </w:rPr>
       </w:pPr>
-      <w:bookmarkStart w:id="9" w:name="_Toc528318208"/>
+      <w:bookmarkStart w:id="10" w:name="_Toc528318208"/>
       <w:r>
         <w:rPr>
           <w:rStyle w:val="Titre3Car"/>
@@ -5664,7 +5673,7 @@
         <w:lastRenderedPageBreak/>
         <w:t>Etape 2 : build MAVEN</w:t>
       </w:r>
-      <w:bookmarkEnd w:id="9"/>
+      <w:bookmarkEnd w:id="10"/>
       <w:r>
         <w:rPr>
           <w:rStyle w:val="Titre3Car"/>
@@ -6142,11 +6151,11 @@
       <w:pPr>
         <w:pStyle w:val="Titre2"/>
       </w:pPr>
-      <w:bookmarkStart w:id="10" w:name="_Toc528318209"/>
+      <w:bookmarkStart w:id="11" w:name="_Toc528318209"/>
       <w:r>
         <w:t>Installation de Sonar</w:t>
       </w:r>
-      <w:bookmarkEnd w:id="10"/>
+      <w:bookmarkEnd w:id="11"/>
     </w:p>
     <w:p/>
     <w:p>
@@ -6303,6 +6312,9 @@
         <w:br/>
       </w:r>
       <w:r>
+        <w:rPr>
+          <w:noProof/>
+        </w:rPr>
         <w:drawing>
           <wp:inline distT="0" distB="0" distL="0" distR="0" wp14:anchorId="3F6ED963" wp14:editId="3C88D1C5">
             <wp:extent cx="3338260" cy="3010395"/>
@@ -6370,6 +6382,9 @@
         <w:br/>
       </w:r>
       <w:r>
+        <w:rPr>
+          <w:noProof/>
+        </w:rPr>
         <w:drawing>
           <wp:inline distT="0" distB="0" distL="0" distR="0" wp14:anchorId="73F60376" wp14:editId="400CBC01">
             <wp:extent cx="4353666" cy="2867891"/>
@@ -6415,6 +6430,9 @@
     </w:p>
     <w:p>
       <w:r>
+        <w:rPr>
+          <w:noProof/>
+        </w:rPr>
         <w:drawing>
           <wp:inline distT="0" distB="0" distL="0" distR="0" wp14:anchorId="072BCB49" wp14:editId="00D9058A">
             <wp:extent cx="4223746" cy="914400"/>
@@ -6461,6 +6479,9 @@
         <w:br/>
       </w:r>
       <w:r>
+        <w:rPr>
+          <w:noProof/>
+        </w:rPr>
         <w:drawing>
           <wp:inline distT="0" distB="0" distL="0" distR="0" wp14:anchorId="240EE7B0" wp14:editId="542F56D2">
             <wp:extent cx="5241430" cy="1371600"/>
@@ -6508,6 +6529,9 @@
         <w:br/>
       </w:r>
       <w:r>
+        <w:rPr>
+          <w:noProof/>
+        </w:rPr>
         <w:drawing>
           <wp:inline distT="0" distB="0" distL="0" distR="0" wp14:anchorId="3E918183" wp14:editId="19F5917E">
             <wp:extent cx="4506685" cy="2255826"/>
@@ -6572,6 +6596,9 @@
         <w:br/>
       </w:r>
       <w:r>
+        <w:rPr>
+          <w:noProof/>
+        </w:rPr>
         <w:drawing>
           <wp:inline distT="0" distB="0" distL="0" distR="0" wp14:anchorId="3BDCA775" wp14:editId="631A1819">
             <wp:extent cx="4512943" cy="742208"/>
@@ -6652,6 +6679,7 @@
       </w:r>
       <w:r>
         <w:rPr>
+          <w:noProof/>
           <w:lang w:val="en-US"/>
         </w:rPr>
         <w:drawing>
@@ -6704,6 +6732,7 @@
       </w:r>
       <w:r>
         <w:rPr>
+          <w:noProof/>
           <w:lang w:val="en-US"/>
         </w:rPr>
         <w:drawing>
@@ -6762,6 +6791,9 @@
         <w:br/>
       </w:r>
       <w:r>
+        <w:rPr>
+          <w:noProof/>
+        </w:rPr>
         <w:drawing>
           <wp:inline distT="0" distB="0" distL="0" distR="0" wp14:anchorId="22239945" wp14:editId="2EF59D72">
             <wp:extent cx="3829962" cy="2369127"/>
@@ -6813,6 +6845,9 @@
         <w:br/>
       </w:r>
       <w:r>
+        <w:rPr>
+          <w:noProof/>
+        </w:rPr>
         <w:drawing>
           <wp:inline distT="0" distB="0" distL="0" distR="0" wp14:anchorId="16AF9C9C" wp14:editId="3F02FA83">
             <wp:extent cx="4556826" cy="1128156"/>
@@ -6858,6 +6893,9 @@
         <w:br/>
       </w:r>
       <w:r>
+        <w:rPr>
+          <w:noProof/>
+        </w:rPr>
         <w:drawing>
           <wp:inline distT="0" distB="0" distL="0" distR="0" wp14:anchorId="7C1F152D" wp14:editId="7634DD0E">
             <wp:extent cx="3610114" cy="2404753"/>
@@ -6904,6 +6942,9 @@
         <w:br/>
       </w:r>
       <w:r>
+        <w:rPr>
+          <w:noProof/>
+        </w:rPr>
         <w:drawing>
           <wp:inline distT="0" distB="0" distL="0" distR="0" wp14:anchorId="3EB6F635" wp14:editId="3278CF6F">
             <wp:extent cx="2671949" cy="1306286"/>
@@ -6949,6 +6990,9 @@
         <w:br/>
       </w:r>
       <w:r>
+        <w:rPr>
+          <w:noProof/>
+        </w:rPr>
         <w:drawing>
           <wp:inline distT="0" distB="0" distL="0" distR="0" wp14:anchorId="60849A6D" wp14:editId="5A253A76">
             <wp:extent cx="2600688" cy="1752845"/>
@@ -6988,6 +7032,9 @@
     </w:p>
     <w:p>
       <w:r>
+        <w:rPr>
+          <w:noProof/>
+        </w:rPr>
         <w:drawing>
           <wp:inline distT="0" distB="0" distL="0" distR="0" wp14:anchorId="14D8E6D8" wp14:editId="65DA8609">
             <wp:extent cx="5760720" cy="1186815"/>
@@ -7037,6 +7084,9 @@
         <w:br/>
       </w:r>
       <w:r>
+        <w:rPr>
+          <w:noProof/>
+        </w:rPr>
         <w:drawing>
           <wp:inline distT="0" distB="0" distL="0" distR="0" wp14:anchorId="177629A4" wp14:editId="70A99DCA">
             <wp:extent cx="5760720" cy="2677160"/>
@@ -7084,6 +7134,9 @@
         <w:br/>
       </w:r>
       <w:r>
+        <w:rPr>
+          <w:noProof/>
+        </w:rPr>
         <w:drawing>
           <wp:inline distT="0" distB="0" distL="0" distR="0" wp14:anchorId="24E1E944" wp14:editId="09BE89EF">
             <wp:extent cx="5210902" cy="1152686"/>
@@ -7147,6 +7200,9 @@
         <w:br/>
       </w:r>
       <w:r>
+        <w:rPr>
+          <w:noProof/>
+        </w:rPr>
         <w:drawing>
           <wp:inline distT="0" distB="0" distL="0" distR="0" wp14:anchorId="6C38F923" wp14:editId="1FFBFBBF">
             <wp:extent cx="5760720" cy="2003425"/>
@@ -7220,6 +7276,7 @@
       <w:r>
         <w:rPr>
           <w:b/>
+          <w:noProof/>
         </w:rPr>
         <w:drawing>
           <wp:inline distT="0" distB="0" distL="0" distR="0" wp14:anchorId="14ABC65C" wp14:editId="1CE56701">
@@ -7269,6 +7326,9 @@
         <w:br/>
       </w:r>
       <w:r>
+        <w:rPr>
+          <w:noProof/>
+        </w:rPr>
         <w:drawing>
           <wp:inline distT="0" distB="0" distL="0" distR="0" wp14:anchorId="11300131" wp14:editId="617B92E5">
             <wp:extent cx="4353433" cy="2671948"/>
@@ -7316,23 +7376,23 @@
       <w:pPr>
         <w:pStyle w:val="Titre2"/>
       </w:pPr>
-      <w:bookmarkStart w:id="11" w:name="_Toc528318210"/>
+      <w:bookmarkStart w:id="12" w:name="_Toc528318210"/>
       <w:r>
         <w:lastRenderedPageBreak/>
         <w:t>Sonar et la qualité du code</w:t>
       </w:r>
-      <w:bookmarkEnd w:id="11"/>
+      <w:bookmarkEnd w:id="12"/>
     </w:p>
     <w:p/>
     <w:p>
       <w:pPr>
         <w:pStyle w:val="Titre3"/>
       </w:pPr>
-      <w:bookmarkStart w:id="12" w:name="_Toc528318211"/>
+      <w:bookmarkStart w:id="13" w:name="_Toc528318211"/>
       <w:r>
         <w:t>Le profil de qualité</w:t>
       </w:r>
-      <w:bookmarkEnd w:id="12"/>
+      <w:bookmarkEnd w:id="13"/>
     </w:p>
     <w:p>
       <w:r>
@@ -7341,6 +7401,9 @@
     </w:p>
     <w:p>
       <w:r>
+        <w:rPr>
+          <w:noProof/>
+        </w:rPr>
         <w:drawing>
           <wp:inline distT="0" distB="0" distL="0" distR="0" wp14:anchorId="5A1765F0" wp14:editId="2881D92E">
             <wp:extent cx="5127478" cy="3265715"/>
@@ -7386,6 +7449,9 @@
         <w:br/>
       </w:r>
       <w:r>
+        <w:rPr>
+          <w:noProof/>
+        </w:rPr>
         <w:drawing>
           <wp:inline distT="0" distB="0" distL="0" distR="0" wp14:anchorId="3AA3093F" wp14:editId="25E8CFFA">
             <wp:extent cx="6139543" cy="1626248"/>
@@ -7446,6 +7512,9 @@
     </w:p>
     <w:p>
       <w:r>
+        <w:rPr>
+          <w:noProof/>
+        </w:rPr>
         <w:lastRenderedPageBreak/>
         <w:drawing>
           <wp:inline distT="0" distB="0" distL="0" distR="0" wp14:anchorId="7B99ED2F" wp14:editId="213B2856">
@@ -7492,14 +7561,14 @@
           <w:lang w:val="en-US"/>
         </w:rPr>
       </w:pPr>
-      <w:bookmarkStart w:id="13" w:name="_Toc528318212"/>
+      <w:bookmarkStart w:id="14" w:name="_Toc528318212"/>
       <w:r>
         <w:rPr>
           <w:lang w:val="en-US"/>
         </w:rPr>
         <w:t>Quality gate</w:t>
       </w:r>
-      <w:bookmarkEnd w:id="13"/>
+      <w:bookmarkEnd w:id="14"/>
     </w:p>
     <w:p>
       <w:pPr>
@@ -7568,6 +7637,9 @@
     </w:p>
     <w:p>
       <w:r>
+        <w:rPr>
+          <w:noProof/>
+        </w:rPr>
         <w:drawing>
           <wp:inline distT="0" distB="0" distL="0" distR="0" wp14:anchorId="5CA342DF" wp14:editId="28CC6AD0">
             <wp:extent cx="5142015" cy="1908984"/>
@@ -7616,12 +7688,12 @@
       <w:pPr>
         <w:pStyle w:val="Titre3"/>
       </w:pPr>
-      <w:bookmarkStart w:id="14" w:name="_Toc528318213"/>
+      <w:bookmarkStart w:id="15" w:name="_Toc528318213"/>
       <w:r>
         <w:lastRenderedPageBreak/>
         <w:t>Exercice : création et configuration d’un profil</w:t>
       </w:r>
-      <w:bookmarkEnd w:id="14"/>
+      <w:bookmarkEnd w:id="15"/>
     </w:p>
     <w:p/>
     <w:p>
@@ -7801,6 +7873,9 @@
     </w:p>
     <w:p>
       <w:r>
+        <w:rPr>
+          <w:noProof/>
+        </w:rPr>
         <w:drawing>
           <wp:inline distT="0" distB="0" distL="0" distR="0" wp14:anchorId="03E495FD" wp14:editId="231B0482">
             <wp:extent cx="3226284" cy="1157844"/>
@@ -7849,6 +7924,9 @@
         <w:br/>
       </w:r>
       <w:r>
+        <w:rPr>
+          <w:noProof/>
+        </w:rPr>
         <w:drawing>
           <wp:inline distT="0" distB="0" distL="0" distR="0" wp14:anchorId="39547D01" wp14:editId="44B1468E">
             <wp:extent cx="3832919" cy="961901"/>
@@ -7902,6 +7980,9 @@
         <w:br/>
       </w:r>
       <w:r>
+        <w:rPr>
+          <w:noProof/>
+        </w:rPr>
         <w:drawing>
           <wp:inline distT="0" distB="0" distL="0" distR="0" wp14:anchorId="51792249" wp14:editId="3C43C29F">
             <wp:extent cx="5451930" cy="1834738"/>
@@ -7954,6 +8035,9 @@
     </w:p>
     <w:p>
       <w:r>
+        <w:rPr>
+          <w:noProof/>
+        </w:rPr>
         <w:drawing>
           <wp:inline distT="0" distB="0" distL="0" distR="0" wp14:anchorId="44A3E26F" wp14:editId="5E329A6F">
             <wp:extent cx="5087060" cy="2943636"/>
@@ -8000,6 +8084,9 @@
         <w:br/>
       </w:r>
       <w:r>
+        <w:rPr>
+          <w:noProof/>
+        </w:rPr>
         <w:drawing>
           <wp:inline distT="0" distB="0" distL="0" distR="0" wp14:anchorId="5EE163C3" wp14:editId="4608A2B1">
             <wp:extent cx="5760720" cy="699135"/>
@@ -8072,6 +8159,9 @@
         <w:br/>
       </w:r>
       <w:r>
+        <w:rPr>
+          <w:noProof/>
+        </w:rPr>
         <w:drawing>
           <wp:inline distT="0" distB="0" distL="0" distR="0" wp14:anchorId="22E993F5" wp14:editId="14062603">
             <wp:extent cx="3491456" cy="1193470"/>
@@ -8126,6 +8216,9 @@
         <w:br/>
       </w:r>
       <w:r>
+        <w:rPr>
+          <w:noProof/>
+        </w:rPr>
         <w:drawing>
           <wp:inline distT="0" distB="0" distL="0" distR="0" wp14:anchorId="3C59C899" wp14:editId="49FCAAC1">
             <wp:extent cx="5760720" cy="1677670"/>
@@ -8178,6 +8271,9 @@
         <w:br/>
       </w:r>
       <w:r>
+        <w:rPr>
+          <w:noProof/>
+        </w:rPr>
         <w:drawing>
           <wp:inline distT="0" distB="0" distL="0" distR="0" wp14:anchorId="5160EA79" wp14:editId="43E79651">
             <wp:extent cx="5760720" cy="1427480"/>
@@ -8225,6 +8321,9 @@
         <w:br/>
       </w:r>
       <w:r>
+        <w:rPr>
+          <w:noProof/>
+        </w:rPr>
         <w:drawing>
           <wp:inline distT="0" distB="0" distL="0" distR="0" wp14:anchorId="295D9A00" wp14:editId="2C051F29">
             <wp:extent cx="4495295" cy="2078182"/>
@@ -8296,6 +8395,9 @@
         <w:br/>
       </w:r>
       <w:r>
+        <w:rPr>
+          <w:noProof/>
+        </w:rPr>
         <w:drawing>
           <wp:inline distT="0" distB="0" distL="0" distR="0" wp14:anchorId="500784A3" wp14:editId="4222D5AA">
             <wp:extent cx="4294118" cy="1341912"/>
@@ -8344,6 +8446,9 @@
     </w:p>
     <w:p>
       <w:r>
+        <w:rPr>
+          <w:noProof/>
+        </w:rPr>
         <w:lastRenderedPageBreak/>
         <w:drawing>
           <wp:inline distT="0" distB="0" distL="0" distR="0" wp14:anchorId="13B166BD" wp14:editId="1C288118">
@@ -8432,6 +8537,9 @@
     </w:p>
     <w:p>
       <w:r>
+        <w:rPr>
+          <w:noProof/>
+        </w:rPr>
         <w:drawing>
           <wp:inline distT="0" distB="0" distL="0" distR="0" wp14:anchorId="7F6476DF" wp14:editId="1DA909FB">
             <wp:extent cx="5760720" cy="1644650"/>
@@ -8503,6 +8611,9 @@
     </w:p>
     <w:p>
       <w:r>
+        <w:rPr>
+          <w:noProof/>
+        </w:rPr>
         <w:lastRenderedPageBreak/>
         <w:drawing>
           <wp:inline distT="0" distB="0" distL="0" distR="0" wp14:anchorId="69C641F4" wp14:editId="6784282C">
@@ -8549,6 +8660,9 @@
     </w:p>
     <w:p>
       <w:r>
+        <w:rPr>
+          <w:noProof/>
+        </w:rPr>
         <w:drawing>
           <wp:inline distT="0" distB="0" distL="0" distR="0" wp14:anchorId="39B05ECD" wp14:editId="6EAEDF1E">
             <wp:extent cx="3859683" cy="3912920"/>
@@ -8593,6 +8707,9 @@
     </w:p>
     <w:p>
       <w:r>
+        <w:rPr>
+          <w:noProof/>
+        </w:rPr>
         <w:lastRenderedPageBreak/>
         <w:drawing>
           <wp:inline distT="0" distB="0" distL="0" distR="0" wp14:anchorId="58B31EEE" wp14:editId="6265677E">
@@ -8833,8 +8950,6 @@
       <w:r>
         <w:t>Ca se passe avec une intégration Maven : plugin Pitest qui génère dans le build des mutations, avant le passage des tests.</w:t>
       </w:r>
-      <w:bookmarkStart w:id="15" w:name="_GoBack"/>
-      <w:bookmarkEnd w:id="15"/>
     </w:p>
     <w:sectPr>
       <w:footerReference w:type="default" r:id="rId139"/>
@@ -10522,6 +10637,7 @@
   <w:style w:type="character" w:default="1" w:styleId="Policepardfaut">
     <w:name w:val="Default Paragraph Font"/>
     <w:uiPriority w:val="1"/>
+    <w:semiHidden/>
     <w:unhideWhenUsed/>
   </w:style>
   <w:style w:type="table" w:default="1" w:styleId="TableauNormal">
@@ -11081,7 +11197,7 @@
 </file>
 
 <file path=customXml/itemProps1.xml><?xml version="1.0" encoding="utf-8"?>
-<ds:datastoreItem xmlns:ds="http://schemas.openxmlformats.org/officeDocument/2006/customXml" ds:itemID="{D868AA61-7A80-4A04-97DB-6397EDCB7552}">
+<ds:datastoreItem xmlns:ds="http://schemas.openxmlformats.org/officeDocument/2006/customXml" ds:itemID="{F49892C1-726A-44F7-96FA-15201598CD41}">
   <ds:schemaRefs>
     <ds:schemaRef ds:uri="http://schemas.openxmlformats.org/officeDocument/2006/bibliography"/>
   </ds:schemaRefs>

</xml_diff>